<commit_message>
Added missing quotation marks to POS tags
</commit_message>
<xml_diff>
--- a/docassemble/MLHDivorceAndCustody/data/templates/proof_of_service.docx
+++ b/docassemble/MLHDivorceAndCustody/data/templates/proof_of_service.docx
@@ -1453,6 +1453,15 @@
           <w:szCs w:val="22"/>
           <w:highlight w:val="cyan"/>
         </w:rPr>
+        <w:t>”</w:t>
+      </w:r>
+      <w:r>
+        <w:rPr>
+          <w:rFonts w:ascii="Times New Roman" w:hAnsi="Times New Roman" w:cs="Times New Roman"/>
+          <w:sz w:val="22"/>
+          <w:szCs w:val="22"/>
+          <w:highlight w:val="cyan"/>
+        </w:rPr>
         <w:t xml:space="preserve"> %}</w:t>
       </w:r>
     </w:p>
@@ -1626,6 +1635,15 @@
           <w:highlight w:val="cyan"/>
         </w:rPr>
         <w:t xml:space="preserve"> tool_ID == “divorce_answer</w:t>
+      </w:r>
+      <w:r>
+        <w:rPr>
+          <w:rFonts w:ascii="Times New Roman" w:hAnsi="Times New Roman" w:cs="Times New Roman"/>
+          <w:sz w:val="22"/>
+          <w:szCs w:val="22"/>
+          <w:highlight w:val="cyan"/>
+        </w:rPr>
+        <w:t>”</w:t>
       </w:r>
       <w:r>
         <w:rPr>

</xml_diff>

<commit_message>
proof of service document list logic updates
</commit_message>
<xml_diff>
--- a/docassemble/MLHDivorceAndCustody/data/templates/proof_of_service.docx
+++ b/docassemble/MLHDivorceAndCustody/data/templates/proof_of_service.docx
@@ -685,15 +685,7 @@
           <w:sz w:val="22"/>
           <w:szCs w:val="22"/>
         </w:rPr>
-        <w:t>Plaintiff</w:t>
-      </w:r>
-      <w:r>
-        <w:rPr>
-          <w:rFonts w:ascii="Times New Roman" w:hAnsi="Times New Roman" w:cs="Times New Roman"/>
-          <w:sz w:val="22"/>
-          <w:szCs w:val="22"/>
-        </w:rPr>
-        <w:t>/Plaintiff’s attorney</w:t>
+        <w:t>Plaintiff/Plaintiff’s attorney</w:t>
       </w:r>
       <w:r>
         <w:rPr>
@@ -1449,6 +1441,972 @@
         </w:rPr>
         <w:t xml:space="preserve">{%p if </w:t>
       </w:r>
+      <w:proofErr w:type="spellStart"/>
+      <w:r>
+        <w:rPr>
+          <w:rFonts w:ascii="Times New Roman" w:hAnsi="Times New Roman" w:cs="Times New Roman"/>
+          <w:sz w:val="22"/>
+          <w:szCs w:val="22"/>
+          <w:highlight w:val="yellow"/>
+        </w:rPr>
+        <w:t>there_are_marital_</w:t>
+      </w:r>
+      <w:proofErr w:type="gramStart"/>
+      <w:r>
+        <w:rPr>
+          <w:rFonts w:ascii="Times New Roman" w:hAnsi="Times New Roman" w:cs="Times New Roman"/>
+          <w:sz w:val="22"/>
+          <w:szCs w:val="22"/>
+          <w:highlight w:val="yellow"/>
+        </w:rPr>
+        <w:t>children</w:t>
+      </w:r>
+      <w:proofErr w:type="spellEnd"/>
+      <w:r>
+        <w:rPr>
+          <w:rFonts w:ascii="Times New Roman" w:hAnsi="Times New Roman" w:cs="Times New Roman"/>
+          <w:sz w:val="22"/>
+          <w:szCs w:val="22"/>
+          <w:highlight w:val="yellow"/>
+        </w:rPr>
+        <w:t xml:space="preserve"> </w:t>
+      </w:r>
+      <w:r>
+        <w:rPr>
+          <w:rFonts w:ascii="Times New Roman" w:hAnsi="Times New Roman" w:cs="Times New Roman"/>
+          <w:sz w:val="22"/>
+          <w:szCs w:val="22"/>
+          <w:highlight w:val="yellow"/>
+        </w:rPr>
+        <w:t>%}</w:t>
+      </w:r>
+      <w:proofErr w:type="gramEnd"/>
+    </w:p>
+    <w:p>
+      <w:pPr>
+        <w:spacing w:after="0" w:line="276" w:lineRule="auto"/>
+        <w:rPr>
+          <w:rFonts w:ascii="Times New Roman" w:hAnsi="Times New Roman" w:cs="Times New Roman"/>
+          <w:sz w:val="22"/>
+          <w:szCs w:val="22"/>
+        </w:rPr>
+      </w:pPr>
+      <w:proofErr w:type="gramStart"/>
+      <w:r>
+        <w:rPr>
+          <w:rFonts w:ascii="Times New Roman" w:hAnsi="Times New Roman" w:cs="Times New Roman"/>
+          <w:sz w:val="22"/>
+          <w:szCs w:val="22"/>
+        </w:rPr>
+        <w:t>[ ]</w:t>
+      </w:r>
+      <w:proofErr w:type="gramEnd"/>
+      <w:r>
+        <w:rPr>
+          <w:rFonts w:ascii="Times New Roman" w:hAnsi="Times New Roman" w:cs="Times New Roman"/>
+          <w:sz w:val="22"/>
+          <w:szCs w:val="22"/>
+        </w:rPr>
+        <w:t xml:space="preserve"> Proposed Uniform Child Support Order</w:t>
+      </w:r>
+    </w:p>
+    <w:p>
+      <w:pPr>
+        <w:spacing w:after="0" w:line="240" w:lineRule="auto"/>
+        <w:rPr>
+          <w:rFonts w:ascii="Times New Roman" w:hAnsi="Times New Roman" w:cs="Times New Roman"/>
+          <w:sz w:val="22"/>
+          <w:szCs w:val="22"/>
+        </w:rPr>
+      </w:pPr>
+      <w:r>
+        <w:rPr>
+          <w:rFonts w:ascii="Times New Roman" w:hAnsi="Times New Roman" w:cs="Times New Roman"/>
+          <w:sz w:val="22"/>
+          <w:szCs w:val="22"/>
+          <w:highlight w:val="yellow"/>
+        </w:rPr>
+        <w:t xml:space="preserve">{%p </w:t>
+      </w:r>
+      <w:proofErr w:type="gramStart"/>
+      <w:r>
+        <w:rPr>
+          <w:rFonts w:ascii="Times New Roman" w:hAnsi="Times New Roman" w:cs="Times New Roman"/>
+          <w:sz w:val="22"/>
+          <w:szCs w:val="22"/>
+          <w:highlight w:val="yellow"/>
+        </w:rPr>
+        <w:t>endif %}</w:t>
+      </w:r>
+      <w:proofErr w:type="gramEnd"/>
+    </w:p>
+    <w:p>
+      <w:pPr>
+        <w:spacing w:after="0" w:line="240" w:lineRule="auto"/>
+        <w:rPr>
+          <w:rFonts w:ascii="Times New Roman" w:hAnsi="Times New Roman" w:cs="Times New Roman"/>
+          <w:sz w:val="22"/>
+          <w:szCs w:val="22"/>
+        </w:rPr>
+      </w:pPr>
+      <w:r>
+        <w:rPr>
+          <w:rFonts w:ascii="Times New Roman" w:hAnsi="Times New Roman" w:cs="Times New Roman"/>
+          <w:sz w:val="22"/>
+          <w:szCs w:val="22"/>
+          <w:highlight w:val="yellow"/>
+        </w:rPr>
+        <w:t xml:space="preserve">{%p if </w:t>
+      </w:r>
+      <w:proofErr w:type="spellStart"/>
+      <w:r>
+        <w:rPr>
+          <w:rFonts w:ascii="Times New Roman" w:hAnsi="Times New Roman" w:cs="Times New Roman"/>
+          <w:sz w:val="22"/>
+          <w:szCs w:val="22"/>
+          <w:highlight w:val="yellow"/>
+        </w:rPr>
+        <w:t>user_wants_post_divorce_support</w:t>
+      </w:r>
+      <w:proofErr w:type="spellEnd"/>
+      <w:r>
+        <w:rPr>
+          <w:rFonts w:ascii="Times New Roman" w:hAnsi="Times New Roman" w:cs="Times New Roman"/>
+          <w:sz w:val="22"/>
+          <w:szCs w:val="22"/>
+          <w:highlight w:val="yellow"/>
+        </w:rPr>
+        <w:t xml:space="preserve"> or </w:t>
+      </w:r>
+      <w:proofErr w:type="spellStart"/>
+      <w:r>
+        <w:rPr>
+          <w:rFonts w:ascii="Times New Roman" w:hAnsi="Times New Roman" w:cs="Times New Roman"/>
+          <w:sz w:val="22"/>
+          <w:szCs w:val="22"/>
+          <w:highlight w:val="yellow"/>
+        </w:rPr>
+        <w:t>spousal_support_provisions</w:t>
+      </w:r>
+      <w:proofErr w:type="spellEnd"/>
+      <w:r>
+        <w:rPr>
+          <w:rFonts w:ascii="Times New Roman" w:hAnsi="Times New Roman" w:cs="Times New Roman"/>
+          <w:sz w:val="22"/>
+          <w:szCs w:val="22"/>
+          <w:highlight w:val="yellow"/>
+        </w:rPr>
+        <w:t xml:space="preserve"> == "</w:t>
+      </w:r>
+      <w:proofErr w:type="spellStart"/>
+      <w:r>
+        <w:rPr>
+          <w:rFonts w:ascii="Times New Roman" w:hAnsi="Times New Roman" w:cs="Times New Roman"/>
+          <w:sz w:val="22"/>
+          <w:szCs w:val="22"/>
+          <w:highlight w:val="yellow"/>
+        </w:rPr>
+        <w:t>user_agrees_to_pay_spousal_support</w:t>
+      </w:r>
+      <w:proofErr w:type="spellEnd"/>
+      <w:proofErr w:type="gramStart"/>
+      <w:r>
+        <w:rPr>
+          <w:rFonts w:ascii="Times New Roman" w:hAnsi="Times New Roman" w:cs="Times New Roman"/>
+          <w:sz w:val="22"/>
+          <w:szCs w:val="22"/>
+          <w:highlight w:val="yellow"/>
+        </w:rPr>
+        <w:t>"</w:t>
+      </w:r>
+      <w:r>
+        <w:rPr>
+          <w:rFonts w:ascii="Times New Roman" w:hAnsi="Times New Roman" w:cs="Times New Roman"/>
+          <w:sz w:val="22"/>
+          <w:szCs w:val="22"/>
+          <w:highlight w:val="yellow"/>
+        </w:rPr>
+        <w:t xml:space="preserve"> </w:t>
+      </w:r>
+      <w:r>
+        <w:rPr>
+          <w:rFonts w:ascii="Times New Roman" w:hAnsi="Times New Roman" w:cs="Times New Roman"/>
+          <w:sz w:val="22"/>
+          <w:szCs w:val="22"/>
+          <w:highlight w:val="yellow"/>
+        </w:rPr>
+        <w:t>%}</w:t>
+      </w:r>
+      <w:proofErr w:type="gramEnd"/>
+    </w:p>
+    <w:p>
+      <w:pPr>
+        <w:spacing w:after="0" w:line="276" w:lineRule="auto"/>
+        <w:rPr>
+          <w:rFonts w:ascii="Times New Roman" w:hAnsi="Times New Roman" w:cs="Times New Roman"/>
+          <w:sz w:val="22"/>
+          <w:szCs w:val="22"/>
+        </w:rPr>
+      </w:pPr>
+      <w:proofErr w:type="gramStart"/>
+      <w:r>
+        <w:rPr>
+          <w:rFonts w:ascii="Times New Roman" w:hAnsi="Times New Roman" w:cs="Times New Roman"/>
+          <w:sz w:val="22"/>
+          <w:szCs w:val="22"/>
+        </w:rPr>
+        <w:t>[ ]</w:t>
+      </w:r>
+      <w:proofErr w:type="gramEnd"/>
+      <w:r>
+        <w:rPr>
+          <w:rFonts w:ascii="Times New Roman" w:hAnsi="Times New Roman" w:cs="Times New Roman"/>
+          <w:sz w:val="22"/>
+          <w:szCs w:val="22"/>
+        </w:rPr>
+        <w:t xml:space="preserve"> Proposed Uniform Spousal Support Order</w:t>
+      </w:r>
+    </w:p>
+    <w:p>
+      <w:pPr>
+        <w:spacing w:after="0" w:line="240" w:lineRule="auto"/>
+        <w:rPr>
+          <w:rFonts w:ascii="Times New Roman" w:hAnsi="Times New Roman" w:cs="Times New Roman"/>
+          <w:sz w:val="22"/>
+          <w:szCs w:val="22"/>
+        </w:rPr>
+      </w:pPr>
+      <w:r>
+        <w:rPr>
+          <w:rFonts w:ascii="Times New Roman" w:hAnsi="Times New Roman" w:cs="Times New Roman"/>
+          <w:sz w:val="22"/>
+          <w:szCs w:val="22"/>
+          <w:highlight w:val="yellow"/>
+        </w:rPr>
+        <w:t xml:space="preserve">{%p </w:t>
+      </w:r>
+      <w:proofErr w:type="gramStart"/>
+      <w:r>
+        <w:rPr>
+          <w:rFonts w:ascii="Times New Roman" w:hAnsi="Times New Roman" w:cs="Times New Roman"/>
+          <w:sz w:val="22"/>
+          <w:szCs w:val="22"/>
+          <w:highlight w:val="yellow"/>
+        </w:rPr>
+        <w:t>endif %}</w:t>
+      </w:r>
+      <w:proofErr w:type="gramEnd"/>
+    </w:p>
+    <w:p>
+      <w:pPr>
+        <w:spacing w:after="0" w:line="276" w:lineRule="auto"/>
+        <w:rPr>
+          <w:rFonts w:ascii="Times New Roman" w:hAnsi="Times New Roman" w:cs="Times New Roman"/>
+          <w:sz w:val="22"/>
+          <w:szCs w:val="22"/>
+        </w:rPr>
+      </w:pPr>
+      <w:proofErr w:type="gramStart"/>
+      <w:r>
+        <w:rPr>
+          <w:rFonts w:ascii="Times New Roman" w:hAnsi="Times New Roman" w:cs="Times New Roman"/>
+          <w:sz w:val="22"/>
+          <w:szCs w:val="22"/>
+        </w:rPr>
+        <w:t>[ ]</w:t>
+      </w:r>
+      <w:proofErr w:type="gramEnd"/>
+      <w:r>
+        <w:rPr>
+          <w:rFonts w:ascii="Times New Roman" w:hAnsi="Times New Roman" w:cs="Times New Roman"/>
+          <w:sz w:val="22"/>
+          <w:szCs w:val="22"/>
+        </w:rPr>
+        <w:t xml:space="preserve"> Judgment of Divorce</w:t>
+      </w:r>
+    </w:p>
+    <w:p>
+      <w:pPr>
+        <w:spacing w:after="0" w:line="240" w:lineRule="auto"/>
+        <w:rPr>
+          <w:rFonts w:ascii="Times New Roman" w:hAnsi="Times New Roman" w:cs="Times New Roman"/>
+          <w:sz w:val="22"/>
+          <w:szCs w:val="22"/>
+        </w:rPr>
+      </w:pPr>
+      <w:r>
+        <w:rPr>
+          <w:rFonts w:ascii="Times New Roman" w:hAnsi="Times New Roman" w:cs="Times New Roman"/>
+          <w:sz w:val="22"/>
+          <w:szCs w:val="22"/>
+          <w:highlight w:val="yellow"/>
+        </w:rPr>
+        <w:t xml:space="preserve">{%p if </w:t>
+      </w:r>
+      <w:proofErr w:type="spellStart"/>
+      <w:r>
+        <w:rPr>
+          <w:rFonts w:ascii="Times New Roman" w:hAnsi="Times New Roman" w:cs="Times New Roman"/>
+          <w:sz w:val="22"/>
+          <w:szCs w:val="22"/>
+          <w:highlight w:val="yellow"/>
+        </w:rPr>
+        <w:t>there_are_marital_</w:t>
+      </w:r>
+      <w:proofErr w:type="gramStart"/>
+      <w:r>
+        <w:rPr>
+          <w:rFonts w:ascii="Times New Roman" w:hAnsi="Times New Roman" w:cs="Times New Roman"/>
+          <w:sz w:val="22"/>
+          <w:szCs w:val="22"/>
+          <w:highlight w:val="yellow"/>
+        </w:rPr>
+        <w:t>children</w:t>
+      </w:r>
+      <w:proofErr w:type="spellEnd"/>
+      <w:r>
+        <w:rPr>
+          <w:rFonts w:ascii="Times New Roman" w:hAnsi="Times New Roman" w:cs="Times New Roman"/>
+          <w:sz w:val="22"/>
+          <w:szCs w:val="22"/>
+          <w:highlight w:val="yellow"/>
+        </w:rPr>
+        <w:t xml:space="preserve"> </w:t>
+      </w:r>
+      <w:r>
+        <w:rPr>
+          <w:rFonts w:ascii="Times New Roman" w:hAnsi="Times New Roman" w:cs="Times New Roman"/>
+          <w:sz w:val="22"/>
+          <w:szCs w:val="22"/>
+          <w:highlight w:val="yellow"/>
+        </w:rPr>
+        <w:t>%}</w:t>
+      </w:r>
+      <w:proofErr w:type="gramEnd"/>
+    </w:p>
+    <w:p>
+      <w:pPr>
+        <w:spacing w:after="0" w:line="276" w:lineRule="auto"/>
+        <w:rPr>
+          <w:rFonts w:ascii="Times New Roman" w:hAnsi="Times New Roman" w:cs="Times New Roman"/>
+          <w:sz w:val="22"/>
+          <w:szCs w:val="22"/>
+        </w:rPr>
+      </w:pPr>
+      <w:proofErr w:type="gramStart"/>
+      <w:r>
+        <w:rPr>
+          <w:rFonts w:ascii="Times New Roman" w:hAnsi="Times New Roman" w:cs="Times New Roman"/>
+          <w:sz w:val="22"/>
+          <w:szCs w:val="22"/>
+        </w:rPr>
+        <w:t>[ ]</w:t>
+      </w:r>
+      <w:proofErr w:type="gramEnd"/>
+      <w:r>
+        <w:rPr>
+          <w:rFonts w:ascii="Times New Roman" w:hAnsi="Times New Roman" w:cs="Times New Roman"/>
+          <w:sz w:val="22"/>
+          <w:szCs w:val="22"/>
+        </w:rPr>
+        <w:t xml:space="preserve"> Uniform Child Support Order</w:t>
+      </w:r>
+    </w:p>
+    <w:p>
+      <w:pPr>
+        <w:spacing w:after="0" w:line="240" w:lineRule="auto"/>
+        <w:rPr>
+          <w:rFonts w:ascii="Times New Roman" w:hAnsi="Times New Roman" w:cs="Times New Roman"/>
+          <w:sz w:val="22"/>
+          <w:szCs w:val="22"/>
+        </w:rPr>
+      </w:pPr>
+      <w:r>
+        <w:rPr>
+          <w:rFonts w:ascii="Times New Roman" w:hAnsi="Times New Roman" w:cs="Times New Roman"/>
+          <w:sz w:val="22"/>
+          <w:szCs w:val="22"/>
+          <w:highlight w:val="yellow"/>
+        </w:rPr>
+        <w:t xml:space="preserve">{%p </w:t>
+      </w:r>
+      <w:proofErr w:type="gramStart"/>
+      <w:r>
+        <w:rPr>
+          <w:rFonts w:ascii="Times New Roman" w:hAnsi="Times New Roman" w:cs="Times New Roman"/>
+          <w:sz w:val="22"/>
+          <w:szCs w:val="22"/>
+          <w:highlight w:val="yellow"/>
+        </w:rPr>
+        <w:t>endif %}</w:t>
+      </w:r>
+      <w:proofErr w:type="gramEnd"/>
+    </w:p>
+    <w:p>
+      <w:pPr>
+        <w:spacing w:after="0" w:line="240" w:lineRule="auto"/>
+        <w:rPr>
+          <w:rFonts w:ascii="Times New Roman" w:hAnsi="Times New Roman" w:cs="Times New Roman"/>
+          <w:sz w:val="22"/>
+          <w:szCs w:val="22"/>
+        </w:rPr>
+      </w:pPr>
+      <w:r>
+        <w:rPr>
+          <w:rFonts w:ascii="Times New Roman" w:hAnsi="Times New Roman" w:cs="Times New Roman"/>
+          <w:sz w:val="22"/>
+          <w:szCs w:val="22"/>
+          <w:highlight w:val="yellow"/>
+        </w:rPr>
+        <w:t xml:space="preserve">{%p if </w:t>
+      </w:r>
+      <w:proofErr w:type="spellStart"/>
+      <w:r>
+        <w:rPr>
+          <w:rFonts w:ascii="Times New Roman" w:hAnsi="Times New Roman" w:cs="Times New Roman"/>
+          <w:sz w:val="22"/>
+          <w:szCs w:val="22"/>
+          <w:highlight w:val="yellow"/>
+        </w:rPr>
+        <w:t>user_wants_post_divorce_support</w:t>
+      </w:r>
+      <w:proofErr w:type="spellEnd"/>
+      <w:r>
+        <w:rPr>
+          <w:rFonts w:ascii="Times New Roman" w:hAnsi="Times New Roman" w:cs="Times New Roman"/>
+          <w:sz w:val="22"/>
+          <w:szCs w:val="22"/>
+          <w:highlight w:val="yellow"/>
+        </w:rPr>
+        <w:t xml:space="preserve"> or </w:t>
+      </w:r>
+      <w:proofErr w:type="spellStart"/>
+      <w:r>
+        <w:rPr>
+          <w:rFonts w:ascii="Times New Roman" w:hAnsi="Times New Roman" w:cs="Times New Roman"/>
+          <w:sz w:val="22"/>
+          <w:szCs w:val="22"/>
+          <w:highlight w:val="yellow"/>
+        </w:rPr>
+        <w:t>spousal_support_provisions</w:t>
+      </w:r>
+      <w:proofErr w:type="spellEnd"/>
+      <w:r>
+        <w:rPr>
+          <w:rFonts w:ascii="Times New Roman" w:hAnsi="Times New Roman" w:cs="Times New Roman"/>
+          <w:sz w:val="22"/>
+          <w:szCs w:val="22"/>
+          <w:highlight w:val="yellow"/>
+        </w:rPr>
+        <w:t xml:space="preserve"> == "</w:t>
+      </w:r>
+      <w:proofErr w:type="spellStart"/>
+      <w:r>
+        <w:rPr>
+          <w:rFonts w:ascii="Times New Roman" w:hAnsi="Times New Roman" w:cs="Times New Roman"/>
+          <w:sz w:val="22"/>
+          <w:szCs w:val="22"/>
+          <w:highlight w:val="yellow"/>
+        </w:rPr>
+        <w:t>user_agrees_to_pay_spousal_support</w:t>
+      </w:r>
+      <w:proofErr w:type="spellEnd"/>
+      <w:proofErr w:type="gramStart"/>
+      <w:r>
+        <w:rPr>
+          <w:rFonts w:ascii="Times New Roman" w:hAnsi="Times New Roman" w:cs="Times New Roman"/>
+          <w:sz w:val="22"/>
+          <w:szCs w:val="22"/>
+          <w:highlight w:val="yellow"/>
+        </w:rPr>
+        <w:t>"</w:t>
+      </w:r>
+      <w:r>
+        <w:rPr>
+          <w:rFonts w:ascii="Times New Roman" w:hAnsi="Times New Roman" w:cs="Times New Roman"/>
+          <w:sz w:val="22"/>
+          <w:szCs w:val="22"/>
+          <w:highlight w:val="yellow"/>
+        </w:rPr>
+        <w:t xml:space="preserve"> </w:t>
+      </w:r>
+      <w:r>
+        <w:rPr>
+          <w:rFonts w:ascii="Times New Roman" w:hAnsi="Times New Roman" w:cs="Times New Roman"/>
+          <w:sz w:val="22"/>
+          <w:szCs w:val="22"/>
+          <w:highlight w:val="yellow"/>
+        </w:rPr>
+        <w:t>%}</w:t>
+      </w:r>
+      <w:proofErr w:type="gramEnd"/>
+    </w:p>
+    <w:p>
+      <w:pPr>
+        <w:spacing w:after="0" w:line="276" w:lineRule="auto"/>
+        <w:rPr>
+          <w:rFonts w:ascii="Times New Roman" w:hAnsi="Times New Roman" w:cs="Times New Roman"/>
+          <w:sz w:val="22"/>
+          <w:szCs w:val="22"/>
+        </w:rPr>
+      </w:pPr>
+      <w:proofErr w:type="gramStart"/>
+      <w:r>
+        <w:rPr>
+          <w:rFonts w:ascii="Times New Roman" w:hAnsi="Times New Roman" w:cs="Times New Roman"/>
+          <w:sz w:val="22"/>
+          <w:szCs w:val="22"/>
+        </w:rPr>
+        <w:t>[ ]</w:t>
+      </w:r>
+      <w:proofErr w:type="gramEnd"/>
+      <w:r>
+        <w:rPr>
+          <w:rFonts w:ascii="Times New Roman" w:hAnsi="Times New Roman" w:cs="Times New Roman"/>
+          <w:sz w:val="22"/>
+          <w:szCs w:val="22"/>
+        </w:rPr>
+        <w:t xml:space="preserve"> Uniform Spousal Support Order</w:t>
+      </w:r>
+    </w:p>
+    <w:p>
+      <w:pPr>
+        <w:spacing w:after="0" w:line="240" w:lineRule="auto"/>
+        <w:rPr>
+          <w:rFonts w:ascii="Times New Roman" w:hAnsi="Times New Roman" w:cs="Times New Roman"/>
+          <w:sz w:val="22"/>
+          <w:szCs w:val="22"/>
+        </w:rPr>
+      </w:pPr>
+      <w:r>
+        <w:rPr>
+          <w:rFonts w:ascii="Times New Roman" w:hAnsi="Times New Roman" w:cs="Times New Roman"/>
+          <w:sz w:val="22"/>
+          <w:szCs w:val="22"/>
+          <w:highlight w:val="yellow"/>
+        </w:rPr>
+        <w:t xml:space="preserve">{%p </w:t>
+      </w:r>
+      <w:proofErr w:type="gramStart"/>
+      <w:r>
+        <w:rPr>
+          <w:rFonts w:ascii="Times New Roman" w:hAnsi="Times New Roman" w:cs="Times New Roman"/>
+          <w:sz w:val="22"/>
+          <w:szCs w:val="22"/>
+          <w:highlight w:val="yellow"/>
+        </w:rPr>
+        <w:t>endif %}</w:t>
+      </w:r>
+      <w:proofErr w:type="gramEnd"/>
+    </w:p>
+    <w:p>
+      <w:pPr>
+        <w:spacing w:after="0" w:line="240" w:lineRule="auto"/>
+        <w:rPr>
+          <w:rFonts w:ascii="Times New Roman" w:hAnsi="Times New Roman" w:cs="Times New Roman"/>
+          <w:sz w:val="22"/>
+          <w:szCs w:val="22"/>
+        </w:rPr>
+      </w:pPr>
+      <w:r>
+        <w:rPr>
+          <w:rFonts w:ascii="Times New Roman" w:hAnsi="Times New Roman" w:cs="Times New Roman"/>
+          <w:sz w:val="22"/>
+          <w:szCs w:val="22"/>
+          <w:highlight w:val="yellow"/>
+        </w:rPr>
+        <w:t xml:space="preserve">{%p </w:t>
+      </w:r>
+      <w:r>
+        <w:rPr>
+          <w:rFonts w:ascii="Times New Roman" w:hAnsi="Times New Roman" w:cs="Times New Roman"/>
+          <w:sz w:val="22"/>
+          <w:szCs w:val="22"/>
+          <w:highlight w:val="yellow"/>
+        </w:rPr>
+        <w:t>if foc_100_</w:t>
+      </w:r>
+      <w:proofErr w:type="gramStart"/>
+      <w:r>
+        <w:rPr>
+          <w:rFonts w:ascii="Times New Roman" w:hAnsi="Times New Roman" w:cs="Times New Roman"/>
+          <w:sz w:val="22"/>
+          <w:szCs w:val="22"/>
+          <w:highlight w:val="yellow"/>
+        </w:rPr>
+        <w:t>full.enabled</w:t>
+      </w:r>
+      <w:proofErr w:type="gramEnd"/>
+      <w:r>
+        <w:rPr>
+          <w:rFonts w:ascii="Times New Roman" w:hAnsi="Times New Roman" w:cs="Times New Roman"/>
+          <w:sz w:val="22"/>
+          <w:szCs w:val="22"/>
+          <w:highlight w:val="yellow"/>
+        </w:rPr>
+        <w:t xml:space="preserve"> </w:t>
+      </w:r>
+      <w:r>
+        <w:rPr>
+          <w:rFonts w:ascii="Times New Roman" w:hAnsi="Times New Roman" w:cs="Times New Roman"/>
+          <w:sz w:val="22"/>
+          <w:szCs w:val="22"/>
+          <w:highlight w:val="yellow"/>
+        </w:rPr>
+        <w:t>%</w:t>
+      </w:r>
+      <w:r>
+        <w:rPr>
+          <w:rFonts w:ascii="Times New Roman" w:hAnsi="Times New Roman" w:cs="Times New Roman"/>
+          <w:sz w:val="22"/>
+          <w:szCs w:val="22"/>
+          <w:highlight w:val="yellow"/>
+        </w:rPr>
+        <w:t>}</w:t>
+      </w:r>
+    </w:p>
+    <w:p>
+      <w:pPr>
+        <w:spacing w:after="0" w:line="276" w:lineRule="auto"/>
+        <w:rPr>
+          <w:rFonts w:ascii="Times New Roman" w:hAnsi="Times New Roman" w:cs="Times New Roman"/>
+          <w:sz w:val="22"/>
+          <w:szCs w:val="22"/>
+        </w:rPr>
+      </w:pPr>
+      <w:proofErr w:type="gramStart"/>
+      <w:r>
+        <w:rPr>
+          <w:rFonts w:ascii="Times New Roman" w:hAnsi="Times New Roman" w:cs="Times New Roman"/>
+          <w:sz w:val="22"/>
+          <w:szCs w:val="22"/>
+        </w:rPr>
+        <w:t>[ ]</w:t>
+      </w:r>
+      <w:proofErr w:type="gramEnd"/>
+      <w:r>
+        <w:rPr>
+          <w:rFonts w:ascii="Times New Roman" w:hAnsi="Times New Roman" w:cs="Times New Roman"/>
+          <w:sz w:val="22"/>
+          <w:szCs w:val="22"/>
+        </w:rPr>
+        <w:t xml:space="preserve"> Domestic Relations Judgment Information Form</w:t>
+      </w:r>
+    </w:p>
+    <w:p>
+      <w:pPr>
+        <w:spacing w:after="0" w:line="240" w:lineRule="auto"/>
+        <w:rPr>
+          <w:rFonts w:ascii="Times New Roman" w:hAnsi="Times New Roman" w:cs="Times New Roman"/>
+          <w:sz w:val="22"/>
+          <w:szCs w:val="22"/>
+        </w:rPr>
+      </w:pPr>
+      <w:r>
+        <w:rPr>
+          <w:rFonts w:ascii="Times New Roman" w:hAnsi="Times New Roman" w:cs="Times New Roman"/>
+          <w:sz w:val="22"/>
+          <w:szCs w:val="22"/>
+          <w:highlight w:val="yellow"/>
+        </w:rPr>
+        <w:t xml:space="preserve">{%p </w:t>
+      </w:r>
+      <w:proofErr w:type="gramStart"/>
+      <w:r>
+        <w:rPr>
+          <w:rFonts w:ascii="Times New Roman" w:hAnsi="Times New Roman" w:cs="Times New Roman"/>
+          <w:sz w:val="22"/>
+          <w:szCs w:val="22"/>
+          <w:highlight w:val="yellow"/>
+        </w:rPr>
+        <w:t>endif %}</w:t>
+      </w:r>
+      <w:proofErr w:type="gramEnd"/>
+    </w:p>
+    <w:p>
+      <w:pPr>
+        <w:spacing w:after="0" w:line="276" w:lineRule="auto"/>
+        <w:rPr>
+          <w:rFonts w:ascii="Times New Roman" w:hAnsi="Times New Roman" w:cs="Times New Roman"/>
+          <w:sz w:val="22"/>
+          <w:szCs w:val="22"/>
+        </w:rPr>
+      </w:pPr>
+      <w:proofErr w:type="gramStart"/>
+      <w:r>
+        <w:rPr>
+          <w:rFonts w:ascii="Times New Roman" w:hAnsi="Times New Roman" w:cs="Times New Roman"/>
+          <w:sz w:val="22"/>
+          <w:szCs w:val="22"/>
+        </w:rPr>
+        <w:t>[ ]</w:t>
+      </w:r>
+      <w:proofErr w:type="gramEnd"/>
+      <w:r>
+        <w:rPr>
+          <w:rFonts w:ascii="Times New Roman" w:hAnsi="Times New Roman" w:cs="Times New Roman"/>
+          <w:sz w:val="22"/>
+          <w:szCs w:val="22"/>
+        </w:rPr>
+        <w:t xml:space="preserve"> Domestic Relations Verified Financial Information Form</w:t>
+      </w:r>
+    </w:p>
+    <w:p>
+      <w:pPr>
+        <w:spacing w:after="0" w:line="240" w:lineRule="auto"/>
+        <w:rPr>
+          <w:rFonts w:ascii="Times New Roman" w:hAnsi="Times New Roman" w:cs="Times New Roman"/>
+          <w:sz w:val="22"/>
+          <w:szCs w:val="22"/>
+        </w:rPr>
+      </w:pPr>
+      <w:r>
+        <w:rPr>
+          <w:rFonts w:ascii="Times New Roman" w:hAnsi="Times New Roman" w:cs="Times New Roman"/>
+          <w:sz w:val="22"/>
+          <w:szCs w:val="22"/>
+          <w:highlight w:val="cyan"/>
+        </w:rPr>
+        <w:t>{%</w:t>
+      </w:r>
+      <w:r>
+        <w:rPr>
+          <w:rFonts w:ascii="Times New Roman" w:hAnsi="Times New Roman" w:cs="Times New Roman"/>
+          <w:sz w:val="22"/>
+          <w:szCs w:val="22"/>
+          <w:highlight w:val="cyan"/>
+        </w:rPr>
+        <w:t>p</w:t>
+      </w:r>
+      <w:r>
+        <w:rPr>
+          <w:rFonts w:ascii="Times New Roman" w:hAnsi="Times New Roman" w:cs="Times New Roman"/>
+          <w:sz w:val="22"/>
+          <w:szCs w:val="22"/>
+          <w:highlight w:val="cyan"/>
+        </w:rPr>
+        <w:t xml:space="preserve"> </w:t>
+      </w:r>
+      <w:proofErr w:type="spellStart"/>
+      <w:r>
+        <w:rPr>
+          <w:rFonts w:ascii="Times New Roman" w:hAnsi="Times New Roman" w:cs="Times New Roman"/>
+          <w:sz w:val="22"/>
+          <w:szCs w:val="22"/>
+          <w:highlight w:val="cyan"/>
+        </w:rPr>
+        <w:t>el</w:t>
+      </w:r>
+      <w:r>
+        <w:rPr>
+          <w:rFonts w:ascii="Times New Roman" w:hAnsi="Times New Roman" w:cs="Times New Roman"/>
+          <w:sz w:val="22"/>
+          <w:szCs w:val="22"/>
+          <w:highlight w:val="cyan"/>
+        </w:rPr>
+        <w:t>if</w:t>
+      </w:r>
+      <w:proofErr w:type="spellEnd"/>
+      <w:r>
+        <w:rPr>
+          <w:rFonts w:ascii="Times New Roman" w:hAnsi="Times New Roman" w:cs="Times New Roman"/>
+          <w:sz w:val="22"/>
+          <w:szCs w:val="22"/>
+          <w:highlight w:val="cyan"/>
+        </w:rPr>
+        <w:t xml:space="preserve"> </w:t>
+      </w:r>
+      <w:proofErr w:type="spellStart"/>
+      <w:r>
+        <w:rPr>
+          <w:rFonts w:ascii="Times New Roman" w:hAnsi="Times New Roman" w:cs="Times New Roman"/>
+          <w:sz w:val="22"/>
+          <w:szCs w:val="22"/>
+          <w:highlight w:val="cyan"/>
+        </w:rPr>
+        <w:t>tool</w:t>
+      </w:r>
+      <w:r>
+        <w:rPr>
+          <w:rFonts w:ascii="Times New Roman" w:hAnsi="Times New Roman" w:cs="Times New Roman"/>
+          <w:sz w:val="22"/>
+          <w:szCs w:val="22"/>
+          <w:highlight w:val="cyan"/>
+        </w:rPr>
+        <w:t>_ID</w:t>
+      </w:r>
+      <w:proofErr w:type="spellEnd"/>
+      <w:r>
+        <w:rPr>
+          <w:rFonts w:ascii="Times New Roman" w:hAnsi="Times New Roman" w:cs="Times New Roman"/>
+          <w:sz w:val="22"/>
+          <w:szCs w:val="22"/>
+          <w:highlight w:val="cyan"/>
+        </w:rPr>
+        <w:t xml:space="preserve"> == </w:t>
+      </w:r>
+      <w:r>
+        <w:rPr>
+          <w:rFonts w:ascii="Times New Roman" w:hAnsi="Times New Roman" w:cs="Times New Roman"/>
+          <w:sz w:val="22"/>
+          <w:szCs w:val="22"/>
+          <w:highlight w:val="cyan"/>
+        </w:rPr>
+        <w:t>“</w:t>
+      </w:r>
+      <w:r>
+        <w:rPr>
+          <w:rFonts w:ascii="Times New Roman" w:hAnsi="Times New Roman" w:cs="Times New Roman"/>
+          <w:sz w:val="22"/>
+          <w:szCs w:val="22"/>
+          <w:highlight w:val="cyan"/>
+        </w:rPr>
+        <w:t>divorce</w:t>
+      </w:r>
+      <w:r>
+        <w:rPr>
+          <w:rFonts w:ascii="Times New Roman" w:hAnsi="Times New Roman" w:cs="Times New Roman"/>
+          <w:sz w:val="22"/>
+          <w:szCs w:val="22"/>
+          <w:highlight w:val="cyan"/>
+        </w:rPr>
+        <w:t>_complaint</w:t>
+      </w:r>
+      <w:r>
+        <w:rPr>
+          <w:rFonts w:ascii="Times New Roman" w:hAnsi="Times New Roman" w:cs="Times New Roman"/>
+          <w:sz w:val="22"/>
+          <w:szCs w:val="22"/>
+          <w:highlight w:val="cyan"/>
+        </w:rPr>
+        <w:t>”</w:t>
+      </w:r>
+      <w:r>
+        <w:rPr>
+          <w:rFonts w:ascii="Times New Roman" w:hAnsi="Times New Roman" w:cs="Times New Roman"/>
+          <w:sz w:val="22"/>
+          <w:szCs w:val="22"/>
+          <w:highlight w:val="cyan"/>
+        </w:rPr>
+        <w:t xml:space="preserve"> %}</w:t>
+      </w:r>
+    </w:p>
+    <w:p>
+      <w:pPr>
+        <w:spacing w:after="0" w:line="276" w:lineRule="auto"/>
+        <w:rPr>
+          <w:rFonts w:ascii="Times New Roman" w:hAnsi="Times New Roman" w:cs="Times New Roman"/>
+          <w:sz w:val="22"/>
+          <w:szCs w:val="22"/>
+        </w:rPr>
+      </w:pPr>
+      <w:r>
+        <w:rPr>
+          <w:rFonts w:ascii="Times New Roman" w:hAnsi="Times New Roman" w:cs="Times New Roman"/>
+          <w:sz w:val="22"/>
+          <w:szCs w:val="22"/>
+        </w:rPr>
+        <w:t xml:space="preserve">[ ] </w:t>
+      </w:r>
+      <w:r>
+        <w:rPr>
+          <w:rFonts w:ascii="Times New Roman" w:hAnsi="Times New Roman" w:cs="Times New Roman"/>
+          <w:sz w:val="22"/>
+          <w:szCs w:val="22"/>
+        </w:rPr>
+        <w:t>Default Request and Entry</w:t>
+      </w:r>
+    </w:p>
+    <w:p>
+      <w:pPr>
+        <w:spacing w:after="0" w:line="276" w:lineRule="auto"/>
+        <w:rPr>
+          <w:rFonts w:ascii="Times New Roman" w:hAnsi="Times New Roman" w:cs="Times New Roman"/>
+          <w:sz w:val="22"/>
+          <w:szCs w:val="22"/>
+        </w:rPr>
+      </w:pPr>
+      <w:r>
+        <w:rPr>
+          <w:rFonts w:ascii="Times New Roman" w:hAnsi="Times New Roman" w:cs="Times New Roman"/>
+          <w:sz w:val="22"/>
+          <w:szCs w:val="22"/>
+        </w:rPr>
+        <w:t>[ ] Notice of Hearing</w:t>
+      </w:r>
+    </w:p>
+    <w:p>
+      <w:pPr>
+        <w:spacing w:after="0" w:line="276" w:lineRule="auto"/>
+        <w:rPr>
+          <w:rFonts w:ascii="Times New Roman" w:hAnsi="Times New Roman" w:cs="Times New Roman"/>
+          <w:sz w:val="22"/>
+          <w:szCs w:val="22"/>
+        </w:rPr>
+      </w:pPr>
+      <w:r>
+        <w:rPr>
+          <w:rFonts w:ascii="Times New Roman" w:hAnsi="Times New Roman" w:cs="Times New Roman"/>
+          <w:sz w:val="22"/>
+          <w:szCs w:val="22"/>
+        </w:rPr>
+        <w:t>[ ] Notice of Hearing and Motion for Entry of Consent Judgment of Divorce</w:t>
+      </w:r>
+    </w:p>
+    <w:p>
+      <w:pPr>
+        <w:spacing w:after="0" w:line="276" w:lineRule="auto"/>
+        <w:rPr>
+          <w:rFonts w:ascii="Times New Roman" w:hAnsi="Times New Roman" w:cs="Times New Roman"/>
+          <w:sz w:val="22"/>
+          <w:szCs w:val="22"/>
+        </w:rPr>
+      </w:pPr>
+      <w:r>
+        <w:rPr>
+          <w:rFonts w:ascii="Times New Roman" w:hAnsi="Times New Roman" w:cs="Times New Roman"/>
+          <w:sz w:val="22"/>
+          <w:szCs w:val="22"/>
+        </w:rPr>
+        <w:t>[ ] Notice of Hearing and Motion for Entry of Default Judgment of Divorce</w:t>
+      </w:r>
+    </w:p>
+    <w:p>
+      <w:pPr>
+        <w:spacing w:after="0" w:line="276" w:lineRule="auto"/>
+        <w:rPr>
+          <w:rFonts w:ascii="Times New Roman" w:hAnsi="Times New Roman" w:cs="Times New Roman"/>
+          <w:sz w:val="22"/>
+          <w:szCs w:val="22"/>
+        </w:rPr>
+      </w:pPr>
+      <w:r>
+        <w:rPr>
+          <w:rFonts w:ascii="Times New Roman" w:hAnsi="Times New Roman" w:cs="Times New Roman"/>
+          <w:sz w:val="22"/>
+          <w:szCs w:val="22"/>
+        </w:rPr>
+        <w:t>[ ] Proposed Judgment of Divorce</w:t>
+      </w:r>
+    </w:p>
+    <w:p>
+      <w:pPr>
+        <w:spacing w:after="0" w:line="240" w:lineRule="auto"/>
+        <w:rPr>
+          <w:rFonts w:ascii="Times New Roman" w:hAnsi="Times New Roman" w:cs="Times New Roman"/>
+          <w:sz w:val="22"/>
+          <w:szCs w:val="22"/>
+        </w:rPr>
+      </w:pPr>
+      <w:r>
+        <w:rPr>
+          <w:rFonts w:ascii="Times New Roman" w:hAnsi="Times New Roman" w:cs="Times New Roman"/>
+          <w:sz w:val="22"/>
+          <w:szCs w:val="22"/>
+          <w:highlight w:val="yellow"/>
+        </w:rPr>
+        <w:t xml:space="preserve">{%p if </w:t>
+      </w:r>
       <w:r>
         <w:rPr>
           <w:rFonts w:ascii="Times New Roman" w:hAnsi="Times New Roman" w:cs="Times New Roman"/>
@@ -1511,26 +2469,19 @@
           <w:szCs w:val="22"/>
           <w:highlight w:val="yellow"/>
         </w:rPr>
-        <w:t>{%p endif %}</w:t>
-      </w:r>
-    </w:p>
-    <w:p>
-      <w:pPr>
-        <w:spacing w:after="0" w:line="276" w:lineRule="auto"/>
-        <w:rPr>
-          <w:rFonts w:ascii="Times New Roman" w:hAnsi="Times New Roman" w:cs="Times New Roman"/>
-          <w:sz w:val="22"/>
-          <w:szCs w:val="22"/>
-        </w:rPr>
-      </w:pPr>
-      <w:r>
-        <w:rPr>
-          <w:rFonts w:ascii="Times New Roman" w:hAnsi="Times New Roman" w:cs="Times New Roman"/>
-          <w:sz w:val="22"/>
-          <w:szCs w:val="22"/>
-        </w:rPr>
-        <w:t>[ ] Judgment of Divorce</w:t>
-      </w:r>
+        <w:t xml:space="preserve">{%p </w:t>
+      </w:r>
+      <w:proofErr w:type="gramStart"/>
+      <w:r>
+        <w:rPr>
+          <w:rFonts w:ascii="Times New Roman" w:hAnsi="Times New Roman" w:cs="Times New Roman"/>
+          <w:sz w:val="22"/>
+          <w:szCs w:val="22"/>
+          <w:highlight w:val="yellow"/>
+        </w:rPr>
+        <w:t>endif %}</w:t>
+      </w:r>
+      <w:proofErr w:type="gramEnd"/>
     </w:p>
     <w:p>
       <w:pPr>
@@ -1550,6 +2501,191 @@
         </w:rPr>
         <w:t xml:space="preserve">{%p if </w:t>
       </w:r>
+      <w:proofErr w:type="spellStart"/>
+      <w:r>
+        <w:rPr>
+          <w:rFonts w:ascii="Times New Roman" w:hAnsi="Times New Roman" w:cs="Times New Roman"/>
+          <w:sz w:val="22"/>
+          <w:szCs w:val="22"/>
+          <w:highlight w:val="yellow"/>
+        </w:rPr>
+        <w:t>user_wants_post_divorce_support</w:t>
+      </w:r>
+      <w:proofErr w:type="spellEnd"/>
+      <w:r>
+        <w:rPr>
+          <w:rFonts w:ascii="Times New Roman" w:hAnsi="Times New Roman" w:cs="Times New Roman"/>
+          <w:sz w:val="22"/>
+          <w:szCs w:val="22"/>
+          <w:highlight w:val="yellow"/>
+        </w:rPr>
+        <w:t xml:space="preserve"> or </w:t>
+      </w:r>
+      <w:proofErr w:type="spellStart"/>
+      <w:r>
+        <w:rPr>
+          <w:rFonts w:ascii="Times New Roman" w:hAnsi="Times New Roman" w:cs="Times New Roman"/>
+          <w:sz w:val="22"/>
+          <w:szCs w:val="22"/>
+          <w:highlight w:val="yellow"/>
+        </w:rPr>
+        <w:t>spousal_support_provisions</w:t>
+      </w:r>
+      <w:proofErr w:type="spellEnd"/>
+      <w:r>
+        <w:rPr>
+          <w:rFonts w:ascii="Times New Roman" w:hAnsi="Times New Roman" w:cs="Times New Roman"/>
+          <w:sz w:val="22"/>
+          <w:szCs w:val="22"/>
+          <w:highlight w:val="yellow"/>
+        </w:rPr>
+        <w:t xml:space="preserve"> == "</w:t>
+      </w:r>
+      <w:proofErr w:type="spellStart"/>
+      <w:r>
+        <w:rPr>
+          <w:rFonts w:ascii="Times New Roman" w:hAnsi="Times New Roman" w:cs="Times New Roman"/>
+          <w:sz w:val="22"/>
+          <w:szCs w:val="22"/>
+          <w:highlight w:val="yellow"/>
+        </w:rPr>
+        <w:t>user_agrees_to_pay_spousal_support</w:t>
+      </w:r>
+      <w:proofErr w:type="spellEnd"/>
+      <w:proofErr w:type="gramStart"/>
+      <w:r>
+        <w:rPr>
+          <w:rFonts w:ascii="Times New Roman" w:hAnsi="Times New Roman" w:cs="Times New Roman"/>
+          <w:sz w:val="22"/>
+          <w:szCs w:val="22"/>
+          <w:highlight w:val="yellow"/>
+        </w:rPr>
+        <w:t>"</w:t>
+      </w:r>
+      <w:r>
+        <w:rPr>
+          <w:rFonts w:ascii="Times New Roman" w:hAnsi="Times New Roman" w:cs="Times New Roman"/>
+          <w:sz w:val="22"/>
+          <w:szCs w:val="22"/>
+          <w:highlight w:val="yellow"/>
+        </w:rPr>
+        <w:t xml:space="preserve"> </w:t>
+      </w:r>
+      <w:r>
+        <w:rPr>
+          <w:rFonts w:ascii="Times New Roman" w:hAnsi="Times New Roman" w:cs="Times New Roman"/>
+          <w:sz w:val="22"/>
+          <w:szCs w:val="22"/>
+          <w:highlight w:val="yellow"/>
+        </w:rPr>
+        <w:t>%}</w:t>
+      </w:r>
+      <w:proofErr w:type="gramEnd"/>
+    </w:p>
+    <w:p>
+      <w:pPr>
+        <w:spacing w:after="0" w:line="276" w:lineRule="auto"/>
+        <w:rPr>
+          <w:rFonts w:ascii="Times New Roman" w:hAnsi="Times New Roman" w:cs="Times New Roman"/>
+          <w:sz w:val="22"/>
+          <w:szCs w:val="22"/>
+        </w:rPr>
+      </w:pPr>
+      <w:proofErr w:type="gramStart"/>
+      <w:r>
+        <w:rPr>
+          <w:rFonts w:ascii="Times New Roman" w:hAnsi="Times New Roman" w:cs="Times New Roman"/>
+          <w:sz w:val="22"/>
+          <w:szCs w:val="22"/>
+        </w:rPr>
+        <w:t>[ ]</w:t>
+      </w:r>
+      <w:proofErr w:type="gramEnd"/>
+      <w:r>
+        <w:rPr>
+          <w:rFonts w:ascii="Times New Roman" w:hAnsi="Times New Roman" w:cs="Times New Roman"/>
+          <w:sz w:val="22"/>
+          <w:szCs w:val="22"/>
+        </w:rPr>
+        <w:t xml:space="preserve"> Proposed Uniform Spousal Support Order</w:t>
+      </w:r>
+    </w:p>
+    <w:p>
+      <w:pPr>
+        <w:spacing w:after="0" w:line="240" w:lineRule="auto"/>
+        <w:rPr>
+          <w:rFonts w:ascii="Times New Roman" w:hAnsi="Times New Roman" w:cs="Times New Roman"/>
+          <w:sz w:val="22"/>
+          <w:szCs w:val="22"/>
+        </w:rPr>
+      </w:pPr>
+      <w:r>
+        <w:rPr>
+          <w:rFonts w:ascii="Times New Roman" w:hAnsi="Times New Roman" w:cs="Times New Roman"/>
+          <w:sz w:val="22"/>
+          <w:szCs w:val="22"/>
+          <w:highlight w:val="yellow"/>
+        </w:rPr>
+        <w:t xml:space="preserve">{%p </w:t>
+      </w:r>
+      <w:proofErr w:type="gramStart"/>
+      <w:r>
+        <w:rPr>
+          <w:rFonts w:ascii="Times New Roman" w:hAnsi="Times New Roman" w:cs="Times New Roman"/>
+          <w:sz w:val="22"/>
+          <w:szCs w:val="22"/>
+          <w:highlight w:val="yellow"/>
+        </w:rPr>
+        <w:t>endif %}</w:t>
+      </w:r>
+      <w:proofErr w:type="gramEnd"/>
+    </w:p>
+    <w:p>
+      <w:pPr>
+        <w:spacing w:after="0" w:line="276" w:lineRule="auto"/>
+        <w:rPr>
+          <w:rFonts w:ascii="Times New Roman" w:hAnsi="Times New Roman" w:cs="Times New Roman"/>
+          <w:sz w:val="22"/>
+          <w:szCs w:val="22"/>
+        </w:rPr>
+      </w:pPr>
+      <w:proofErr w:type="gramStart"/>
+      <w:r>
+        <w:rPr>
+          <w:rFonts w:ascii="Times New Roman" w:hAnsi="Times New Roman" w:cs="Times New Roman"/>
+          <w:sz w:val="22"/>
+          <w:szCs w:val="22"/>
+        </w:rPr>
+        <w:t>[ ]</w:t>
+      </w:r>
+      <w:proofErr w:type="gramEnd"/>
+      <w:r>
+        <w:rPr>
+          <w:rFonts w:ascii="Times New Roman" w:hAnsi="Times New Roman" w:cs="Times New Roman"/>
+          <w:sz w:val="22"/>
+          <w:szCs w:val="22"/>
+        </w:rPr>
+        <w:t xml:space="preserve"> Judgment of Divorce</w:t>
+      </w:r>
+    </w:p>
+    <w:p>
+      <w:pPr>
+        <w:spacing w:after="0" w:line="240" w:lineRule="auto"/>
+        <w:rPr>
+          <w:rFonts w:ascii="Times New Roman" w:hAnsi="Times New Roman" w:cs="Times New Roman"/>
+          <w:sz w:val="22"/>
+          <w:szCs w:val="22"/>
+        </w:rPr>
+      </w:pPr>
+      <w:r>
+        <w:rPr>
+          <w:rFonts w:ascii="Times New Roman" w:hAnsi="Times New Roman" w:cs="Times New Roman"/>
+          <w:sz w:val="22"/>
+          <w:szCs w:val="22"/>
+          <w:highlight w:val="yellow"/>
+        </w:rPr>
+        <w:t xml:space="preserve">{%p if </w:t>
+      </w:r>
       <w:r>
         <w:rPr>
           <w:rFonts w:ascii="Times New Roman" w:hAnsi="Times New Roman" w:cs="Times New Roman"/>
@@ -1587,31 +2723,23 @@
           <w:szCs w:val="22"/>
         </w:rPr>
       </w:pPr>
-      <w:r>
-        <w:rPr>
-          <w:rFonts w:ascii="Times New Roman" w:hAnsi="Times New Roman" w:cs="Times New Roman"/>
-          <w:sz w:val="22"/>
-          <w:szCs w:val="22"/>
-        </w:rPr>
-        <w:t>[ ] Uniform Child Support Order</w:t>
-      </w:r>
-    </w:p>
-    <w:p>
-      <w:pPr>
-        <w:spacing w:after="0" w:line="276" w:lineRule="auto"/>
-        <w:rPr>
-          <w:rFonts w:ascii="Times New Roman" w:hAnsi="Times New Roman" w:cs="Times New Roman"/>
-          <w:sz w:val="22"/>
-          <w:szCs w:val="22"/>
-        </w:rPr>
-      </w:pPr>
-      <w:r>
-        <w:rPr>
-          <w:rFonts w:ascii="Times New Roman" w:hAnsi="Times New Roman" w:cs="Times New Roman"/>
-          <w:sz w:val="22"/>
-          <w:szCs w:val="22"/>
-        </w:rPr>
-        <w:t>[ ] Domestic Relations Judgment Information Form</w:t>
+      <w:proofErr w:type="gramStart"/>
+      <w:r>
+        <w:rPr>
+          <w:rFonts w:ascii="Times New Roman" w:hAnsi="Times New Roman" w:cs="Times New Roman"/>
+          <w:sz w:val="22"/>
+          <w:szCs w:val="22"/>
+        </w:rPr>
+        <w:t>[ ]</w:t>
+      </w:r>
+      <w:proofErr w:type="gramEnd"/>
+      <w:r>
+        <w:rPr>
+          <w:rFonts w:ascii="Times New Roman" w:hAnsi="Times New Roman" w:cs="Times New Roman"/>
+          <w:sz w:val="22"/>
+          <w:szCs w:val="22"/>
+        </w:rPr>
+        <w:t xml:space="preserve"> Uniform Child Support Order</w:t>
       </w:r>
     </w:p>
     <w:p>
@@ -1630,26 +2758,19 @@
           <w:szCs w:val="22"/>
           <w:highlight w:val="yellow"/>
         </w:rPr>
-        <w:t>{%p endif %}</w:t>
-      </w:r>
-    </w:p>
-    <w:p>
-      <w:pPr>
-        <w:spacing w:after="0" w:line="276" w:lineRule="auto"/>
-        <w:rPr>
-          <w:rFonts w:ascii="Times New Roman" w:hAnsi="Times New Roman" w:cs="Times New Roman"/>
-          <w:sz w:val="22"/>
-          <w:szCs w:val="22"/>
-        </w:rPr>
-      </w:pPr>
-      <w:r>
-        <w:rPr>
-          <w:rFonts w:ascii="Times New Roman" w:hAnsi="Times New Roman" w:cs="Times New Roman"/>
-          <w:sz w:val="22"/>
-          <w:szCs w:val="22"/>
-        </w:rPr>
-        <w:t>[ ] Domestic Relations Verified Financial Information Form</w:t>
-      </w:r>
+        <w:t xml:space="preserve">{%p </w:t>
+      </w:r>
+      <w:proofErr w:type="gramStart"/>
+      <w:r>
+        <w:rPr>
+          <w:rFonts w:ascii="Times New Roman" w:hAnsi="Times New Roman" w:cs="Times New Roman"/>
+          <w:sz w:val="22"/>
+          <w:szCs w:val="22"/>
+          <w:highlight w:val="yellow"/>
+        </w:rPr>
+        <w:t>endif %}</w:t>
+      </w:r>
+      <w:proofErr w:type="gramEnd"/>
     </w:p>
     <w:p>
       <w:pPr>
@@ -1665,8 +2786,1127 @@
           <w:rFonts w:ascii="Times New Roman" w:hAnsi="Times New Roman" w:cs="Times New Roman"/>
           <w:sz w:val="22"/>
           <w:szCs w:val="22"/>
+          <w:highlight w:val="yellow"/>
+        </w:rPr>
+        <w:t xml:space="preserve">{%p if </w:t>
+      </w:r>
+      <w:proofErr w:type="spellStart"/>
+      <w:r>
+        <w:rPr>
+          <w:rFonts w:ascii="Times New Roman" w:hAnsi="Times New Roman" w:cs="Times New Roman"/>
+          <w:sz w:val="22"/>
+          <w:szCs w:val="22"/>
+          <w:highlight w:val="yellow"/>
+        </w:rPr>
+        <w:t>user_wants_post_divorce_support</w:t>
+      </w:r>
+      <w:proofErr w:type="spellEnd"/>
+      <w:r>
+        <w:rPr>
+          <w:rFonts w:ascii="Times New Roman" w:hAnsi="Times New Roman" w:cs="Times New Roman"/>
+          <w:sz w:val="22"/>
+          <w:szCs w:val="22"/>
+          <w:highlight w:val="yellow"/>
+        </w:rPr>
+        <w:t xml:space="preserve"> or </w:t>
+      </w:r>
+      <w:proofErr w:type="spellStart"/>
+      <w:r>
+        <w:rPr>
+          <w:rFonts w:ascii="Times New Roman" w:hAnsi="Times New Roman" w:cs="Times New Roman"/>
+          <w:sz w:val="22"/>
+          <w:szCs w:val="22"/>
+          <w:highlight w:val="yellow"/>
+        </w:rPr>
+        <w:t>spousal_support_provisions</w:t>
+      </w:r>
+      <w:proofErr w:type="spellEnd"/>
+      <w:r>
+        <w:rPr>
+          <w:rFonts w:ascii="Times New Roman" w:hAnsi="Times New Roman" w:cs="Times New Roman"/>
+          <w:sz w:val="22"/>
+          <w:szCs w:val="22"/>
+          <w:highlight w:val="yellow"/>
+        </w:rPr>
+        <w:t xml:space="preserve"> == "</w:t>
+      </w:r>
+      <w:proofErr w:type="spellStart"/>
+      <w:r>
+        <w:rPr>
+          <w:rFonts w:ascii="Times New Roman" w:hAnsi="Times New Roman" w:cs="Times New Roman"/>
+          <w:sz w:val="22"/>
+          <w:szCs w:val="22"/>
+          <w:highlight w:val="yellow"/>
+        </w:rPr>
+        <w:t>user_agrees_to_pay_spousal_support</w:t>
+      </w:r>
+      <w:proofErr w:type="spellEnd"/>
+      <w:proofErr w:type="gramStart"/>
+      <w:r>
+        <w:rPr>
+          <w:rFonts w:ascii="Times New Roman" w:hAnsi="Times New Roman" w:cs="Times New Roman"/>
+          <w:sz w:val="22"/>
+          <w:szCs w:val="22"/>
+          <w:highlight w:val="yellow"/>
+        </w:rPr>
+        <w:t>"</w:t>
+      </w:r>
+      <w:r>
+        <w:rPr>
+          <w:rFonts w:ascii="Times New Roman" w:hAnsi="Times New Roman" w:cs="Times New Roman"/>
+          <w:sz w:val="22"/>
+          <w:szCs w:val="22"/>
+          <w:highlight w:val="yellow"/>
+        </w:rPr>
+        <w:t xml:space="preserve"> </w:t>
+      </w:r>
+      <w:r>
+        <w:rPr>
+          <w:rFonts w:ascii="Times New Roman" w:hAnsi="Times New Roman" w:cs="Times New Roman"/>
+          <w:sz w:val="22"/>
+          <w:szCs w:val="22"/>
+          <w:highlight w:val="yellow"/>
+        </w:rPr>
+        <w:t>%}</w:t>
+      </w:r>
+      <w:proofErr w:type="gramEnd"/>
+    </w:p>
+    <w:p>
+      <w:pPr>
+        <w:spacing w:after="0" w:line="276" w:lineRule="auto"/>
+        <w:rPr>
+          <w:rFonts w:ascii="Times New Roman" w:hAnsi="Times New Roman" w:cs="Times New Roman"/>
+          <w:sz w:val="22"/>
+          <w:szCs w:val="22"/>
+        </w:rPr>
+      </w:pPr>
+      <w:proofErr w:type="gramStart"/>
+      <w:r>
+        <w:rPr>
+          <w:rFonts w:ascii="Times New Roman" w:hAnsi="Times New Roman" w:cs="Times New Roman"/>
+          <w:sz w:val="22"/>
+          <w:szCs w:val="22"/>
+        </w:rPr>
+        <w:t>[ ]</w:t>
+      </w:r>
+      <w:proofErr w:type="gramEnd"/>
+      <w:r>
+        <w:rPr>
+          <w:rFonts w:ascii="Times New Roman" w:hAnsi="Times New Roman" w:cs="Times New Roman"/>
+          <w:sz w:val="22"/>
+          <w:szCs w:val="22"/>
+        </w:rPr>
+        <w:t xml:space="preserve"> Uniform Spousal Support Order</w:t>
+      </w:r>
+    </w:p>
+    <w:p>
+      <w:pPr>
+        <w:spacing w:after="0" w:line="240" w:lineRule="auto"/>
+        <w:rPr>
+          <w:rFonts w:ascii="Times New Roman" w:hAnsi="Times New Roman" w:cs="Times New Roman"/>
+          <w:sz w:val="22"/>
+          <w:szCs w:val="22"/>
+        </w:rPr>
+      </w:pPr>
+      <w:r>
+        <w:rPr>
+          <w:rFonts w:ascii="Times New Roman" w:hAnsi="Times New Roman" w:cs="Times New Roman"/>
+          <w:sz w:val="22"/>
+          <w:szCs w:val="22"/>
+          <w:highlight w:val="yellow"/>
+        </w:rPr>
+        <w:lastRenderedPageBreak/>
+        <w:t xml:space="preserve">{%p </w:t>
+      </w:r>
+      <w:proofErr w:type="gramStart"/>
+      <w:r>
+        <w:rPr>
+          <w:rFonts w:ascii="Times New Roman" w:hAnsi="Times New Roman" w:cs="Times New Roman"/>
+          <w:sz w:val="22"/>
+          <w:szCs w:val="22"/>
+          <w:highlight w:val="yellow"/>
+        </w:rPr>
+        <w:t>endif %}</w:t>
+      </w:r>
+      <w:proofErr w:type="gramEnd"/>
+    </w:p>
+    <w:p>
+      <w:pPr>
+        <w:spacing w:after="0" w:line="240" w:lineRule="auto"/>
+        <w:rPr>
+          <w:rFonts w:ascii="Times New Roman" w:hAnsi="Times New Roman" w:cs="Times New Roman"/>
+          <w:sz w:val="22"/>
+          <w:szCs w:val="22"/>
+        </w:rPr>
+      </w:pPr>
+      <w:r>
+        <w:rPr>
+          <w:rFonts w:ascii="Times New Roman" w:hAnsi="Times New Roman" w:cs="Times New Roman"/>
+          <w:sz w:val="22"/>
+          <w:szCs w:val="22"/>
+          <w:highlight w:val="yellow"/>
+        </w:rPr>
+        <w:t xml:space="preserve">{%p </w:t>
+      </w:r>
+      <w:r>
+        <w:rPr>
+          <w:rFonts w:ascii="Times New Roman" w:hAnsi="Times New Roman" w:cs="Times New Roman"/>
+          <w:sz w:val="22"/>
+          <w:szCs w:val="22"/>
+          <w:highlight w:val="yellow"/>
+        </w:rPr>
+        <w:t>if foc_100_</w:t>
+      </w:r>
+      <w:proofErr w:type="gramStart"/>
+      <w:r>
+        <w:rPr>
+          <w:rFonts w:ascii="Times New Roman" w:hAnsi="Times New Roman" w:cs="Times New Roman"/>
+          <w:sz w:val="22"/>
+          <w:szCs w:val="22"/>
+          <w:highlight w:val="yellow"/>
+        </w:rPr>
+        <w:t>full.enabled</w:t>
+      </w:r>
+      <w:proofErr w:type="gramEnd"/>
+      <w:r>
+        <w:rPr>
+          <w:rFonts w:ascii="Times New Roman" w:hAnsi="Times New Roman" w:cs="Times New Roman"/>
+          <w:sz w:val="22"/>
+          <w:szCs w:val="22"/>
+          <w:highlight w:val="yellow"/>
+        </w:rPr>
+        <w:t xml:space="preserve"> </w:t>
+      </w:r>
+      <w:r>
+        <w:rPr>
+          <w:rFonts w:ascii="Times New Roman" w:hAnsi="Times New Roman" w:cs="Times New Roman"/>
+          <w:sz w:val="22"/>
+          <w:szCs w:val="22"/>
+          <w:highlight w:val="yellow"/>
+        </w:rPr>
+        <w:t>%</w:t>
+      </w:r>
+      <w:r>
+        <w:rPr>
+          <w:rFonts w:ascii="Times New Roman" w:hAnsi="Times New Roman" w:cs="Times New Roman"/>
+          <w:sz w:val="22"/>
+          <w:szCs w:val="22"/>
+          <w:highlight w:val="yellow"/>
+        </w:rPr>
+        <w:t>}</w:t>
+      </w:r>
+    </w:p>
+    <w:p>
+      <w:pPr>
+        <w:spacing w:after="0" w:line="276" w:lineRule="auto"/>
+        <w:rPr>
+          <w:rFonts w:ascii="Times New Roman" w:hAnsi="Times New Roman" w:cs="Times New Roman"/>
+          <w:sz w:val="22"/>
+          <w:szCs w:val="22"/>
+        </w:rPr>
+      </w:pPr>
+      <w:proofErr w:type="gramStart"/>
+      <w:r>
+        <w:rPr>
+          <w:rFonts w:ascii="Times New Roman" w:hAnsi="Times New Roman" w:cs="Times New Roman"/>
+          <w:sz w:val="22"/>
+          <w:szCs w:val="22"/>
+        </w:rPr>
+        <w:t>[ ]</w:t>
+      </w:r>
+      <w:proofErr w:type="gramEnd"/>
+      <w:r>
+        <w:rPr>
+          <w:rFonts w:ascii="Times New Roman" w:hAnsi="Times New Roman" w:cs="Times New Roman"/>
+          <w:sz w:val="22"/>
+          <w:szCs w:val="22"/>
+        </w:rPr>
+        <w:t xml:space="preserve"> Domestic Relations Judgment Information Form</w:t>
+      </w:r>
+    </w:p>
+    <w:p>
+      <w:pPr>
+        <w:spacing w:after="0" w:line="240" w:lineRule="auto"/>
+        <w:rPr>
+          <w:rFonts w:ascii="Times New Roman" w:hAnsi="Times New Roman" w:cs="Times New Roman"/>
+          <w:sz w:val="22"/>
+          <w:szCs w:val="22"/>
+        </w:rPr>
+      </w:pPr>
+      <w:r>
+        <w:rPr>
+          <w:rFonts w:ascii="Times New Roman" w:hAnsi="Times New Roman" w:cs="Times New Roman"/>
+          <w:sz w:val="22"/>
+          <w:szCs w:val="22"/>
+          <w:highlight w:val="yellow"/>
+        </w:rPr>
+        <w:t xml:space="preserve">{%p </w:t>
+      </w:r>
+      <w:proofErr w:type="gramStart"/>
+      <w:r>
+        <w:rPr>
+          <w:rFonts w:ascii="Times New Roman" w:hAnsi="Times New Roman" w:cs="Times New Roman"/>
+          <w:sz w:val="22"/>
+          <w:szCs w:val="22"/>
+          <w:highlight w:val="yellow"/>
+        </w:rPr>
+        <w:t>endif %}</w:t>
+      </w:r>
+      <w:proofErr w:type="gramEnd"/>
+    </w:p>
+    <w:p>
+      <w:pPr>
+        <w:spacing w:after="0" w:line="276" w:lineRule="auto"/>
+        <w:rPr>
+          <w:rFonts w:ascii="Times New Roman" w:hAnsi="Times New Roman" w:cs="Times New Roman"/>
+          <w:sz w:val="22"/>
+          <w:szCs w:val="22"/>
+        </w:rPr>
+      </w:pPr>
+      <w:proofErr w:type="gramStart"/>
+      <w:r>
+        <w:rPr>
+          <w:rFonts w:ascii="Times New Roman" w:hAnsi="Times New Roman" w:cs="Times New Roman"/>
+          <w:sz w:val="22"/>
+          <w:szCs w:val="22"/>
+        </w:rPr>
+        <w:t>[ ]</w:t>
+      </w:r>
+      <w:proofErr w:type="gramEnd"/>
+      <w:r>
+        <w:rPr>
+          <w:rFonts w:ascii="Times New Roman" w:hAnsi="Times New Roman" w:cs="Times New Roman"/>
+          <w:sz w:val="22"/>
+          <w:szCs w:val="22"/>
+        </w:rPr>
+        <w:t xml:space="preserve"> Domestic Relations Verified Financial Information Form</w:t>
+      </w:r>
+    </w:p>
+    <w:p>
+      <w:pPr>
+        <w:spacing w:after="0" w:line="240" w:lineRule="auto"/>
+        <w:rPr>
+          <w:rFonts w:ascii="Times New Roman" w:hAnsi="Times New Roman" w:cs="Times New Roman"/>
+          <w:sz w:val="22"/>
+          <w:szCs w:val="22"/>
+        </w:rPr>
+      </w:pPr>
+      <w:r>
+        <w:rPr>
+          <w:rFonts w:ascii="Times New Roman" w:hAnsi="Times New Roman" w:cs="Times New Roman"/>
+          <w:sz w:val="22"/>
+          <w:szCs w:val="22"/>
           <w:highlight w:val="cyan"/>
         </w:rPr>
+        <w:t xml:space="preserve">{%p </w:t>
+      </w:r>
+      <w:r>
+        <w:rPr>
+          <w:rFonts w:ascii="Times New Roman" w:hAnsi="Times New Roman" w:cs="Times New Roman"/>
+          <w:sz w:val="22"/>
+          <w:szCs w:val="22"/>
+          <w:highlight w:val="cyan"/>
+        </w:rPr>
+        <w:t>el</w:t>
+      </w:r>
+      <w:r>
+        <w:rPr>
+          <w:rFonts w:ascii="Times New Roman" w:hAnsi="Times New Roman" w:cs="Times New Roman"/>
+          <w:sz w:val="22"/>
+          <w:szCs w:val="22"/>
+          <w:highlight w:val="cyan"/>
+        </w:rPr>
+        <w:t>if tool</w:t>
+      </w:r>
+      <w:r>
+        <w:rPr>
+          <w:rFonts w:ascii="Times New Roman" w:hAnsi="Times New Roman" w:cs="Times New Roman"/>
+          <w:sz w:val="22"/>
+          <w:szCs w:val="22"/>
+          <w:highlight w:val="cyan"/>
+        </w:rPr>
+        <w:t>_ID</w:t>
+      </w:r>
+      <w:r>
+        <w:rPr>
+          <w:rFonts w:ascii="Times New Roman" w:hAnsi="Times New Roman" w:cs="Times New Roman"/>
+          <w:sz w:val="22"/>
+          <w:szCs w:val="22"/>
+          <w:highlight w:val="cyan"/>
+        </w:rPr>
+        <w:t xml:space="preserve"> == </w:t>
+      </w:r>
+      <w:r>
+        <w:rPr>
+          <w:rFonts w:ascii="Times New Roman" w:hAnsi="Times New Roman" w:cs="Times New Roman"/>
+          <w:sz w:val="22"/>
+          <w:szCs w:val="22"/>
+          <w:highlight w:val="cyan"/>
+        </w:rPr>
+        <w:t>“JOD_only”</w:t>
+      </w:r>
+      <w:r>
+        <w:rPr>
+          <w:rFonts w:ascii="Times New Roman" w:hAnsi="Times New Roman" w:cs="Times New Roman"/>
+          <w:sz w:val="22"/>
+          <w:szCs w:val="22"/>
+          <w:highlight w:val="cyan"/>
+        </w:rPr>
+        <w:t xml:space="preserve"> %}</w:t>
+      </w:r>
+    </w:p>
+    <w:p>
+      <w:pPr>
+        <w:spacing w:after="0" w:line="276" w:lineRule="auto"/>
+        <w:rPr>
+          <w:rFonts w:ascii="Times New Roman" w:hAnsi="Times New Roman" w:cs="Times New Roman"/>
+          <w:sz w:val="22"/>
+          <w:szCs w:val="22"/>
+        </w:rPr>
+      </w:pPr>
+      <w:r>
+        <w:rPr>
+          <w:rFonts w:ascii="Times New Roman" w:hAnsi="Times New Roman" w:cs="Times New Roman"/>
+          <w:sz w:val="22"/>
+          <w:szCs w:val="22"/>
+        </w:rPr>
+        <w:t>[ ] Notice of Hearing</w:t>
+      </w:r>
+    </w:p>
+    <w:p>
+      <w:pPr>
+        <w:spacing w:after="0" w:line="276" w:lineRule="auto"/>
+        <w:rPr>
+          <w:rFonts w:ascii="Times New Roman" w:hAnsi="Times New Roman" w:cs="Times New Roman"/>
+          <w:sz w:val="22"/>
+          <w:szCs w:val="22"/>
+        </w:rPr>
+      </w:pPr>
+      <w:r>
+        <w:rPr>
+          <w:rFonts w:ascii="Times New Roman" w:hAnsi="Times New Roman" w:cs="Times New Roman"/>
+          <w:sz w:val="22"/>
+          <w:szCs w:val="22"/>
+        </w:rPr>
+        <w:t>[ ] Notice of Hearing and Motion for Entry of Consent Judgment of Divorce</w:t>
+      </w:r>
+    </w:p>
+    <w:p>
+      <w:pPr>
+        <w:spacing w:after="0" w:line="276" w:lineRule="auto"/>
+        <w:rPr>
+          <w:rFonts w:ascii="Times New Roman" w:hAnsi="Times New Roman" w:cs="Times New Roman"/>
+          <w:sz w:val="22"/>
+          <w:szCs w:val="22"/>
+        </w:rPr>
+      </w:pPr>
+      <w:r>
+        <w:rPr>
+          <w:rFonts w:ascii="Times New Roman" w:hAnsi="Times New Roman" w:cs="Times New Roman"/>
+          <w:sz w:val="22"/>
+          <w:szCs w:val="22"/>
+        </w:rPr>
+        <w:t>[ ] Notice of Hearing and Motion for Entry of Default Judgment of Divorce</w:t>
+      </w:r>
+    </w:p>
+    <w:p>
+      <w:pPr>
+        <w:spacing w:after="0" w:line="276" w:lineRule="auto"/>
+        <w:rPr>
+          <w:rFonts w:ascii="Times New Roman" w:hAnsi="Times New Roman" w:cs="Times New Roman"/>
+          <w:sz w:val="22"/>
+          <w:szCs w:val="22"/>
+        </w:rPr>
+      </w:pPr>
+      <w:r>
+        <w:rPr>
+          <w:rFonts w:ascii="Times New Roman" w:hAnsi="Times New Roman" w:cs="Times New Roman"/>
+          <w:sz w:val="22"/>
+          <w:szCs w:val="22"/>
+        </w:rPr>
+        <w:t>[ ] Proposed Judgment of Divorce</w:t>
+      </w:r>
+    </w:p>
+    <w:p>
+      <w:pPr>
+        <w:spacing w:after="0" w:line="240" w:lineRule="auto"/>
+        <w:rPr>
+          <w:rFonts w:ascii="Times New Roman" w:hAnsi="Times New Roman" w:cs="Times New Roman"/>
+          <w:sz w:val="22"/>
+          <w:szCs w:val="22"/>
+        </w:rPr>
+      </w:pPr>
+      <w:r>
+        <w:rPr>
+          <w:rFonts w:ascii="Times New Roman" w:hAnsi="Times New Roman" w:cs="Times New Roman"/>
+          <w:sz w:val="22"/>
+          <w:szCs w:val="22"/>
+          <w:highlight w:val="yellow"/>
+        </w:rPr>
+        <w:t xml:space="preserve">{%p if </w:t>
+      </w:r>
+      <w:r>
+        <w:rPr>
+          <w:rFonts w:ascii="Times New Roman" w:hAnsi="Times New Roman" w:cs="Times New Roman"/>
+          <w:sz w:val="22"/>
+          <w:szCs w:val="22"/>
+          <w:highlight w:val="yellow"/>
+        </w:rPr>
+        <w:t>there_are_marital_children</w:t>
+      </w:r>
+      <w:r>
+        <w:rPr>
+          <w:rFonts w:ascii="Times New Roman" w:hAnsi="Times New Roman" w:cs="Times New Roman"/>
+          <w:sz w:val="22"/>
+          <w:szCs w:val="22"/>
+          <w:highlight w:val="yellow"/>
+        </w:rPr>
+        <w:t xml:space="preserve"> </w:t>
+      </w:r>
+      <w:r>
+        <w:rPr>
+          <w:rFonts w:ascii="Times New Roman" w:hAnsi="Times New Roman" w:cs="Times New Roman"/>
+          <w:sz w:val="22"/>
+          <w:szCs w:val="22"/>
+          <w:highlight w:val="yellow"/>
+        </w:rPr>
+        <w:t>%}</w:t>
+      </w:r>
+    </w:p>
+    <w:p>
+      <w:pPr>
+        <w:spacing w:after="0" w:line="276" w:lineRule="auto"/>
+        <w:rPr>
+          <w:rFonts w:ascii="Times New Roman" w:hAnsi="Times New Roman" w:cs="Times New Roman"/>
+          <w:sz w:val="22"/>
+          <w:szCs w:val="22"/>
+        </w:rPr>
+      </w:pPr>
+      <w:r>
+        <w:rPr>
+          <w:rFonts w:ascii="Times New Roman" w:hAnsi="Times New Roman" w:cs="Times New Roman"/>
+          <w:sz w:val="22"/>
+          <w:szCs w:val="22"/>
+        </w:rPr>
+        <w:t>[ ] Proposed Uniform Child Support Order</w:t>
+      </w:r>
+    </w:p>
+    <w:p>
+      <w:pPr>
+        <w:spacing w:after="0" w:line="240" w:lineRule="auto"/>
+        <w:rPr>
+          <w:rFonts w:ascii="Times New Roman" w:hAnsi="Times New Roman" w:cs="Times New Roman"/>
+          <w:sz w:val="22"/>
+          <w:szCs w:val="22"/>
+        </w:rPr>
+      </w:pPr>
+      <w:r>
+        <w:rPr>
+          <w:rFonts w:ascii="Times New Roman" w:hAnsi="Times New Roman" w:cs="Times New Roman"/>
+          <w:sz w:val="22"/>
+          <w:szCs w:val="22"/>
+          <w:highlight w:val="yellow"/>
+        </w:rPr>
+        <w:t xml:space="preserve">{%p </w:t>
+      </w:r>
+      <w:proofErr w:type="gramStart"/>
+      <w:r>
+        <w:rPr>
+          <w:rFonts w:ascii="Times New Roman" w:hAnsi="Times New Roman" w:cs="Times New Roman"/>
+          <w:sz w:val="22"/>
+          <w:szCs w:val="22"/>
+          <w:highlight w:val="yellow"/>
+        </w:rPr>
+        <w:t>endif %}</w:t>
+      </w:r>
+      <w:proofErr w:type="gramEnd"/>
+    </w:p>
+    <w:p>
+      <w:pPr>
+        <w:spacing w:after="0" w:line="240" w:lineRule="auto"/>
+        <w:rPr>
+          <w:rFonts w:ascii="Times New Roman" w:hAnsi="Times New Roman" w:cs="Times New Roman"/>
+          <w:sz w:val="22"/>
+          <w:szCs w:val="22"/>
+        </w:rPr>
+      </w:pPr>
+      <w:r>
+        <w:rPr>
+          <w:rFonts w:ascii="Times New Roman" w:hAnsi="Times New Roman" w:cs="Times New Roman"/>
+          <w:sz w:val="22"/>
+          <w:szCs w:val="22"/>
+          <w:highlight w:val="yellow"/>
+        </w:rPr>
+        <w:t xml:space="preserve">{%p if </w:t>
+      </w:r>
+      <w:proofErr w:type="spellStart"/>
+      <w:r>
+        <w:rPr>
+          <w:rFonts w:ascii="Times New Roman" w:hAnsi="Times New Roman" w:cs="Times New Roman"/>
+          <w:sz w:val="22"/>
+          <w:szCs w:val="22"/>
+          <w:highlight w:val="yellow"/>
+        </w:rPr>
+        <w:t>user_wants_post_divorce_support</w:t>
+      </w:r>
+      <w:proofErr w:type="spellEnd"/>
+      <w:r>
+        <w:rPr>
+          <w:rFonts w:ascii="Times New Roman" w:hAnsi="Times New Roman" w:cs="Times New Roman"/>
+          <w:sz w:val="22"/>
+          <w:szCs w:val="22"/>
+          <w:highlight w:val="yellow"/>
+        </w:rPr>
+        <w:t xml:space="preserve"> or </w:t>
+      </w:r>
+      <w:proofErr w:type="spellStart"/>
+      <w:r>
+        <w:rPr>
+          <w:rFonts w:ascii="Times New Roman" w:hAnsi="Times New Roman" w:cs="Times New Roman"/>
+          <w:sz w:val="22"/>
+          <w:szCs w:val="22"/>
+          <w:highlight w:val="yellow"/>
+        </w:rPr>
+        <w:t>spousal_support_provisions</w:t>
+      </w:r>
+      <w:proofErr w:type="spellEnd"/>
+      <w:r>
+        <w:rPr>
+          <w:rFonts w:ascii="Times New Roman" w:hAnsi="Times New Roman" w:cs="Times New Roman"/>
+          <w:sz w:val="22"/>
+          <w:szCs w:val="22"/>
+          <w:highlight w:val="yellow"/>
+        </w:rPr>
+        <w:t xml:space="preserve"> == "</w:t>
+      </w:r>
+      <w:proofErr w:type="spellStart"/>
+      <w:r>
+        <w:rPr>
+          <w:rFonts w:ascii="Times New Roman" w:hAnsi="Times New Roman" w:cs="Times New Roman"/>
+          <w:sz w:val="22"/>
+          <w:szCs w:val="22"/>
+          <w:highlight w:val="yellow"/>
+        </w:rPr>
+        <w:t>user_agrees_to_pay_spousal_support</w:t>
+      </w:r>
+      <w:proofErr w:type="spellEnd"/>
+      <w:proofErr w:type="gramStart"/>
+      <w:r>
+        <w:rPr>
+          <w:rFonts w:ascii="Times New Roman" w:hAnsi="Times New Roman" w:cs="Times New Roman"/>
+          <w:sz w:val="22"/>
+          <w:szCs w:val="22"/>
+          <w:highlight w:val="yellow"/>
+        </w:rPr>
+        <w:t>"</w:t>
+      </w:r>
+      <w:r>
+        <w:rPr>
+          <w:rFonts w:ascii="Times New Roman" w:hAnsi="Times New Roman" w:cs="Times New Roman"/>
+          <w:sz w:val="22"/>
+          <w:szCs w:val="22"/>
+          <w:highlight w:val="yellow"/>
+        </w:rPr>
+        <w:t xml:space="preserve"> </w:t>
+      </w:r>
+      <w:r>
+        <w:rPr>
+          <w:rFonts w:ascii="Times New Roman" w:hAnsi="Times New Roman" w:cs="Times New Roman"/>
+          <w:sz w:val="22"/>
+          <w:szCs w:val="22"/>
+          <w:highlight w:val="yellow"/>
+        </w:rPr>
+        <w:t>%}</w:t>
+      </w:r>
+      <w:proofErr w:type="gramEnd"/>
+    </w:p>
+    <w:p>
+      <w:pPr>
+        <w:spacing w:after="0" w:line="276" w:lineRule="auto"/>
+        <w:rPr>
+          <w:rFonts w:ascii="Times New Roman" w:hAnsi="Times New Roman" w:cs="Times New Roman"/>
+          <w:sz w:val="22"/>
+          <w:szCs w:val="22"/>
+        </w:rPr>
+      </w:pPr>
+      <w:proofErr w:type="gramStart"/>
+      <w:r>
+        <w:rPr>
+          <w:rFonts w:ascii="Times New Roman" w:hAnsi="Times New Roman" w:cs="Times New Roman"/>
+          <w:sz w:val="22"/>
+          <w:szCs w:val="22"/>
+        </w:rPr>
+        <w:t>[ ]</w:t>
+      </w:r>
+      <w:proofErr w:type="gramEnd"/>
+      <w:r>
+        <w:rPr>
+          <w:rFonts w:ascii="Times New Roman" w:hAnsi="Times New Roman" w:cs="Times New Roman"/>
+          <w:sz w:val="22"/>
+          <w:szCs w:val="22"/>
+        </w:rPr>
+        <w:t xml:space="preserve"> Proposed Uniform Spousal Support Order</w:t>
+      </w:r>
+    </w:p>
+    <w:p>
+      <w:pPr>
+        <w:spacing w:after="0" w:line="240" w:lineRule="auto"/>
+        <w:rPr>
+          <w:rFonts w:ascii="Times New Roman" w:hAnsi="Times New Roman" w:cs="Times New Roman"/>
+          <w:sz w:val="22"/>
+          <w:szCs w:val="22"/>
+        </w:rPr>
+      </w:pPr>
+      <w:r>
+        <w:rPr>
+          <w:rFonts w:ascii="Times New Roman" w:hAnsi="Times New Roman" w:cs="Times New Roman"/>
+          <w:sz w:val="22"/>
+          <w:szCs w:val="22"/>
+          <w:highlight w:val="yellow"/>
+        </w:rPr>
+        <w:t xml:space="preserve">{%p </w:t>
+      </w:r>
+      <w:proofErr w:type="gramStart"/>
+      <w:r>
+        <w:rPr>
+          <w:rFonts w:ascii="Times New Roman" w:hAnsi="Times New Roman" w:cs="Times New Roman"/>
+          <w:sz w:val="22"/>
+          <w:szCs w:val="22"/>
+          <w:highlight w:val="yellow"/>
+        </w:rPr>
+        <w:t>endif %}</w:t>
+      </w:r>
+      <w:proofErr w:type="gramEnd"/>
+    </w:p>
+    <w:p>
+      <w:pPr>
+        <w:spacing w:after="0" w:line="276" w:lineRule="auto"/>
+        <w:rPr>
+          <w:rFonts w:ascii="Times New Roman" w:hAnsi="Times New Roman" w:cs="Times New Roman"/>
+          <w:sz w:val="22"/>
+          <w:szCs w:val="22"/>
+        </w:rPr>
+      </w:pPr>
+      <w:proofErr w:type="gramStart"/>
+      <w:r>
+        <w:rPr>
+          <w:rFonts w:ascii="Times New Roman" w:hAnsi="Times New Roman" w:cs="Times New Roman"/>
+          <w:sz w:val="22"/>
+          <w:szCs w:val="22"/>
+        </w:rPr>
+        <w:t>[ ]</w:t>
+      </w:r>
+      <w:proofErr w:type="gramEnd"/>
+      <w:r>
+        <w:rPr>
+          <w:rFonts w:ascii="Times New Roman" w:hAnsi="Times New Roman" w:cs="Times New Roman"/>
+          <w:sz w:val="22"/>
+          <w:szCs w:val="22"/>
+        </w:rPr>
+        <w:t xml:space="preserve"> Judgment of Divorce</w:t>
+      </w:r>
+    </w:p>
+    <w:p>
+      <w:pPr>
+        <w:spacing w:after="0" w:line="240" w:lineRule="auto"/>
+        <w:rPr>
+          <w:rFonts w:ascii="Times New Roman" w:hAnsi="Times New Roman" w:cs="Times New Roman"/>
+          <w:sz w:val="22"/>
+          <w:szCs w:val="22"/>
+        </w:rPr>
+      </w:pPr>
+      <w:r>
+        <w:rPr>
+          <w:rFonts w:ascii="Times New Roman" w:hAnsi="Times New Roman" w:cs="Times New Roman"/>
+          <w:sz w:val="22"/>
+          <w:szCs w:val="22"/>
+          <w:highlight w:val="yellow"/>
+        </w:rPr>
+        <w:t xml:space="preserve">{%p if </w:t>
+      </w:r>
+      <w:r>
+        <w:rPr>
+          <w:rFonts w:ascii="Times New Roman" w:hAnsi="Times New Roman" w:cs="Times New Roman"/>
+          <w:sz w:val="22"/>
+          <w:szCs w:val="22"/>
+          <w:highlight w:val="yellow"/>
+        </w:rPr>
+        <w:t>there_are_marital_children</w:t>
+      </w:r>
+      <w:r>
+        <w:rPr>
+          <w:rFonts w:ascii="Times New Roman" w:hAnsi="Times New Roman" w:cs="Times New Roman"/>
+          <w:sz w:val="22"/>
+          <w:szCs w:val="22"/>
+          <w:highlight w:val="yellow"/>
+        </w:rPr>
+        <w:t xml:space="preserve"> </w:t>
+      </w:r>
+      <w:r>
+        <w:rPr>
+          <w:rFonts w:ascii="Times New Roman" w:hAnsi="Times New Roman" w:cs="Times New Roman"/>
+          <w:sz w:val="22"/>
+          <w:szCs w:val="22"/>
+          <w:highlight w:val="yellow"/>
+        </w:rPr>
+        <w:t>%}</w:t>
+      </w:r>
+    </w:p>
+    <w:p>
+      <w:pPr>
+        <w:spacing w:after="0" w:line="276" w:lineRule="auto"/>
+        <w:rPr>
+          <w:rFonts w:ascii="Times New Roman" w:hAnsi="Times New Roman" w:cs="Times New Roman"/>
+          <w:sz w:val="22"/>
+          <w:szCs w:val="22"/>
+        </w:rPr>
+      </w:pPr>
+      <w:proofErr w:type="gramStart"/>
+      <w:r>
+        <w:rPr>
+          <w:rFonts w:ascii="Times New Roman" w:hAnsi="Times New Roman" w:cs="Times New Roman"/>
+          <w:sz w:val="22"/>
+          <w:szCs w:val="22"/>
+        </w:rPr>
+        <w:t>[ ]</w:t>
+      </w:r>
+      <w:proofErr w:type="gramEnd"/>
+      <w:r>
+        <w:rPr>
+          <w:rFonts w:ascii="Times New Roman" w:hAnsi="Times New Roman" w:cs="Times New Roman"/>
+          <w:sz w:val="22"/>
+          <w:szCs w:val="22"/>
+        </w:rPr>
+        <w:t xml:space="preserve"> Uniform Child Support Order</w:t>
+      </w:r>
+    </w:p>
+    <w:p>
+      <w:pPr>
+        <w:spacing w:after="0" w:line="240" w:lineRule="auto"/>
+        <w:rPr>
+          <w:rFonts w:ascii="Times New Roman" w:hAnsi="Times New Roman" w:cs="Times New Roman"/>
+          <w:sz w:val="22"/>
+          <w:szCs w:val="22"/>
+        </w:rPr>
+      </w:pPr>
+      <w:r>
+        <w:rPr>
+          <w:rFonts w:ascii="Times New Roman" w:hAnsi="Times New Roman" w:cs="Times New Roman"/>
+          <w:sz w:val="22"/>
+          <w:szCs w:val="22"/>
+          <w:highlight w:val="yellow"/>
+        </w:rPr>
+        <w:t xml:space="preserve">{%p </w:t>
+      </w:r>
+      <w:proofErr w:type="gramStart"/>
+      <w:r>
+        <w:rPr>
+          <w:rFonts w:ascii="Times New Roman" w:hAnsi="Times New Roman" w:cs="Times New Roman"/>
+          <w:sz w:val="22"/>
+          <w:szCs w:val="22"/>
+          <w:highlight w:val="yellow"/>
+        </w:rPr>
+        <w:t>endif %}</w:t>
+      </w:r>
+      <w:proofErr w:type="gramEnd"/>
+    </w:p>
+    <w:p>
+      <w:pPr>
+        <w:spacing w:after="0" w:line="240" w:lineRule="auto"/>
+        <w:rPr>
+          <w:rFonts w:ascii="Times New Roman" w:hAnsi="Times New Roman" w:cs="Times New Roman"/>
+          <w:sz w:val="22"/>
+          <w:szCs w:val="22"/>
+        </w:rPr>
+      </w:pPr>
+      <w:r>
+        <w:rPr>
+          <w:rFonts w:ascii="Times New Roman" w:hAnsi="Times New Roman" w:cs="Times New Roman"/>
+          <w:sz w:val="22"/>
+          <w:szCs w:val="22"/>
+          <w:highlight w:val="yellow"/>
+        </w:rPr>
+        <w:t xml:space="preserve">{%p if </w:t>
+      </w:r>
+      <w:proofErr w:type="spellStart"/>
+      <w:r>
+        <w:rPr>
+          <w:rFonts w:ascii="Times New Roman" w:hAnsi="Times New Roman" w:cs="Times New Roman"/>
+          <w:sz w:val="22"/>
+          <w:szCs w:val="22"/>
+          <w:highlight w:val="yellow"/>
+        </w:rPr>
+        <w:t>user_wants_post_divorce_support</w:t>
+      </w:r>
+      <w:proofErr w:type="spellEnd"/>
+      <w:r>
+        <w:rPr>
+          <w:rFonts w:ascii="Times New Roman" w:hAnsi="Times New Roman" w:cs="Times New Roman"/>
+          <w:sz w:val="22"/>
+          <w:szCs w:val="22"/>
+          <w:highlight w:val="yellow"/>
+        </w:rPr>
+        <w:t xml:space="preserve"> or </w:t>
+      </w:r>
+      <w:proofErr w:type="spellStart"/>
+      <w:r>
+        <w:rPr>
+          <w:rFonts w:ascii="Times New Roman" w:hAnsi="Times New Roman" w:cs="Times New Roman"/>
+          <w:sz w:val="22"/>
+          <w:szCs w:val="22"/>
+          <w:highlight w:val="yellow"/>
+        </w:rPr>
+        <w:t>spousal_support_provisions</w:t>
+      </w:r>
+      <w:proofErr w:type="spellEnd"/>
+      <w:r>
+        <w:rPr>
+          <w:rFonts w:ascii="Times New Roman" w:hAnsi="Times New Roman" w:cs="Times New Roman"/>
+          <w:sz w:val="22"/>
+          <w:szCs w:val="22"/>
+          <w:highlight w:val="yellow"/>
+        </w:rPr>
+        <w:t xml:space="preserve"> == "</w:t>
+      </w:r>
+      <w:proofErr w:type="spellStart"/>
+      <w:r>
+        <w:rPr>
+          <w:rFonts w:ascii="Times New Roman" w:hAnsi="Times New Roman" w:cs="Times New Roman"/>
+          <w:sz w:val="22"/>
+          <w:szCs w:val="22"/>
+          <w:highlight w:val="yellow"/>
+        </w:rPr>
+        <w:t>user_agrees_to_pay_spousal_support</w:t>
+      </w:r>
+      <w:proofErr w:type="spellEnd"/>
+      <w:proofErr w:type="gramStart"/>
+      <w:r>
+        <w:rPr>
+          <w:rFonts w:ascii="Times New Roman" w:hAnsi="Times New Roman" w:cs="Times New Roman"/>
+          <w:sz w:val="22"/>
+          <w:szCs w:val="22"/>
+          <w:highlight w:val="yellow"/>
+        </w:rPr>
+        <w:t>"</w:t>
+      </w:r>
+      <w:r>
+        <w:rPr>
+          <w:rFonts w:ascii="Times New Roman" w:hAnsi="Times New Roman" w:cs="Times New Roman"/>
+          <w:sz w:val="22"/>
+          <w:szCs w:val="22"/>
+          <w:highlight w:val="yellow"/>
+        </w:rPr>
+        <w:t xml:space="preserve"> </w:t>
+      </w:r>
+      <w:r>
+        <w:rPr>
+          <w:rFonts w:ascii="Times New Roman" w:hAnsi="Times New Roman" w:cs="Times New Roman"/>
+          <w:sz w:val="22"/>
+          <w:szCs w:val="22"/>
+          <w:highlight w:val="yellow"/>
+        </w:rPr>
+        <w:t>%}</w:t>
+      </w:r>
+      <w:proofErr w:type="gramEnd"/>
+    </w:p>
+    <w:p>
+      <w:pPr>
+        <w:spacing w:after="0" w:line="276" w:lineRule="auto"/>
+        <w:rPr>
+          <w:rFonts w:ascii="Times New Roman" w:hAnsi="Times New Roman" w:cs="Times New Roman"/>
+          <w:sz w:val="22"/>
+          <w:szCs w:val="22"/>
+        </w:rPr>
+      </w:pPr>
+      <w:proofErr w:type="gramStart"/>
+      <w:r>
+        <w:rPr>
+          <w:rFonts w:ascii="Times New Roman" w:hAnsi="Times New Roman" w:cs="Times New Roman"/>
+          <w:sz w:val="22"/>
+          <w:szCs w:val="22"/>
+        </w:rPr>
+        <w:t>[ ]</w:t>
+      </w:r>
+      <w:proofErr w:type="gramEnd"/>
+      <w:r>
+        <w:rPr>
+          <w:rFonts w:ascii="Times New Roman" w:hAnsi="Times New Roman" w:cs="Times New Roman"/>
+          <w:sz w:val="22"/>
+          <w:szCs w:val="22"/>
+        </w:rPr>
+        <w:t xml:space="preserve"> Uniform Spousal Support Order</w:t>
+      </w:r>
+    </w:p>
+    <w:p>
+      <w:pPr>
+        <w:spacing w:after="0" w:line="240" w:lineRule="auto"/>
+        <w:rPr>
+          <w:rFonts w:ascii="Times New Roman" w:hAnsi="Times New Roman" w:cs="Times New Roman"/>
+          <w:sz w:val="22"/>
+          <w:szCs w:val="22"/>
+        </w:rPr>
+      </w:pPr>
+      <w:r>
+        <w:rPr>
+          <w:rFonts w:ascii="Times New Roman" w:hAnsi="Times New Roman" w:cs="Times New Roman"/>
+          <w:sz w:val="22"/>
+          <w:szCs w:val="22"/>
+          <w:highlight w:val="yellow"/>
+        </w:rPr>
+        <w:t xml:space="preserve">{%p </w:t>
+      </w:r>
+      <w:proofErr w:type="gramStart"/>
+      <w:r>
+        <w:rPr>
+          <w:rFonts w:ascii="Times New Roman" w:hAnsi="Times New Roman" w:cs="Times New Roman"/>
+          <w:sz w:val="22"/>
+          <w:szCs w:val="22"/>
+          <w:highlight w:val="yellow"/>
+        </w:rPr>
+        <w:t>endif %}</w:t>
+      </w:r>
+      <w:proofErr w:type="gramEnd"/>
+    </w:p>
+    <w:p>
+      <w:pPr>
+        <w:spacing w:after="0" w:line="240" w:lineRule="auto"/>
+        <w:rPr>
+          <w:rFonts w:ascii="Times New Roman" w:hAnsi="Times New Roman" w:cs="Times New Roman"/>
+          <w:sz w:val="22"/>
+          <w:szCs w:val="22"/>
+        </w:rPr>
+      </w:pPr>
+      <w:r>
+        <w:rPr>
+          <w:rFonts w:ascii="Times New Roman" w:hAnsi="Times New Roman" w:cs="Times New Roman"/>
+          <w:sz w:val="22"/>
+          <w:szCs w:val="22"/>
+          <w:highlight w:val="yellow"/>
+        </w:rPr>
+        <w:t xml:space="preserve">{%p </w:t>
+      </w:r>
+      <w:r>
+        <w:rPr>
+          <w:rFonts w:ascii="Times New Roman" w:hAnsi="Times New Roman" w:cs="Times New Roman"/>
+          <w:sz w:val="22"/>
+          <w:szCs w:val="22"/>
+          <w:highlight w:val="yellow"/>
+        </w:rPr>
+        <w:t>if foc_100_</w:t>
+      </w:r>
+      <w:proofErr w:type="gramStart"/>
+      <w:r>
+        <w:rPr>
+          <w:rFonts w:ascii="Times New Roman" w:hAnsi="Times New Roman" w:cs="Times New Roman"/>
+          <w:sz w:val="22"/>
+          <w:szCs w:val="22"/>
+          <w:highlight w:val="yellow"/>
+        </w:rPr>
+        <w:t>full.enabled</w:t>
+      </w:r>
+      <w:proofErr w:type="gramEnd"/>
+      <w:r>
+        <w:rPr>
+          <w:rFonts w:ascii="Times New Roman" w:hAnsi="Times New Roman" w:cs="Times New Roman"/>
+          <w:sz w:val="22"/>
+          <w:szCs w:val="22"/>
+          <w:highlight w:val="yellow"/>
+        </w:rPr>
+        <w:t xml:space="preserve"> </w:t>
+      </w:r>
+      <w:r>
+        <w:rPr>
+          <w:rFonts w:ascii="Times New Roman" w:hAnsi="Times New Roman" w:cs="Times New Roman"/>
+          <w:sz w:val="22"/>
+          <w:szCs w:val="22"/>
+          <w:highlight w:val="yellow"/>
+        </w:rPr>
+        <w:t>%</w:t>
+      </w:r>
+      <w:r>
+        <w:rPr>
+          <w:rFonts w:ascii="Times New Roman" w:hAnsi="Times New Roman" w:cs="Times New Roman"/>
+          <w:sz w:val="22"/>
+          <w:szCs w:val="22"/>
+          <w:highlight w:val="yellow"/>
+        </w:rPr>
+        <w:t>}</w:t>
+      </w:r>
+    </w:p>
+    <w:p>
+      <w:pPr>
+        <w:spacing w:after="0" w:line="276" w:lineRule="auto"/>
+        <w:rPr>
+          <w:rFonts w:ascii="Times New Roman" w:hAnsi="Times New Roman" w:cs="Times New Roman"/>
+          <w:sz w:val="22"/>
+          <w:szCs w:val="22"/>
+        </w:rPr>
+      </w:pPr>
+      <w:proofErr w:type="gramStart"/>
+      <w:r>
+        <w:rPr>
+          <w:rFonts w:ascii="Times New Roman" w:hAnsi="Times New Roman" w:cs="Times New Roman"/>
+          <w:sz w:val="22"/>
+          <w:szCs w:val="22"/>
+        </w:rPr>
+        <w:t>[ ]</w:t>
+      </w:r>
+      <w:proofErr w:type="gramEnd"/>
+      <w:r>
+        <w:rPr>
+          <w:rFonts w:ascii="Times New Roman" w:hAnsi="Times New Roman" w:cs="Times New Roman"/>
+          <w:sz w:val="22"/>
+          <w:szCs w:val="22"/>
+        </w:rPr>
+        <w:t xml:space="preserve"> Domestic Relations Judgment Information Form</w:t>
+      </w:r>
+    </w:p>
+    <w:p>
+      <w:pPr>
+        <w:spacing w:after="0" w:line="240" w:lineRule="auto"/>
+        <w:rPr>
+          <w:rFonts w:ascii="Times New Roman" w:hAnsi="Times New Roman" w:cs="Times New Roman"/>
+          <w:sz w:val="22"/>
+          <w:szCs w:val="22"/>
+        </w:rPr>
+      </w:pPr>
+      <w:r>
+        <w:rPr>
+          <w:rFonts w:ascii="Times New Roman" w:hAnsi="Times New Roman" w:cs="Times New Roman"/>
+          <w:sz w:val="22"/>
+          <w:szCs w:val="22"/>
+          <w:highlight w:val="yellow"/>
+        </w:rPr>
+        <w:t xml:space="preserve">{%p </w:t>
+      </w:r>
+      <w:proofErr w:type="gramStart"/>
+      <w:r>
+        <w:rPr>
+          <w:rFonts w:ascii="Times New Roman" w:hAnsi="Times New Roman" w:cs="Times New Roman"/>
+          <w:sz w:val="22"/>
+          <w:szCs w:val="22"/>
+          <w:highlight w:val="yellow"/>
+        </w:rPr>
+        <w:t>endif %}</w:t>
+      </w:r>
+      <w:proofErr w:type="gramEnd"/>
+    </w:p>
+    <w:p>
+      <w:pPr>
+        <w:spacing w:after="0" w:line="240" w:lineRule="auto"/>
+        <w:rPr>
+          <w:rFonts w:ascii="Times New Roman" w:hAnsi="Times New Roman" w:cs="Times New Roman"/>
+          <w:sz w:val="22"/>
+          <w:szCs w:val="22"/>
+        </w:rPr>
+      </w:pPr>
+      <w:r>
+        <w:rPr>
+          <w:rFonts w:ascii="Times New Roman" w:hAnsi="Times New Roman" w:cs="Times New Roman"/>
+          <w:sz w:val="22"/>
+          <w:szCs w:val="22"/>
+          <w:highlight w:val="cyan"/>
+        </w:rPr>
         <w:t>{%</w:t>
       </w:r>
       <w:r>
@@ -1687,6 +3927,7 @@
         </w:rPr>
         <w:t xml:space="preserve"> </w:t>
       </w:r>
+      <w:proofErr w:type="gramStart"/>
       <w:r>
         <w:rPr>
           <w:rFonts w:ascii="Times New Roman" w:hAnsi="Times New Roman" w:cs="Times New Roman"/>
@@ -1694,855 +3935,9 @@
           <w:szCs w:val="22"/>
           <w:highlight w:val="cyan"/>
         </w:rPr>
-        <w:t>el</w:t>
-      </w:r>
-      <w:r>
-        <w:rPr>
-          <w:rFonts w:ascii="Times New Roman" w:hAnsi="Times New Roman" w:cs="Times New Roman"/>
-          <w:sz w:val="22"/>
-          <w:szCs w:val="22"/>
-          <w:highlight w:val="cyan"/>
-        </w:rPr>
-        <w:t>if tool</w:t>
-      </w:r>
-      <w:r>
-        <w:rPr>
-          <w:rFonts w:ascii="Times New Roman" w:hAnsi="Times New Roman" w:cs="Times New Roman"/>
-          <w:sz w:val="22"/>
-          <w:szCs w:val="22"/>
-          <w:highlight w:val="cyan"/>
-        </w:rPr>
-        <w:t>_ID</w:t>
-      </w:r>
-      <w:r>
-        <w:rPr>
-          <w:rFonts w:ascii="Times New Roman" w:hAnsi="Times New Roman" w:cs="Times New Roman"/>
-          <w:sz w:val="22"/>
-          <w:szCs w:val="22"/>
-          <w:highlight w:val="cyan"/>
-        </w:rPr>
-        <w:t xml:space="preserve"> == </w:t>
-      </w:r>
-      <w:r>
-        <w:rPr>
-          <w:rFonts w:ascii="Times New Roman" w:hAnsi="Times New Roman" w:cs="Times New Roman"/>
-          <w:sz w:val="22"/>
-          <w:szCs w:val="22"/>
-          <w:highlight w:val="cyan"/>
-        </w:rPr>
-        <w:t>“</w:t>
-      </w:r>
-      <w:r>
-        <w:rPr>
-          <w:rFonts w:ascii="Times New Roman" w:hAnsi="Times New Roman" w:cs="Times New Roman"/>
-          <w:sz w:val="22"/>
-          <w:szCs w:val="22"/>
-          <w:highlight w:val="cyan"/>
-        </w:rPr>
-        <w:t>divorce</w:t>
-      </w:r>
-      <w:r>
-        <w:rPr>
-          <w:rFonts w:ascii="Times New Roman" w:hAnsi="Times New Roman" w:cs="Times New Roman"/>
-          <w:sz w:val="22"/>
-          <w:szCs w:val="22"/>
-          <w:highlight w:val="cyan"/>
-        </w:rPr>
-        <w:t>_complaint</w:t>
-      </w:r>
-      <w:r>
-        <w:rPr>
-          <w:rFonts w:ascii="Times New Roman" w:hAnsi="Times New Roman" w:cs="Times New Roman"/>
-          <w:sz w:val="22"/>
-          <w:szCs w:val="22"/>
-          <w:highlight w:val="cyan"/>
-        </w:rPr>
-        <w:t>”</w:t>
-      </w:r>
-      <w:r>
-        <w:rPr>
-          <w:rFonts w:ascii="Times New Roman" w:hAnsi="Times New Roman" w:cs="Times New Roman"/>
-          <w:sz w:val="22"/>
-          <w:szCs w:val="22"/>
-          <w:highlight w:val="cyan"/>
-        </w:rPr>
-        <w:t xml:space="preserve"> %}</w:t>
-      </w:r>
-    </w:p>
-    <w:p>
-      <w:pPr>
-        <w:spacing w:after="0" w:line="276" w:lineRule="auto"/>
-        <w:rPr>
-          <w:rFonts w:ascii="Times New Roman" w:hAnsi="Times New Roman" w:cs="Times New Roman"/>
-          <w:sz w:val="22"/>
-          <w:szCs w:val="22"/>
-        </w:rPr>
-      </w:pPr>
-      <w:r>
-        <w:rPr>
-          <w:rFonts w:ascii="Times New Roman" w:hAnsi="Times New Roman" w:cs="Times New Roman"/>
-          <w:sz w:val="22"/>
-          <w:szCs w:val="22"/>
-        </w:rPr>
-        <w:t xml:space="preserve">[ ] </w:t>
-      </w:r>
-      <w:r>
-        <w:rPr>
-          <w:rFonts w:ascii="Times New Roman" w:hAnsi="Times New Roman" w:cs="Times New Roman"/>
-          <w:sz w:val="22"/>
-          <w:szCs w:val="22"/>
-        </w:rPr>
-        <w:t>Default Request and Entry</w:t>
-      </w:r>
-    </w:p>
-    <w:p>
-      <w:pPr>
-        <w:spacing w:after="0" w:line="276" w:lineRule="auto"/>
-        <w:rPr>
-          <w:rFonts w:ascii="Times New Roman" w:hAnsi="Times New Roman" w:cs="Times New Roman"/>
-          <w:sz w:val="22"/>
-          <w:szCs w:val="22"/>
-        </w:rPr>
-      </w:pPr>
-      <w:r>
-        <w:rPr>
-          <w:rFonts w:ascii="Times New Roman" w:hAnsi="Times New Roman" w:cs="Times New Roman"/>
-          <w:sz w:val="22"/>
-          <w:szCs w:val="22"/>
-        </w:rPr>
-        <w:t>[ ] Notice of Hearing</w:t>
-      </w:r>
-    </w:p>
-    <w:p>
-      <w:pPr>
-        <w:spacing w:after="0" w:line="276" w:lineRule="auto"/>
-        <w:rPr>
-          <w:rFonts w:ascii="Times New Roman" w:hAnsi="Times New Roman" w:cs="Times New Roman"/>
-          <w:sz w:val="22"/>
-          <w:szCs w:val="22"/>
-        </w:rPr>
-      </w:pPr>
-      <w:r>
-        <w:rPr>
-          <w:rFonts w:ascii="Times New Roman" w:hAnsi="Times New Roman" w:cs="Times New Roman"/>
-          <w:sz w:val="22"/>
-          <w:szCs w:val="22"/>
-        </w:rPr>
-        <w:t>[ ] Notice of Hearing and Motion for Entry of Consent Judgment of Divorce</w:t>
-      </w:r>
-    </w:p>
-    <w:p>
-      <w:pPr>
-        <w:spacing w:after="0" w:line="276" w:lineRule="auto"/>
-        <w:rPr>
-          <w:rFonts w:ascii="Times New Roman" w:hAnsi="Times New Roman" w:cs="Times New Roman"/>
-          <w:sz w:val="22"/>
-          <w:szCs w:val="22"/>
-        </w:rPr>
-      </w:pPr>
-      <w:r>
-        <w:rPr>
-          <w:rFonts w:ascii="Times New Roman" w:hAnsi="Times New Roman" w:cs="Times New Roman"/>
-          <w:sz w:val="22"/>
-          <w:szCs w:val="22"/>
-        </w:rPr>
-        <w:t>[ ] Notice of Hearing and Motion for Entry of Default Judgment of Divorce</w:t>
-      </w:r>
-    </w:p>
-    <w:p>
-      <w:pPr>
-        <w:spacing w:after="0" w:line="276" w:lineRule="auto"/>
-        <w:rPr>
-          <w:rFonts w:ascii="Times New Roman" w:hAnsi="Times New Roman" w:cs="Times New Roman"/>
-          <w:sz w:val="22"/>
-          <w:szCs w:val="22"/>
-        </w:rPr>
-      </w:pPr>
-      <w:r>
-        <w:rPr>
-          <w:rFonts w:ascii="Times New Roman" w:hAnsi="Times New Roman" w:cs="Times New Roman"/>
-          <w:sz w:val="22"/>
-          <w:szCs w:val="22"/>
-        </w:rPr>
-        <w:t>[ ] Proposed Judgment of Divorce</w:t>
-      </w:r>
-    </w:p>
-    <w:p>
-      <w:pPr>
-        <w:spacing w:after="0" w:line="240" w:lineRule="auto"/>
-        <w:rPr>
-          <w:rFonts w:ascii="Times New Roman" w:hAnsi="Times New Roman" w:cs="Times New Roman"/>
-          <w:sz w:val="22"/>
-          <w:szCs w:val="22"/>
-        </w:rPr>
-      </w:pPr>
-      <w:r>
-        <w:rPr>
-          <w:rFonts w:ascii="Times New Roman" w:hAnsi="Times New Roman" w:cs="Times New Roman"/>
-          <w:sz w:val="22"/>
-          <w:szCs w:val="22"/>
-          <w:highlight w:val="yellow"/>
-        </w:rPr>
-        <w:t xml:space="preserve">{%p if </w:t>
-      </w:r>
-      <w:r>
-        <w:rPr>
-          <w:rFonts w:ascii="Times New Roman" w:hAnsi="Times New Roman" w:cs="Times New Roman"/>
-          <w:sz w:val="22"/>
-          <w:szCs w:val="22"/>
-          <w:highlight w:val="yellow"/>
-        </w:rPr>
-        <w:t>there_are_marital_children</w:t>
-      </w:r>
-      <w:r>
-        <w:rPr>
-          <w:rFonts w:ascii="Times New Roman" w:hAnsi="Times New Roman" w:cs="Times New Roman"/>
-          <w:sz w:val="22"/>
-          <w:szCs w:val="22"/>
-          <w:highlight w:val="yellow"/>
-        </w:rPr>
-        <w:t xml:space="preserve"> </w:t>
-      </w:r>
-      <w:r>
-        <w:rPr>
-          <w:rFonts w:ascii="Times New Roman" w:hAnsi="Times New Roman" w:cs="Times New Roman"/>
-          <w:sz w:val="22"/>
-          <w:szCs w:val="22"/>
-          <w:highlight w:val="yellow"/>
-        </w:rPr>
-        <w:t>%}</w:t>
-      </w:r>
-    </w:p>
-    <w:p>
-      <w:pPr>
-        <w:spacing w:after="0" w:line="276" w:lineRule="auto"/>
-        <w:rPr>
-          <w:rFonts w:ascii="Times New Roman" w:hAnsi="Times New Roman" w:cs="Times New Roman"/>
-          <w:sz w:val="22"/>
-          <w:szCs w:val="22"/>
-        </w:rPr>
-      </w:pPr>
-      <w:r>
-        <w:rPr>
-          <w:rFonts w:ascii="Times New Roman" w:hAnsi="Times New Roman" w:cs="Times New Roman"/>
-          <w:sz w:val="22"/>
-          <w:szCs w:val="22"/>
-        </w:rPr>
-        <w:t>[ ] Proposed Uniform Child Support Order</w:t>
-      </w:r>
-    </w:p>
-    <w:p>
-      <w:pPr>
-        <w:spacing w:after="0" w:line="240" w:lineRule="auto"/>
-        <w:rPr>
-          <w:rFonts w:ascii="Times New Roman" w:hAnsi="Times New Roman" w:cs="Times New Roman"/>
-          <w:sz w:val="22"/>
-          <w:szCs w:val="22"/>
-        </w:rPr>
-      </w:pPr>
-      <w:r>
-        <w:rPr>
-          <w:rFonts w:ascii="Times New Roman" w:hAnsi="Times New Roman" w:cs="Times New Roman"/>
-          <w:sz w:val="22"/>
-          <w:szCs w:val="22"/>
-          <w:highlight w:val="yellow"/>
-        </w:rPr>
-        <w:t>{%p endif %}</w:t>
-      </w:r>
-    </w:p>
-    <w:p>
-      <w:pPr>
-        <w:spacing w:after="0" w:line="276" w:lineRule="auto"/>
-        <w:rPr>
-          <w:rFonts w:ascii="Times New Roman" w:hAnsi="Times New Roman" w:cs="Times New Roman"/>
-          <w:sz w:val="22"/>
-          <w:szCs w:val="22"/>
-        </w:rPr>
-      </w:pPr>
-      <w:r>
-        <w:rPr>
-          <w:rFonts w:ascii="Times New Roman" w:hAnsi="Times New Roman" w:cs="Times New Roman"/>
-          <w:sz w:val="22"/>
-          <w:szCs w:val="22"/>
-        </w:rPr>
-        <w:t>[ ] Judgment of Divorce</w:t>
-      </w:r>
-    </w:p>
-    <w:p>
-      <w:pPr>
-        <w:spacing w:after="0" w:line="240" w:lineRule="auto"/>
-        <w:rPr>
-          <w:rFonts w:ascii="Times New Roman" w:hAnsi="Times New Roman" w:cs="Times New Roman"/>
-          <w:sz w:val="22"/>
-          <w:szCs w:val="22"/>
-        </w:rPr>
-      </w:pPr>
-      <w:r>
-        <w:rPr>
-          <w:rFonts w:ascii="Times New Roman" w:hAnsi="Times New Roman" w:cs="Times New Roman"/>
-          <w:sz w:val="22"/>
-          <w:szCs w:val="22"/>
-          <w:highlight w:val="yellow"/>
-        </w:rPr>
-        <w:t xml:space="preserve">{%p if </w:t>
-      </w:r>
-      <w:r>
-        <w:rPr>
-          <w:rFonts w:ascii="Times New Roman" w:hAnsi="Times New Roman" w:cs="Times New Roman"/>
-          <w:sz w:val="22"/>
-          <w:szCs w:val="22"/>
-          <w:highlight w:val="yellow"/>
-        </w:rPr>
-        <w:t>there_are_marital_children</w:t>
-      </w:r>
-      <w:r>
-        <w:rPr>
-          <w:rFonts w:ascii="Times New Roman" w:hAnsi="Times New Roman" w:cs="Times New Roman"/>
-          <w:sz w:val="22"/>
-          <w:szCs w:val="22"/>
-          <w:highlight w:val="yellow"/>
-        </w:rPr>
-        <w:t xml:space="preserve"> </w:t>
-      </w:r>
-      <w:r>
-        <w:rPr>
-          <w:rFonts w:ascii="Times New Roman" w:hAnsi="Times New Roman" w:cs="Times New Roman"/>
-          <w:sz w:val="22"/>
-          <w:szCs w:val="22"/>
-          <w:highlight w:val="yellow"/>
-        </w:rPr>
-        <w:t>%}</w:t>
-      </w:r>
-    </w:p>
-    <w:p>
-      <w:pPr>
-        <w:spacing w:after="0" w:line="276" w:lineRule="auto"/>
-        <w:rPr>
-          <w:rFonts w:ascii="Times New Roman" w:hAnsi="Times New Roman" w:cs="Times New Roman"/>
-          <w:sz w:val="22"/>
-          <w:szCs w:val="22"/>
-        </w:rPr>
-      </w:pPr>
-      <w:r>
-        <w:rPr>
-          <w:rFonts w:ascii="Times New Roman" w:hAnsi="Times New Roman" w:cs="Times New Roman"/>
-          <w:sz w:val="22"/>
-          <w:szCs w:val="22"/>
-        </w:rPr>
-        <w:t>[ ] Uniform Child Support Order</w:t>
-      </w:r>
-    </w:p>
-    <w:p>
-      <w:pPr>
-        <w:spacing w:after="0" w:line="276" w:lineRule="auto"/>
-        <w:rPr>
-          <w:rFonts w:ascii="Times New Roman" w:hAnsi="Times New Roman" w:cs="Times New Roman"/>
-          <w:sz w:val="22"/>
-          <w:szCs w:val="22"/>
-        </w:rPr>
-      </w:pPr>
-      <w:r>
-        <w:rPr>
-          <w:rFonts w:ascii="Times New Roman" w:hAnsi="Times New Roman" w:cs="Times New Roman"/>
-          <w:sz w:val="22"/>
-          <w:szCs w:val="22"/>
-        </w:rPr>
-        <w:t>[ ] Domestic Relations Judgment Information Form</w:t>
-      </w:r>
-    </w:p>
-    <w:p>
-      <w:pPr>
-        <w:spacing w:after="0" w:line="240" w:lineRule="auto"/>
-        <w:rPr>
-          <w:rFonts w:ascii="Times New Roman" w:hAnsi="Times New Roman" w:cs="Times New Roman"/>
-          <w:sz w:val="22"/>
-          <w:szCs w:val="22"/>
-        </w:rPr>
-      </w:pPr>
-      <w:r>
-        <w:rPr>
-          <w:rFonts w:ascii="Times New Roman" w:hAnsi="Times New Roman" w:cs="Times New Roman"/>
-          <w:sz w:val="22"/>
-          <w:szCs w:val="22"/>
-          <w:highlight w:val="yellow"/>
-        </w:rPr>
-        <w:t>{%p endif %}</w:t>
-      </w:r>
-    </w:p>
-    <w:p>
-      <w:pPr>
-        <w:spacing w:after="0" w:line="276" w:lineRule="auto"/>
-        <w:rPr>
-          <w:rFonts w:ascii="Times New Roman" w:hAnsi="Times New Roman" w:cs="Times New Roman"/>
-          <w:sz w:val="22"/>
-          <w:szCs w:val="22"/>
-        </w:rPr>
-      </w:pPr>
-      <w:r>
-        <w:rPr>
-          <w:rFonts w:ascii="Times New Roman" w:hAnsi="Times New Roman" w:cs="Times New Roman"/>
-          <w:sz w:val="22"/>
-          <w:szCs w:val="22"/>
-        </w:rPr>
-        <w:t>[ ] Proposed Uniform Spousal Support Order</w:t>
-      </w:r>
-    </w:p>
-    <w:p>
-      <w:pPr>
-        <w:spacing w:after="0" w:line="276" w:lineRule="auto"/>
-        <w:rPr>
-          <w:rFonts w:ascii="Times New Roman" w:hAnsi="Times New Roman" w:cs="Times New Roman"/>
-          <w:sz w:val="22"/>
-          <w:szCs w:val="22"/>
-        </w:rPr>
-      </w:pPr>
-      <w:r>
-        <w:rPr>
-          <w:rFonts w:ascii="Times New Roman" w:hAnsi="Times New Roman" w:cs="Times New Roman"/>
-          <w:sz w:val="22"/>
-          <w:szCs w:val="22"/>
-        </w:rPr>
-        <w:t>[ ] Uniform Spousal Support Order</w:t>
-      </w:r>
-    </w:p>
-    <w:p>
-      <w:pPr>
-        <w:spacing w:after="0" w:line="276" w:lineRule="auto"/>
-        <w:rPr>
-          <w:rFonts w:ascii="Times New Roman" w:hAnsi="Times New Roman" w:cs="Times New Roman"/>
-          <w:sz w:val="22"/>
-          <w:szCs w:val="22"/>
-        </w:rPr>
-      </w:pPr>
-      <w:r>
-        <w:rPr>
-          <w:rFonts w:ascii="Times New Roman" w:hAnsi="Times New Roman" w:cs="Times New Roman"/>
-          <w:sz w:val="22"/>
-          <w:szCs w:val="22"/>
-        </w:rPr>
-        <w:t>[ ] Domestic Relations Verified Financial Information Form</w:t>
-      </w:r>
-    </w:p>
-    <w:p>
-      <w:pPr>
-        <w:spacing w:after="0" w:line="240" w:lineRule="auto"/>
-        <w:rPr>
-          <w:rFonts w:ascii="Times New Roman" w:hAnsi="Times New Roman" w:cs="Times New Roman"/>
-          <w:sz w:val="22"/>
-          <w:szCs w:val="22"/>
-        </w:rPr>
-      </w:pPr>
-      <w:r>
-        <w:rPr>
-          <w:rFonts w:ascii="Times New Roman" w:hAnsi="Times New Roman" w:cs="Times New Roman"/>
-          <w:sz w:val="22"/>
-          <w:szCs w:val="22"/>
-          <w:highlight w:val="cyan"/>
-        </w:rPr>
-        <w:t xml:space="preserve">{%p </w:t>
-      </w:r>
-      <w:r>
-        <w:rPr>
-          <w:rFonts w:ascii="Times New Roman" w:hAnsi="Times New Roman" w:cs="Times New Roman"/>
-          <w:sz w:val="22"/>
-          <w:szCs w:val="22"/>
-          <w:highlight w:val="cyan"/>
-        </w:rPr>
-        <w:t>el</w:t>
-      </w:r>
-      <w:r>
-        <w:rPr>
-          <w:rFonts w:ascii="Times New Roman" w:hAnsi="Times New Roman" w:cs="Times New Roman"/>
-          <w:sz w:val="22"/>
-          <w:szCs w:val="22"/>
-          <w:highlight w:val="cyan"/>
-        </w:rPr>
-        <w:t>if tool</w:t>
-      </w:r>
-      <w:r>
-        <w:rPr>
-          <w:rFonts w:ascii="Times New Roman" w:hAnsi="Times New Roman" w:cs="Times New Roman"/>
-          <w:sz w:val="22"/>
-          <w:szCs w:val="22"/>
-          <w:highlight w:val="cyan"/>
-        </w:rPr>
-        <w:t>_ID</w:t>
-      </w:r>
-      <w:r>
-        <w:rPr>
-          <w:rFonts w:ascii="Times New Roman" w:hAnsi="Times New Roman" w:cs="Times New Roman"/>
-          <w:sz w:val="22"/>
-          <w:szCs w:val="22"/>
-          <w:highlight w:val="cyan"/>
-        </w:rPr>
-        <w:t xml:space="preserve"> == </w:t>
-      </w:r>
-      <w:r>
-        <w:rPr>
-          <w:rFonts w:ascii="Times New Roman" w:hAnsi="Times New Roman" w:cs="Times New Roman"/>
-          <w:sz w:val="22"/>
-          <w:szCs w:val="22"/>
-          <w:highlight w:val="cyan"/>
-        </w:rPr>
-        <w:t>“JOD_only”</w:t>
-      </w:r>
-      <w:r>
-        <w:rPr>
-          <w:rFonts w:ascii="Times New Roman" w:hAnsi="Times New Roman" w:cs="Times New Roman"/>
-          <w:sz w:val="22"/>
-          <w:szCs w:val="22"/>
-          <w:highlight w:val="cyan"/>
-        </w:rPr>
-        <w:t xml:space="preserve"> %}</w:t>
-      </w:r>
-    </w:p>
-    <w:p>
-      <w:pPr>
-        <w:spacing w:after="0" w:line="276" w:lineRule="auto"/>
-        <w:rPr>
-          <w:rFonts w:ascii="Times New Roman" w:hAnsi="Times New Roman" w:cs="Times New Roman"/>
-          <w:sz w:val="22"/>
-          <w:szCs w:val="22"/>
-        </w:rPr>
-      </w:pPr>
-      <w:r>
-        <w:rPr>
-          <w:rFonts w:ascii="Times New Roman" w:hAnsi="Times New Roman" w:cs="Times New Roman"/>
-          <w:sz w:val="22"/>
-          <w:szCs w:val="22"/>
-        </w:rPr>
-        <w:t>[ ] Notice of Hearing</w:t>
-      </w:r>
-    </w:p>
-    <w:p>
-      <w:pPr>
-        <w:spacing w:after="0" w:line="276" w:lineRule="auto"/>
-        <w:rPr>
-          <w:rFonts w:ascii="Times New Roman" w:hAnsi="Times New Roman" w:cs="Times New Roman"/>
-          <w:sz w:val="22"/>
-          <w:szCs w:val="22"/>
-        </w:rPr>
-      </w:pPr>
-      <w:r>
-        <w:rPr>
-          <w:rFonts w:ascii="Times New Roman" w:hAnsi="Times New Roman" w:cs="Times New Roman"/>
-          <w:sz w:val="22"/>
-          <w:szCs w:val="22"/>
-        </w:rPr>
-        <w:t>[ ] Notice of Hearing and Motion for Entry of Consent Judgment of Divorce</w:t>
-      </w:r>
-    </w:p>
-    <w:p>
-      <w:pPr>
-        <w:spacing w:after="0" w:line="276" w:lineRule="auto"/>
-        <w:rPr>
-          <w:rFonts w:ascii="Times New Roman" w:hAnsi="Times New Roman" w:cs="Times New Roman"/>
-          <w:sz w:val="22"/>
-          <w:szCs w:val="22"/>
-        </w:rPr>
-      </w:pPr>
-      <w:r>
-        <w:rPr>
-          <w:rFonts w:ascii="Times New Roman" w:hAnsi="Times New Roman" w:cs="Times New Roman"/>
-          <w:sz w:val="22"/>
-          <w:szCs w:val="22"/>
-        </w:rPr>
-        <w:t>[ ] Notice of Hearing and Motion for Entry of Default Judgment of Divorce</w:t>
-      </w:r>
-    </w:p>
-    <w:p>
-      <w:pPr>
-        <w:spacing w:after="0" w:line="276" w:lineRule="auto"/>
-        <w:rPr>
-          <w:rFonts w:ascii="Times New Roman" w:hAnsi="Times New Roman" w:cs="Times New Roman"/>
-          <w:sz w:val="22"/>
-          <w:szCs w:val="22"/>
-        </w:rPr>
-      </w:pPr>
-      <w:r>
-        <w:rPr>
-          <w:rFonts w:ascii="Times New Roman" w:hAnsi="Times New Roman" w:cs="Times New Roman"/>
-          <w:sz w:val="22"/>
-          <w:szCs w:val="22"/>
-        </w:rPr>
-        <w:t>[ ] Proposed Judgment of Divorce</w:t>
-      </w:r>
-    </w:p>
-    <w:p>
-      <w:pPr>
-        <w:spacing w:after="0" w:line="240" w:lineRule="auto"/>
-        <w:rPr>
-          <w:rFonts w:ascii="Times New Roman" w:hAnsi="Times New Roman" w:cs="Times New Roman"/>
-          <w:sz w:val="22"/>
-          <w:szCs w:val="22"/>
-        </w:rPr>
-      </w:pPr>
-      <w:r>
-        <w:rPr>
-          <w:rFonts w:ascii="Times New Roman" w:hAnsi="Times New Roman" w:cs="Times New Roman"/>
-          <w:sz w:val="22"/>
-          <w:szCs w:val="22"/>
-          <w:highlight w:val="yellow"/>
-        </w:rPr>
-        <w:t xml:space="preserve">{%p if </w:t>
-      </w:r>
-      <w:r>
-        <w:rPr>
-          <w:rFonts w:ascii="Times New Roman" w:hAnsi="Times New Roman" w:cs="Times New Roman"/>
-          <w:sz w:val="22"/>
-          <w:szCs w:val="22"/>
-          <w:highlight w:val="yellow"/>
-        </w:rPr>
-        <w:t>there_are_marital_children</w:t>
-      </w:r>
-      <w:r>
-        <w:rPr>
-          <w:rFonts w:ascii="Times New Roman" w:hAnsi="Times New Roman" w:cs="Times New Roman"/>
-          <w:sz w:val="22"/>
-          <w:szCs w:val="22"/>
-          <w:highlight w:val="yellow"/>
-        </w:rPr>
-        <w:t xml:space="preserve"> </w:t>
-      </w:r>
-      <w:r>
-        <w:rPr>
-          <w:rFonts w:ascii="Times New Roman" w:hAnsi="Times New Roman" w:cs="Times New Roman"/>
-          <w:sz w:val="22"/>
-          <w:szCs w:val="22"/>
-          <w:highlight w:val="yellow"/>
-        </w:rPr>
-        <w:t>%}</w:t>
-      </w:r>
-    </w:p>
-    <w:p>
-      <w:pPr>
-        <w:spacing w:after="0" w:line="276" w:lineRule="auto"/>
-        <w:rPr>
-          <w:rFonts w:ascii="Times New Roman" w:hAnsi="Times New Roman" w:cs="Times New Roman"/>
-          <w:sz w:val="22"/>
-          <w:szCs w:val="22"/>
-        </w:rPr>
-      </w:pPr>
-      <w:r>
-        <w:rPr>
-          <w:rFonts w:ascii="Times New Roman" w:hAnsi="Times New Roman" w:cs="Times New Roman"/>
-          <w:sz w:val="22"/>
-          <w:szCs w:val="22"/>
-        </w:rPr>
-        <w:t>[ ] Proposed Uniform Child Support Order</w:t>
-      </w:r>
-    </w:p>
-    <w:p>
-      <w:pPr>
-        <w:spacing w:after="0" w:line="240" w:lineRule="auto"/>
-        <w:rPr>
-          <w:rFonts w:ascii="Times New Roman" w:hAnsi="Times New Roman" w:cs="Times New Roman"/>
-          <w:sz w:val="22"/>
-          <w:szCs w:val="22"/>
-        </w:rPr>
-      </w:pPr>
-      <w:r>
-        <w:rPr>
-          <w:rFonts w:ascii="Times New Roman" w:hAnsi="Times New Roman" w:cs="Times New Roman"/>
-          <w:sz w:val="22"/>
-          <w:szCs w:val="22"/>
-          <w:highlight w:val="yellow"/>
-        </w:rPr>
-        <w:t>{%p endif %}</w:t>
-      </w:r>
-    </w:p>
-    <w:p>
-      <w:pPr>
-        <w:spacing w:after="0" w:line="276" w:lineRule="auto"/>
-        <w:rPr>
-          <w:rFonts w:ascii="Times New Roman" w:hAnsi="Times New Roman" w:cs="Times New Roman"/>
-          <w:sz w:val="22"/>
-          <w:szCs w:val="22"/>
-        </w:rPr>
-      </w:pPr>
-      <w:r>
-        <w:rPr>
-          <w:rFonts w:ascii="Times New Roman" w:hAnsi="Times New Roman" w:cs="Times New Roman"/>
-          <w:sz w:val="22"/>
-          <w:szCs w:val="22"/>
-        </w:rPr>
-        <w:t>[ ] Judgment of Divorce</w:t>
-      </w:r>
-    </w:p>
-    <w:p>
-      <w:pPr>
-        <w:spacing w:after="0" w:line="240" w:lineRule="auto"/>
-        <w:rPr>
-          <w:rFonts w:ascii="Times New Roman" w:hAnsi="Times New Roman" w:cs="Times New Roman"/>
-          <w:sz w:val="22"/>
-          <w:szCs w:val="22"/>
-        </w:rPr>
-      </w:pPr>
-      <w:r>
-        <w:rPr>
-          <w:rFonts w:ascii="Times New Roman" w:hAnsi="Times New Roman" w:cs="Times New Roman"/>
-          <w:sz w:val="22"/>
-          <w:szCs w:val="22"/>
-          <w:highlight w:val="yellow"/>
-        </w:rPr>
-        <w:t xml:space="preserve">{%p if </w:t>
-      </w:r>
-      <w:r>
-        <w:rPr>
-          <w:rFonts w:ascii="Times New Roman" w:hAnsi="Times New Roman" w:cs="Times New Roman"/>
-          <w:sz w:val="22"/>
-          <w:szCs w:val="22"/>
-          <w:highlight w:val="yellow"/>
-        </w:rPr>
-        <w:t>there_are_marital_children</w:t>
-      </w:r>
-      <w:r>
-        <w:rPr>
-          <w:rFonts w:ascii="Times New Roman" w:hAnsi="Times New Roman" w:cs="Times New Roman"/>
-          <w:sz w:val="22"/>
-          <w:szCs w:val="22"/>
-          <w:highlight w:val="yellow"/>
-        </w:rPr>
-        <w:t xml:space="preserve"> </w:t>
-      </w:r>
-      <w:r>
-        <w:rPr>
-          <w:rFonts w:ascii="Times New Roman" w:hAnsi="Times New Roman" w:cs="Times New Roman"/>
-          <w:sz w:val="22"/>
-          <w:szCs w:val="22"/>
-          <w:highlight w:val="yellow"/>
-        </w:rPr>
-        <w:t>%}</w:t>
-      </w:r>
-    </w:p>
-    <w:p>
-      <w:pPr>
-        <w:spacing w:after="0" w:line="276" w:lineRule="auto"/>
-        <w:rPr>
-          <w:rFonts w:ascii="Times New Roman" w:hAnsi="Times New Roman" w:cs="Times New Roman"/>
-          <w:sz w:val="22"/>
-          <w:szCs w:val="22"/>
-        </w:rPr>
-      </w:pPr>
-      <w:r>
-        <w:rPr>
-          <w:rFonts w:ascii="Times New Roman" w:hAnsi="Times New Roman" w:cs="Times New Roman"/>
-          <w:sz w:val="22"/>
-          <w:szCs w:val="22"/>
-        </w:rPr>
-        <w:t>[ ] Uniform Child Support Order</w:t>
-      </w:r>
-    </w:p>
-    <w:p>
-      <w:pPr>
-        <w:spacing w:after="0" w:line="276" w:lineRule="auto"/>
-        <w:rPr>
-          <w:rFonts w:ascii="Times New Roman" w:hAnsi="Times New Roman" w:cs="Times New Roman"/>
-          <w:sz w:val="22"/>
-          <w:szCs w:val="22"/>
-        </w:rPr>
-      </w:pPr>
-      <w:r>
-        <w:rPr>
-          <w:rFonts w:ascii="Times New Roman" w:hAnsi="Times New Roman" w:cs="Times New Roman"/>
-          <w:sz w:val="22"/>
-          <w:szCs w:val="22"/>
-        </w:rPr>
-        <w:lastRenderedPageBreak/>
-        <w:t>[ ] Domestic Relations Judgment Information Form</w:t>
-      </w:r>
-    </w:p>
-    <w:p>
-      <w:pPr>
-        <w:spacing w:after="0" w:line="240" w:lineRule="auto"/>
-        <w:rPr>
-          <w:rFonts w:ascii="Times New Roman" w:hAnsi="Times New Roman" w:cs="Times New Roman"/>
-          <w:sz w:val="22"/>
-          <w:szCs w:val="22"/>
-        </w:rPr>
-      </w:pPr>
-      <w:r>
-        <w:rPr>
-          <w:rFonts w:ascii="Times New Roman" w:hAnsi="Times New Roman" w:cs="Times New Roman"/>
-          <w:sz w:val="22"/>
-          <w:szCs w:val="22"/>
-          <w:highlight w:val="yellow"/>
-        </w:rPr>
-        <w:t>{%p endif %}</w:t>
-      </w:r>
-    </w:p>
-    <w:p>
-      <w:pPr>
-        <w:spacing w:after="0" w:line="276" w:lineRule="auto"/>
-        <w:rPr>
-          <w:rFonts w:ascii="Times New Roman" w:hAnsi="Times New Roman" w:cs="Times New Roman"/>
-          <w:sz w:val="22"/>
-          <w:szCs w:val="22"/>
-        </w:rPr>
-      </w:pPr>
-      <w:r>
-        <w:rPr>
-          <w:rFonts w:ascii="Times New Roman" w:hAnsi="Times New Roman" w:cs="Times New Roman"/>
-          <w:sz w:val="22"/>
-          <w:szCs w:val="22"/>
-        </w:rPr>
-        <w:t>[ ] Proposed Uniform Spousal Support Order</w:t>
-      </w:r>
-    </w:p>
-    <w:p>
-      <w:pPr>
-        <w:spacing w:after="0" w:line="276" w:lineRule="auto"/>
-        <w:rPr>
-          <w:rFonts w:ascii="Times New Roman" w:hAnsi="Times New Roman" w:cs="Times New Roman"/>
-          <w:sz w:val="22"/>
-          <w:szCs w:val="22"/>
-        </w:rPr>
-      </w:pPr>
-      <w:r>
-        <w:rPr>
-          <w:rFonts w:ascii="Times New Roman" w:hAnsi="Times New Roman" w:cs="Times New Roman"/>
-          <w:sz w:val="22"/>
-          <w:szCs w:val="22"/>
-        </w:rPr>
-        <w:t>[ ] Uniform Spousal Support Order</w:t>
-      </w:r>
-    </w:p>
-    <w:p>
-      <w:pPr>
-        <w:spacing w:after="0" w:line="240" w:lineRule="auto"/>
-        <w:rPr>
-          <w:rFonts w:ascii="Times New Roman" w:hAnsi="Times New Roman" w:cs="Times New Roman"/>
-          <w:sz w:val="22"/>
-          <w:szCs w:val="22"/>
-        </w:rPr>
-      </w:pPr>
-      <w:r>
-        <w:rPr>
-          <w:rFonts w:ascii="Times New Roman" w:hAnsi="Times New Roman" w:cs="Times New Roman"/>
-          <w:sz w:val="22"/>
-          <w:szCs w:val="22"/>
-          <w:highlight w:val="cyan"/>
-        </w:rPr>
-        <w:t>{%</w:t>
-      </w:r>
-      <w:r>
-        <w:rPr>
-          <w:rFonts w:ascii="Times New Roman" w:hAnsi="Times New Roman" w:cs="Times New Roman"/>
-          <w:sz w:val="22"/>
-          <w:szCs w:val="22"/>
-          <w:highlight w:val="cyan"/>
-        </w:rPr>
-        <w:t>p</w:t>
-      </w:r>
-      <w:r>
-        <w:rPr>
-          <w:rFonts w:ascii="Times New Roman" w:hAnsi="Times New Roman" w:cs="Times New Roman"/>
-          <w:sz w:val="22"/>
-          <w:szCs w:val="22"/>
-          <w:highlight w:val="cyan"/>
-        </w:rPr>
-        <w:t xml:space="preserve"> endif %}</w:t>
-      </w:r>
+        <w:t>endif %}</w:t>
+      </w:r>
+      <w:proofErr w:type="gramEnd"/>
     </w:p>
     <w:p>
       <w:pPr>
@@ -2728,7 +4123,17 @@
                 <w:szCs w:val="22"/>
                 <w:highlight w:val="yellow"/>
               </w:rPr>
-              <w:t>{% if user_ask_role == “plaintiff” %}</w:t>
+              <w:t xml:space="preserve">{% if user_ask_role == “plaintiff” </w:t>
+            </w:r>
+            <w:proofErr w:type="gramStart"/>
+            <w:r>
+              <w:rPr>
+                <w:rFonts w:ascii="Times New Roman" w:hAnsi="Times New Roman" w:cs="Times New Roman"/>
+                <w:sz w:val="22"/>
+                <w:szCs w:val="22"/>
+                <w:highlight w:val="yellow"/>
+              </w:rPr>
+              <w:t>%}</w:t>
             </w:r>
             <w:r>
               <w:rPr>
@@ -2738,6 +4143,7 @@
               </w:rPr>
               <w:t>Plaintiff</w:t>
             </w:r>
+            <w:proofErr w:type="gramEnd"/>
             <w:r>
               <w:rPr>
                 <w:rFonts w:ascii="Times New Roman" w:hAnsi="Times New Roman" w:cs="Times New Roman"/>
@@ -2745,7 +4151,17 @@
                 <w:szCs w:val="22"/>
                 <w:highlight w:val="yellow"/>
               </w:rPr>
-              <w:t>{% else %}</w:t>
+              <w:t xml:space="preserve">{% else </w:t>
+            </w:r>
+            <w:proofErr w:type="gramStart"/>
+            <w:r>
+              <w:rPr>
+                <w:rFonts w:ascii="Times New Roman" w:hAnsi="Times New Roman" w:cs="Times New Roman"/>
+                <w:sz w:val="22"/>
+                <w:szCs w:val="22"/>
+                <w:highlight w:val="yellow"/>
+              </w:rPr>
+              <w:t>%}</w:t>
             </w:r>
             <w:r>
               <w:rPr>
@@ -2755,6 +4171,7 @@
               </w:rPr>
               <w:t>Defendant</w:t>
             </w:r>
+            <w:proofErr w:type="gramEnd"/>
             <w:r>
               <w:rPr>
                 <w:rFonts w:ascii="Times New Roman" w:hAnsi="Times New Roman" w:cs="Times New Roman"/>
@@ -2770,7 +4187,23 @@
                 <w:sz w:val="22"/>
                 <w:szCs w:val="22"/>
               </w:rPr>
-              <w:t>, In pro ser</w:t>
+              <w:t xml:space="preserve">, In pro </w:t>
+            </w:r>
+            <w:r>
+              <w:rPr>
+                <w:rFonts w:ascii="Times New Roman" w:hAnsi="Times New Roman" w:cs="Times New Roman"/>
+                <w:sz w:val="22"/>
+                <w:szCs w:val="22"/>
+              </w:rPr>
+              <w:t>p</w:t>
+            </w:r>
+            <w:r>
+              <w:rPr>
+                <w:rFonts w:ascii="Times New Roman" w:hAnsi="Times New Roman" w:cs="Times New Roman"/>
+                <w:sz w:val="22"/>
+                <w:szCs w:val="22"/>
+              </w:rPr>
+              <w:t>er</w:t>
             </w:r>
           </w:p>
         </w:tc>
@@ -3399,7 +4832,6 @@
   <w:style w:type="character" w:default="1" w:styleId="DefaultParagraphFont">
     <w:name w:val="Default Paragraph Font"/>
     <w:uiPriority w:val="1"/>
-    <w:semiHidden/>
     <w:unhideWhenUsed/>
   </w:style>
   <w:style w:type="table" w:default="1" w:styleId="TableNormal">

</xml_diff>

<commit_message>
Tweak Proof of Service formatting; make NOH and POS filenames more presentable; correctly display plaintiff and defendant info after editing complaint answers;
</commit_message>
<xml_diff>
--- a/docassemble/MLHDivorceAndCustody/data/templates/proof_of_service.docx
+++ b/docassemble/MLHDivorceAndCustody/data/templates/proof_of_service.docx
@@ -222,7 +222,7 @@
           </w:tcPr>
           <w:p>
             <w:pPr>
-              <w:spacing w:line="360" w:lineRule="auto"/>
+              <w:spacing w:after="60"/>
               <w:rPr>
                 <w:rFonts w:ascii="Times New Roman" w:hAnsi="Times New Roman" w:cs="Times New Roman"/>
                 <w:sz w:val="22"/>
@@ -332,8 +332,8 @@
             <w:pPr>
               <w:rPr>
                 <w:rFonts w:ascii="Times New Roman" w:hAnsi="Times New Roman" w:cs="Times New Roman"/>
-                <w:sz w:val="22"/>
-                <w:szCs w:val="22"/>
+                <w:sz w:val="16"/>
+                <w:szCs w:val="16"/>
               </w:rPr>
             </w:pPr>
           </w:p>
@@ -358,7 +358,7 @@
           </w:p>
           <w:p>
             <w:pPr>
-              <w:spacing w:line="360" w:lineRule="auto"/>
+              <w:spacing w:after="60"/>
               <w:rPr>
                 <w:rFonts w:ascii="Times New Roman" w:hAnsi="Times New Roman" w:cs="Times New Roman"/>
                 <w:sz w:val="22"/>
@@ -967,7 +967,103 @@
           <w:szCs w:val="21"/>
         </w:rPr>
       </w:pPr>
-      <w:proofErr w:type="gramStart"/>
+      <w:r>
+        <w:rPr>
+          <w:rFonts w:ascii="Times New Roman" w:hAnsi="Times New Roman" w:cs="Times New Roman"/>
+          <w:sz w:val="21"/>
+          <w:szCs w:val="21"/>
+        </w:rPr>
+        <w:t xml:space="preserve">{% if </w:t>
+      </w:r>
+      <w:proofErr w:type="gramStart"/>
+      <w:r>
+        <w:rPr>
+          <w:rFonts w:ascii="Times New Roman" w:hAnsi="Times New Roman" w:cs="Times New Roman"/>
+          <w:sz w:val="21"/>
+          <w:szCs w:val="21"/>
+        </w:rPr>
+        <w:t>plaintiffs[</w:t>
+      </w:r>
+      <w:proofErr w:type="gramEnd"/>
+      <w:r>
+        <w:rPr>
+          <w:rFonts w:ascii="Times New Roman" w:hAnsi="Times New Roman" w:cs="Times New Roman"/>
+          <w:sz w:val="21"/>
+          <w:szCs w:val="21"/>
+        </w:rPr>
+        <w:t>0].</w:t>
+      </w:r>
+      <w:proofErr w:type="spellStart"/>
+      <w:r>
+        <w:rPr>
+          <w:rFonts w:ascii="Times New Roman" w:hAnsi="Times New Roman" w:cs="Times New Roman"/>
+          <w:sz w:val="21"/>
+          <w:szCs w:val="21"/>
+        </w:rPr>
+        <w:t>no_phone_number</w:t>
+      </w:r>
+      <w:proofErr w:type="spellEnd"/>
+      <w:r>
+        <w:rPr>
+          <w:rFonts w:ascii="Times New Roman" w:hAnsi="Times New Roman" w:cs="Times New Roman"/>
+          <w:sz w:val="21"/>
+          <w:szCs w:val="21"/>
+        </w:rPr>
+        <w:t xml:space="preserve"> </w:t>
+      </w:r>
+      <w:proofErr w:type="gramStart"/>
+      <w:r>
+        <w:rPr>
+          <w:rFonts w:ascii="Times New Roman" w:hAnsi="Times New Roman" w:cs="Times New Roman"/>
+          <w:sz w:val="21"/>
+          <w:szCs w:val="21"/>
+        </w:rPr>
+        <w:t>%}</w:t>
+      </w:r>
+      <w:r>
+        <w:rPr>
+          <w:rFonts w:ascii="Times New Roman" w:hAnsi="Times New Roman" w:cs="Times New Roman"/>
+          <w:sz w:val="21"/>
+          <w:szCs w:val="21"/>
+        </w:rPr>
+        <w:t>Does</w:t>
+      </w:r>
+      <w:proofErr w:type="gramEnd"/>
+      <w:r>
+        <w:rPr>
+          <w:rFonts w:ascii="Times New Roman" w:hAnsi="Times New Roman" w:cs="Times New Roman"/>
+          <w:sz w:val="21"/>
+          <w:szCs w:val="21"/>
+        </w:rPr>
+        <w:t xml:space="preserve"> not have </w:t>
+      </w:r>
+      <w:proofErr w:type="gramStart"/>
+      <w:r>
+        <w:rPr>
+          <w:rFonts w:ascii="Times New Roman" w:hAnsi="Times New Roman" w:cs="Times New Roman"/>
+          <w:sz w:val="21"/>
+          <w:szCs w:val="21"/>
+        </w:rPr>
+        <w:t>phone{</w:t>
+      </w:r>
+      <w:proofErr w:type="gramEnd"/>
+      <w:r>
+        <w:rPr>
+          <w:rFonts w:ascii="Times New Roman" w:hAnsi="Times New Roman" w:cs="Times New Roman"/>
+          <w:sz w:val="21"/>
+          <w:szCs w:val="21"/>
+        </w:rPr>
+        <w:t xml:space="preserve">% else </w:t>
+      </w:r>
+      <w:proofErr w:type="gramStart"/>
+      <w:r>
+        <w:rPr>
+          <w:rFonts w:ascii="Times New Roman" w:hAnsi="Times New Roman" w:cs="Times New Roman"/>
+          <w:sz w:val="21"/>
+          <w:szCs w:val="21"/>
+        </w:rPr>
+        <w:t>%}</w:t>
+      </w:r>
       <w:r>
         <w:rPr>
           <w:rFonts w:ascii="Times New Roman" w:hAnsi="Times New Roman" w:cs="Times New Roman"/>
@@ -1047,6 +1143,7 @@
         <w:t>_number</w:t>
       </w:r>
       <w:proofErr w:type="spellEnd"/>
+      <w:proofErr w:type="gramStart"/>
       <w:r>
         <w:rPr>
           <w:rFonts w:ascii="Times New Roman" w:hAnsi="Times New Roman" w:cs="Times New Roman"/>
@@ -1054,6 +1151,23 @@
           <w:szCs w:val="21"/>
         </w:rPr>
         <w:t>) }}</w:t>
+      </w:r>
+      <w:r>
+        <w:rPr>
+          <w:rFonts w:ascii="Times New Roman" w:hAnsi="Times New Roman" w:cs="Times New Roman"/>
+          <w:sz w:val="21"/>
+          <w:szCs w:val="21"/>
+        </w:rPr>
+        <w:t>{</w:t>
+      </w:r>
+      <w:proofErr w:type="gramEnd"/>
+      <w:r>
+        <w:rPr>
+          <w:rFonts w:ascii="Times New Roman" w:hAnsi="Times New Roman" w:cs="Times New Roman"/>
+          <w:sz w:val="21"/>
+          <w:szCs w:val="21"/>
+        </w:rPr>
+        <w:t>% endif %}</w:t>
       </w:r>
       <w:r>
         <w:rPr>
@@ -1303,7 +1417,103 @@
           <w:docGrid w:linePitch="360"/>
         </w:sectPr>
       </w:pPr>
-      <w:proofErr w:type="gramStart"/>
+      <w:r>
+        <w:rPr>
+          <w:rFonts w:ascii="Times New Roman" w:hAnsi="Times New Roman" w:cs="Times New Roman"/>
+          <w:sz w:val="21"/>
+          <w:szCs w:val="21"/>
+        </w:rPr>
+        <w:t xml:space="preserve">{% if </w:t>
+      </w:r>
+      <w:proofErr w:type="gramStart"/>
+      <w:r>
+        <w:rPr>
+          <w:rFonts w:ascii="Times New Roman" w:hAnsi="Times New Roman" w:cs="Times New Roman"/>
+          <w:sz w:val="21"/>
+          <w:szCs w:val="21"/>
+        </w:rPr>
+        <w:t>defendants[</w:t>
+      </w:r>
+      <w:proofErr w:type="gramEnd"/>
+      <w:r>
+        <w:rPr>
+          <w:rFonts w:ascii="Times New Roman" w:hAnsi="Times New Roman" w:cs="Times New Roman"/>
+          <w:sz w:val="21"/>
+          <w:szCs w:val="21"/>
+        </w:rPr>
+        <w:t>0].</w:t>
+      </w:r>
+      <w:proofErr w:type="spellStart"/>
+      <w:r>
+        <w:rPr>
+          <w:rFonts w:ascii="Times New Roman" w:hAnsi="Times New Roman" w:cs="Times New Roman"/>
+          <w:sz w:val="21"/>
+          <w:szCs w:val="21"/>
+        </w:rPr>
+        <w:t>no_phone_number</w:t>
+      </w:r>
+      <w:proofErr w:type="spellEnd"/>
+      <w:r>
+        <w:rPr>
+          <w:rFonts w:ascii="Times New Roman" w:hAnsi="Times New Roman" w:cs="Times New Roman"/>
+          <w:sz w:val="21"/>
+          <w:szCs w:val="21"/>
+        </w:rPr>
+        <w:t xml:space="preserve"> </w:t>
+      </w:r>
+      <w:proofErr w:type="gramStart"/>
+      <w:r>
+        <w:rPr>
+          <w:rFonts w:ascii="Times New Roman" w:hAnsi="Times New Roman" w:cs="Times New Roman"/>
+          <w:sz w:val="21"/>
+          <w:szCs w:val="21"/>
+        </w:rPr>
+        <w:t>%}</w:t>
+      </w:r>
+      <w:r>
+        <w:rPr>
+          <w:rFonts w:ascii="Times New Roman" w:hAnsi="Times New Roman" w:cs="Times New Roman"/>
+          <w:sz w:val="21"/>
+          <w:szCs w:val="21"/>
+        </w:rPr>
+        <w:t>Unknown</w:t>
+      </w:r>
+      <w:proofErr w:type="gramEnd"/>
+      <w:r>
+        <w:rPr>
+          <w:rFonts w:ascii="Times New Roman" w:hAnsi="Times New Roman" w:cs="Times New Roman"/>
+          <w:sz w:val="21"/>
+          <w:szCs w:val="21"/>
+        </w:rPr>
+        <w:t xml:space="preserve"> </w:t>
+      </w:r>
+      <w:proofErr w:type="gramStart"/>
+      <w:r>
+        <w:rPr>
+          <w:rFonts w:ascii="Times New Roman" w:hAnsi="Times New Roman" w:cs="Times New Roman"/>
+          <w:sz w:val="21"/>
+          <w:szCs w:val="21"/>
+        </w:rPr>
+        <w:t>phone{</w:t>
+      </w:r>
+      <w:proofErr w:type="gramEnd"/>
+      <w:r>
+        <w:rPr>
+          <w:rFonts w:ascii="Times New Roman" w:hAnsi="Times New Roman" w:cs="Times New Roman"/>
+          <w:sz w:val="21"/>
+          <w:szCs w:val="21"/>
+        </w:rPr>
+        <w:t xml:space="preserve">% else </w:t>
+      </w:r>
+      <w:proofErr w:type="gramStart"/>
+      <w:r>
+        <w:rPr>
+          <w:rFonts w:ascii="Times New Roman" w:hAnsi="Times New Roman" w:cs="Times New Roman"/>
+          <w:sz w:val="21"/>
+          <w:szCs w:val="21"/>
+        </w:rPr>
+        <w:t>%}</w:t>
+      </w:r>
       <w:r>
         <w:rPr>
           <w:rFonts w:ascii="Times New Roman" w:hAnsi="Times New Roman" w:cs="Times New Roman"/>
@@ -1345,15 +1555,7 @@
           <w:sz w:val="21"/>
           <w:szCs w:val="21"/>
         </w:rPr>
-        <w:t>defendant</w:t>
-      </w:r>
-      <w:r>
-        <w:rPr>
-          <w:rFonts w:ascii="Times New Roman" w:hAnsi="Times New Roman" w:cs="Times New Roman"/>
-          <w:sz w:val="21"/>
-          <w:szCs w:val="21"/>
-        </w:rPr>
-        <w:t>s</w:t>
+        <w:t>defendants</w:t>
       </w:r>
       <w:r>
         <w:rPr>
@@ -1391,6 +1593,7 @@
         <w:t>_number</w:t>
       </w:r>
       <w:proofErr w:type="spellEnd"/>
+      <w:proofErr w:type="gramStart"/>
       <w:r>
         <w:rPr>
           <w:rFonts w:ascii="Times New Roman" w:hAnsi="Times New Roman" w:cs="Times New Roman"/>
@@ -1398,6 +1601,23 @@
           <w:szCs w:val="21"/>
         </w:rPr>
         <w:t>) }}</w:t>
+      </w:r>
+      <w:r>
+        <w:rPr>
+          <w:rFonts w:ascii="Times New Roman" w:hAnsi="Times New Roman" w:cs="Times New Roman"/>
+          <w:sz w:val="21"/>
+          <w:szCs w:val="21"/>
+        </w:rPr>
+        <w:t>{</w:t>
+      </w:r>
+      <w:proofErr w:type="gramEnd"/>
+      <w:r>
+        <w:rPr>
+          <w:rFonts w:ascii="Times New Roman" w:hAnsi="Times New Roman" w:cs="Times New Roman"/>
+          <w:sz w:val="21"/>
+          <w:szCs w:val="21"/>
+        </w:rPr>
+        <w:t>% endif %}</w:t>
       </w:r>
     </w:p>
     <w:p>
@@ -1408,11 +1628,15 @@
           <w:rFonts w:ascii="Times New Roman" w:hAnsi="Times New Roman" w:cs="Times New Roman"/>
           <w:b/>
           <w:bCs/>
-          <w:sz w:val="22"/>
-          <w:szCs w:val="22"/>
-        </w:rPr>
-      </w:pPr>
-      <w:r>
+          <w:sz w:val="12"/>
+          <w:szCs w:val="12"/>
+        </w:rPr>
+      </w:pPr>
+    </w:p>
+    <w:p>
+      <w:pPr>
+        <w:spacing w:after="0" w:line="240" w:lineRule="auto"/>
+        <w:jc w:val="center"/>
         <w:rPr>
           <w:rFonts w:ascii="Times New Roman" w:hAnsi="Times New Roman" w:cs="Times New Roman"/>
           <w:b/>
@@ -1420,6 +1644,15 @@
           <w:sz w:val="22"/>
           <w:szCs w:val="22"/>
         </w:rPr>
+      </w:pPr>
+      <w:r>
+        <w:rPr>
+          <w:rFonts w:ascii="Times New Roman" w:hAnsi="Times New Roman" w:cs="Times New Roman"/>
+          <w:b/>
+          <w:bCs/>
+          <w:sz w:val="22"/>
+          <w:szCs w:val="22"/>
+        </w:rPr>
         <w:t>PROOF OF SERVICE</w:t>
       </w:r>
     </w:p>
@@ -1624,34 +1857,30 @@
         </w:rPr>
         <w:t xml:space="preserve"> (circle one),</w:t>
       </w:r>
-    </w:p>
-    <w:p>
-      <w:pPr>
-        <w:spacing w:after="20" w:line="240" w:lineRule="auto"/>
-        <w:rPr>
-          <w:rFonts w:ascii="Times New Roman" w:hAnsi="Times New Roman" w:cs="Times New Roman"/>
-          <w:sz w:val="22"/>
-          <w:szCs w:val="22"/>
-        </w:rPr>
-      </w:pPr>
-      <w:r>
-        <w:rPr>
-          <w:rFonts w:ascii="Times New Roman" w:hAnsi="Times New Roman" w:cs="Times New Roman"/>
-          <w:sz w:val="22"/>
-          <w:szCs w:val="22"/>
-        </w:rPr>
-        <w:t>By (select the method of service used):</w:t>
-      </w:r>
-    </w:p>
-    <w:p>
-      <w:pPr>
-        <w:spacing w:after="20" w:line="240" w:lineRule="auto"/>
-        <w:rPr>
-          <w:rFonts w:ascii="Times New Roman" w:hAnsi="Times New Roman" w:cs="Times New Roman"/>
-          <w:sz w:val="22"/>
-          <w:szCs w:val="22"/>
-        </w:rPr>
-      </w:pPr>
+      <w:r>
+        <w:rPr>
+          <w:rFonts w:ascii="Times New Roman" w:hAnsi="Times New Roman" w:cs="Times New Roman"/>
+          <w:sz w:val="22"/>
+          <w:szCs w:val="22"/>
+        </w:rPr>
+        <w:t xml:space="preserve"> b</w:t>
+      </w:r>
+      <w:r>
+        <w:rPr>
+          <w:rFonts w:ascii="Times New Roman" w:hAnsi="Times New Roman" w:cs="Times New Roman"/>
+          <w:sz w:val="22"/>
+          <w:szCs w:val="22"/>
+        </w:rPr>
+        <w:t>y</w:t>
+      </w:r>
+      <w:r>
+        <w:rPr>
+          <w:rFonts w:ascii="Times New Roman" w:hAnsi="Times New Roman" w:cs="Times New Roman"/>
+          <w:sz w:val="22"/>
+          <w:szCs w:val="22"/>
+        </w:rPr>
+        <w:t>:</w:t>
+      </w:r>
     </w:p>
     <w:p>
       <w:pPr>
@@ -2135,7 +2364,290 @@
           <w:szCs w:val="22"/>
           <w:highlight w:val="cyan"/>
         </w:rPr>
+        <w:t>{%</w:t>
+      </w:r>
+      <w:r>
+        <w:rPr>
+          <w:rFonts w:ascii="Times New Roman" w:hAnsi="Times New Roman" w:cs="Times New Roman"/>
+          <w:sz w:val="22"/>
+          <w:szCs w:val="22"/>
+          <w:highlight w:val="cyan"/>
+        </w:rPr>
+        <w:t>p</w:t>
+      </w:r>
+      <w:r>
+        <w:rPr>
+          <w:rFonts w:ascii="Times New Roman" w:hAnsi="Times New Roman" w:cs="Times New Roman"/>
+          <w:sz w:val="22"/>
+          <w:szCs w:val="22"/>
+          <w:highlight w:val="cyan"/>
+        </w:rPr>
+        <w:t xml:space="preserve"> </w:t>
+      </w:r>
+      <w:proofErr w:type="spellStart"/>
+      <w:r>
+        <w:rPr>
+          <w:rFonts w:ascii="Times New Roman" w:hAnsi="Times New Roman" w:cs="Times New Roman"/>
+          <w:sz w:val="22"/>
+          <w:szCs w:val="22"/>
+          <w:highlight w:val="cyan"/>
+        </w:rPr>
+        <w:t>el</w:t>
+      </w:r>
+      <w:r>
+        <w:rPr>
+          <w:rFonts w:ascii="Times New Roman" w:hAnsi="Times New Roman" w:cs="Times New Roman"/>
+          <w:sz w:val="22"/>
+          <w:szCs w:val="22"/>
+          <w:highlight w:val="cyan"/>
+        </w:rPr>
+        <w:t>if</w:t>
+      </w:r>
+      <w:proofErr w:type="spellEnd"/>
+      <w:r>
+        <w:rPr>
+          <w:rFonts w:ascii="Times New Roman" w:hAnsi="Times New Roman" w:cs="Times New Roman"/>
+          <w:sz w:val="22"/>
+          <w:szCs w:val="22"/>
+          <w:highlight w:val="cyan"/>
+        </w:rPr>
+        <w:t xml:space="preserve"> </w:t>
+      </w:r>
+      <w:proofErr w:type="spellStart"/>
+      <w:r>
+        <w:rPr>
+          <w:rFonts w:ascii="Times New Roman" w:hAnsi="Times New Roman" w:cs="Times New Roman"/>
+          <w:sz w:val="22"/>
+          <w:szCs w:val="22"/>
+          <w:highlight w:val="cyan"/>
+        </w:rPr>
+        <w:t>tool_ID</w:t>
+      </w:r>
+      <w:proofErr w:type="spellEnd"/>
+      <w:r>
+        <w:rPr>
+          <w:rFonts w:ascii="Times New Roman" w:hAnsi="Times New Roman" w:cs="Times New Roman"/>
+          <w:sz w:val="22"/>
+          <w:szCs w:val="22"/>
+          <w:highlight w:val="cyan"/>
+        </w:rPr>
+        <w:t xml:space="preserve"> == “</w:t>
+      </w:r>
+      <w:proofErr w:type="spellStart"/>
+      <w:r>
+        <w:rPr>
+          <w:rFonts w:ascii="Times New Roman" w:hAnsi="Times New Roman" w:cs="Times New Roman"/>
+          <w:sz w:val="22"/>
+          <w:szCs w:val="22"/>
+          <w:highlight w:val="cyan"/>
+        </w:rPr>
+        <w:t>custody_answer</w:t>
+      </w:r>
+      <w:proofErr w:type="spellEnd"/>
+      <w:r>
+        <w:rPr>
+          <w:rFonts w:ascii="Times New Roman" w:hAnsi="Times New Roman" w:cs="Times New Roman"/>
+          <w:sz w:val="22"/>
+          <w:szCs w:val="22"/>
+          <w:highlight w:val="cyan"/>
+        </w:rPr>
+        <w:t>”</w:t>
+      </w:r>
+      <w:r>
+        <w:rPr>
+          <w:rFonts w:ascii="Times New Roman" w:hAnsi="Times New Roman" w:cs="Times New Roman"/>
+          <w:sz w:val="22"/>
+          <w:szCs w:val="22"/>
+          <w:highlight w:val="cyan"/>
+        </w:rPr>
+        <w:t xml:space="preserve"> %}</w:t>
+      </w:r>
+    </w:p>
+    <w:p>
+      <w:pPr>
+        <w:spacing w:after="0" w:line="276" w:lineRule="auto"/>
+        <w:rPr>
+          <w:rFonts w:ascii="Times New Roman" w:hAnsi="Times New Roman" w:cs="Times New Roman"/>
+          <w:sz w:val="22"/>
+          <w:szCs w:val="22"/>
+        </w:rPr>
+      </w:pPr>
+      <w:proofErr w:type="gramStart"/>
+      <w:r>
+        <w:rPr>
+          <w:rFonts w:ascii="Times New Roman" w:hAnsi="Times New Roman" w:cs="Times New Roman"/>
+          <w:sz w:val="22"/>
+          <w:szCs w:val="22"/>
+        </w:rPr>
+        <w:t>[ ]</w:t>
+      </w:r>
+      <w:proofErr w:type="gramEnd"/>
+      <w:r>
+        <w:rPr>
+          <w:rFonts w:ascii="Times New Roman" w:hAnsi="Times New Roman" w:cs="Times New Roman"/>
+          <w:sz w:val="22"/>
+          <w:szCs w:val="22"/>
+        </w:rPr>
+        <w:t xml:space="preserve"> Fee Waiver Request</w:t>
+      </w:r>
+    </w:p>
+    <w:p>
+      <w:pPr>
+        <w:spacing w:after="0" w:line="276" w:lineRule="auto"/>
+        <w:rPr>
+          <w:rFonts w:ascii="Times New Roman" w:hAnsi="Times New Roman" w:cs="Times New Roman"/>
+          <w:sz w:val="22"/>
+          <w:szCs w:val="22"/>
+        </w:rPr>
+      </w:pPr>
+      <w:proofErr w:type="gramStart"/>
+      <w:r>
+        <w:rPr>
+          <w:rFonts w:ascii="Times New Roman" w:hAnsi="Times New Roman" w:cs="Times New Roman"/>
+          <w:sz w:val="22"/>
+          <w:szCs w:val="22"/>
+        </w:rPr>
         <w:lastRenderedPageBreak/>
+        <w:t>[ ]</w:t>
+      </w:r>
+      <w:proofErr w:type="gramEnd"/>
+      <w:r>
+        <w:rPr>
+          <w:rFonts w:ascii="Times New Roman" w:hAnsi="Times New Roman" w:cs="Times New Roman"/>
+          <w:sz w:val="22"/>
+          <w:szCs w:val="22"/>
+        </w:rPr>
+        <w:t xml:space="preserve"> Court’s decision on Fee Waiver Request</w:t>
+      </w:r>
+    </w:p>
+    <w:p>
+      <w:pPr>
+        <w:spacing w:after="0" w:line="276" w:lineRule="auto"/>
+        <w:rPr>
+          <w:rFonts w:ascii="Times New Roman" w:hAnsi="Times New Roman" w:cs="Times New Roman"/>
+          <w:sz w:val="22"/>
+          <w:szCs w:val="22"/>
+        </w:rPr>
+      </w:pPr>
+      <w:proofErr w:type="gramStart"/>
+      <w:r>
+        <w:rPr>
+          <w:rFonts w:ascii="Times New Roman" w:hAnsi="Times New Roman" w:cs="Times New Roman"/>
+          <w:sz w:val="22"/>
+          <w:szCs w:val="22"/>
+        </w:rPr>
+        <w:t>[ ]</w:t>
+      </w:r>
+      <w:proofErr w:type="gramEnd"/>
+      <w:r>
+        <w:rPr>
+          <w:rFonts w:ascii="Times New Roman" w:hAnsi="Times New Roman" w:cs="Times New Roman"/>
+          <w:sz w:val="22"/>
+          <w:szCs w:val="22"/>
+        </w:rPr>
+        <w:t xml:space="preserve"> Answer to Complaint/Counterclaim for Custody, Parenting Time, and Child Support</w:t>
+      </w:r>
+    </w:p>
+    <w:p>
+      <w:pPr>
+        <w:spacing w:after="0" w:line="276" w:lineRule="auto"/>
+        <w:rPr>
+          <w:rFonts w:ascii="Times New Roman" w:hAnsi="Times New Roman" w:cs="Times New Roman"/>
+          <w:sz w:val="22"/>
+          <w:szCs w:val="22"/>
+        </w:rPr>
+      </w:pPr>
+      <w:proofErr w:type="gramStart"/>
+      <w:r>
+        <w:rPr>
+          <w:rFonts w:ascii="Times New Roman" w:hAnsi="Times New Roman" w:cs="Times New Roman"/>
+          <w:sz w:val="22"/>
+          <w:szCs w:val="22"/>
+        </w:rPr>
+        <w:t>[ ]</w:t>
+      </w:r>
+      <w:proofErr w:type="gramEnd"/>
+      <w:r>
+        <w:rPr>
+          <w:rFonts w:ascii="Times New Roman" w:hAnsi="Times New Roman" w:cs="Times New Roman"/>
+          <w:sz w:val="22"/>
+          <w:szCs w:val="22"/>
+        </w:rPr>
+        <w:t xml:space="preserve"> Counterclaim for Custody, Parenting Time, and Child Support</w:t>
+      </w:r>
+    </w:p>
+    <w:p>
+      <w:pPr>
+        <w:spacing w:after="0" w:line="276" w:lineRule="auto"/>
+        <w:rPr>
+          <w:rFonts w:ascii="Times New Roman" w:hAnsi="Times New Roman" w:cs="Times New Roman"/>
+          <w:sz w:val="22"/>
+          <w:szCs w:val="22"/>
+        </w:rPr>
+      </w:pPr>
+      <w:proofErr w:type="gramStart"/>
+      <w:r>
+        <w:rPr>
+          <w:rFonts w:ascii="Times New Roman" w:hAnsi="Times New Roman" w:cs="Times New Roman"/>
+          <w:sz w:val="22"/>
+          <w:szCs w:val="22"/>
+        </w:rPr>
+        <w:t>[ ]</w:t>
+      </w:r>
+      <w:proofErr w:type="gramEnd"/>
+      <w:r>
+        <w:rPr>
+          <w:rFonts w:ascii="Times New Roman" w:hAnsi="Times New Roman" w:cs="Times New Roman"/>
+          <w:sz w:val="22"/>
+          <w:szCs w:val="22"/>
+        </w:rPr>
+        <w:t xml:space="preserve"> Uniform Child Custody Jurisdiction Enforcement Act Affidavit</w:t>
+      </w:r>
+    </w:p>
+    <w:p>
+      <w:pPr>
+        <w:spacing w:after="0" w:line="276" w:lineRule="auto"/>
+        <w:rPr>
+          <w:rFonts w:ascii="Times New Roman" w:hAnsi="Times New Roman" w:cs="Times New Roman"/>
+          <w:sz w:val="22"/>
+          <w:szCs w:val="22"/>
+        </w:rPr>
+      </w:pPr>
+      <w:proofErr w:type="gramStart"/>
+      <w:r>
+        <w:rPr>
+          <w:rFonts w:ascii="Times New Roman" w:hAnsi="Times New Roman" w:cs="Times New Roman"/>
+          <w:sz w:val="22"/>
+          <w:szCs w:val="22"/>
+        </w:rPr>
+        <w:t>[ ]</w:t>
+      </w:r>
+      <w:proofErr w:type="gramEnd"/>
+      <w:r>
+        <w:rPr>
+          <w:rFonts w:ascii="Times New Roman" w:hAnsi="Times New Roman" w:cs="Times New Roman"/>
+          <w:sz w:val="22"/>
+          <w:szCs w:val="22"/>
+        </w:rPr>
+        <w:t xml:space="preserve"> Verified Statement and Application for IV-D Services</w:t>
+      </w:r>
+    </w:p>
+    <w:p>
+      <w:pPr>
+        <w:spacing w:after="0" w:line="240" w:lineRule="auto"/>
+        <w:rPr>
+          <w:rFonts w:ascii="Times New Roman" w:hAnsi="Times New Roman" w:cs="Times New Roman"/>
+          <w:sz w:val="22"/>
+          <w:szCs w:val="22"/>
+        </w:rPr>
+      </w:pPr>
+      <w:r>
+        <w:rPr>
+          <w:rFonts w:ascii="Times New Roman" w:hAnsi="Times New Roman" w:cs="Times New Roman"/>
+          <w:sz w:val="22"/>
+          <w:szCs w:val="22"/>
+          <w:highlight w:val="cyan"/>
+        </w:rPr>
         <w:t>{%</w:t>
       </w:r>
       <w:r>
@@ -2213,7 +2725,7 @@
           <w:szCs w:val="22"/>
           <w:highlight w:val="cyan"/>
         </w:rPr>
-        <w:t>custody_answer</w:t>
+        <w:t>divorce_answer</w:t>
       </w:r>
       <w:proofErr w:type="spellEnd"/>
       <w:r>
@@ -2260,7 +2772,7 @@
           <w:sz w:val="22"/>
           <w:szCs w:val="22"/>
         </w:rPr>
-        <w:t xml:space="preserve"> Fee Waiver Request</w:t>
+        <w:t xml:space="preserve"> Default Request and Entry</w:t>
       </w:r>
     </w:p>
     <w:p>
@@ -2288,7 +2800,7 @@
           <w:sz w:val="22"/>
           <w:szCs w:val="22"/>
         </w:rPr>
-        <w:t xml:space="preserve"> Court’s decision on Fee Waiver Request</w:t>
+        <w:t xml:space="preserve"> Notice of Hearing</w:t>
       </w:r>
     </w:p>
     <w:p>
@@ -2316,7 +2828,7 @@
           <w:sz w:val="22"/>
           <w:szCs w:val="22"/>
         </w:rPr>
-        <w:t xml:space="preserve"> Answer to Complaint/Counterclaim for Custody, Parenting Time, and Child Support</w:t>
+        <w:t xml:space="preserve"> Notice of Hearing and Motion for Entry of Consent Judgment of Divorce</w:t>
       </w:r>
     </w:p>
     <w:p>
@@ -2344,7 +2856,7 @@
           <w:sz w:val="22"/>
           <w:szCs w:val="22"/>
         </w:rPr>
-        <w:t xml:space="preserve"> Counterclaim for Custody, Parenting Time, and Child Support</w:t>
+        <w:t xml:space="preserve"> Notice of Hearing and Motion for Entry of Default Judgment of Divorce</w:t>
       </w:r>
     </w:p>
     <w:p>
@@ -2372,8 +2884,67 @@
           <w:sz w:val="22"/>
           <w:szCs w:val="22"/>
         </w:rPr>
-        <w:t xml:space="preserve"> Uniform Child Custody Jurisdiction Enforcement Act Affidavit</w:t>
-      </w:r>
+        <w:t xml:space="preserve"> Proposed Judgment of Divorce</w:t>
+      </w:r>
+    </w:p>
+    <w:p>
+      <w:pPr>
+        <w:spacing w:after="0" w:line="240" w:lineRule="auto"/>
+        <w:rPr>
+          <w:rFonts w:ascii="Times New Roman" w:hAnsi="Times New Roman" w:cs="Times New Roman"/>
+          <w:sz w:val="22"/>
+          <w:szCs w:val="22"/>
+        </w:rPr>
+      </w:pPr>
+      <w:r>
+        <w:rPr>
+          <w:rFonts w:ascii="Times New Roman" w:hAnsi="Times New Roman" w:cs="Times New Roman"/>
+          <w:sz w:val="22"/>
+          <w:szCs w:val="22"/>
+          <w:highlight w:val="yellow"/>
+        </w:rPr>
+        <w:t xml:space="preserve">{%p if </w:t>
+      </w:r>
+      <w:proofErr w:type="spellStart"/>
+      <w:r>
+        <w:rPr>
+          <w:rFonts w:ascii="Times New Roman" w:hAnsi="Times New Roman" w:cs="Times New Roman"/>
+          <w:sz w:val="22"/>
+          <w:szCs w:val="22"/>
+          <w:highlight w:val="yellow"/>
+        </w:rPr>
+        <w:t>there_are_marital_</w:t>
+      </w:r>
+      <w:proofErr w:type="gramStart"/>
+      <w:r>
+        <w:rPr>
+          <w:rFonts w:ascii="Times New Roman" w:hAnsi="Times New Roman" w:cs="Times New Roman"/>
+          <w:sz w:val="22"/>
+          <w:szCs w:val="22"/>
+          <w:highlight w:val="yellow"/>
+        </w:rPr>
+        <w:t>children</w:t>
+      </w:r>
+      <w:proofErr w:type="spellEnd"/>
+      <w:r>
+        <w:rPr>
+          <w:rFonts w:ascii="Times New Roman" w:hAnsi="Times New Roman" w:cs="Times New Roman"/>
+          <w:sz w:val="22"/>
+          <w:szCs w:val="22"/>
+          <w:highlight w:val="yellow"/>
+        </w:rPr>
+        <w:t xml:space="preserve"> </w:t>
+      </w:r>
+      <w:r>
+        <w:rPr>
+          <w:rFonts w:ascii="Times New Roman" w:hAnsi="Times New Roman" w:cs="Times New Roman"/>
+          <w:sz w:val="22"/>
+          <w:szCs w:val="22"/>
+          <w:highlight w:val="yellow"/>
+        </w:rPr>
+        <w:t>%}</w:t>
+      </w:r>
+      <w:proofErr w:type="gramEnd"/>
     </w:p>
     <w:p>
       <w:pPr>
@@ -2400,7 +2971,7 @@
           <w:sz w:val="22"/>
           <w:szCs w:val="22"/>
         </w:rPr>
-        <w:t xml:space="preserve"> Verified Statement and Application for IV-D Services</w:t>
+        <w:t xml:space="preserve"> Proposed Uniform Child Support Order</w:t>
       </w:r>
     </w:p>
     <w:p>
@@ -2417,6 +2988,647 @@
           <w:rFonts w:ascii="Times New Roman" w:hAnsi="Times New Roman" w:cs="Times New Roman"/>
           <w:sz w:val="22"/>
           <w:szCs w:val="22"/>
+          <w:highlight w:val="yellow"/>
+        </w:rPr>
+        <w:t xml:space="preserve">{%p </w:t>
+      </w:r>
+      <w:proofErr w:type="gramStart"/>
+      <w:r>
+        <w:rPr>
+          <w:rFonts w:ascii="Times New Roman" w:hAnsi="Times New Roman" w:cs="Times New Roman"/>
+          <w:sz w:val="22"/>
+          <w:szCs w:val="22"/>
+          <w:highlight w:val="yellow"/>
+        </w:rPr>
+        <w:t>endif %}</w:t>
+      </w:r>
+      <w:proofErr w:type="gramEnd"/>
+    </w:p>
+    <w:p>
+      <w:pPr>
+        <w:spacing w:after="0" w:line="240" w:lineRule="auto"/>
+        <w:rPr>
+          <w:rFonts w:ascii="Times New Roman" w:hAnsi="Times New Roman" w:cs="Times New Roman"/>
+          <w:sz w:val="22"/>
+          <w:szCs w:val="22"/>
+        </w:rPr>
+      </w:pPr>
+      <w:r>
+        <w:rPr>
+          <w:rFonts w:ascii="Times New Roman" w:hAnsi="Times New Roman" w:cs="Times New Roman"/>
+          <w:sz w:val="22"/>
+          <w:szCs w:val="22"/>
+          <w:highlight w:val="yellow"/>
+        </w:rPr>
+        <w:t xml:space="preserve">{%p if </w:t>
+      </w:r>
+      <w:proofErr w:type="spellStart"/>
+      <w:r>
+        <w:rPr>
+          <w:rFonts w:ascii="Times New Roman" w:hAnsi="Times New Roman" w:cs="Times New Roman"/>
+          <w:sz w:val="22"/>
+          <w:szCs w:val="22"/>
+          <w:highlight w:val="yellow"/>
+        </w:rPr>
+        <w:t>user_wants_post_divorce_support</w:t>
+      </w:r>
+      <w:proofErr w:type="spellEnd"/>
+      <w:r>
+        <w:rPr>
+          <w:rFonts w:ascii="Times New Roman" w:hAnsi="Times New Roman" w:cs="Times New Roman"/>
+          <w:sz w:val="22"/>
+          <w:szCs w:val="22"/>
+          <w:highlight w:val="yellow"/>
+        </w:rPr>
+        <w:t xml:space="preserve"> or </w:t>
+      </w:r>
+      <w:proofErr w:type="spellStart"/>
+      <w:r>
+        <w:rPr>
+          <w:rFonts w:ascii="Times New Roman" w:hAnsi="Times New Roman" w:cs="Times New Roman"/>
+          <w:sz w:val="22"/>
+          <w:szCs w:val="22"/>
+          <w:highlight w:val="yellow"/>
+        </w:rPr>
+        <w:t>spousal_support_provisions</w:t>
+      </w:r>
+      <w:proofErr w:type="spellEnd"/>
+      <w:r>
+        <w:rPr>
+          <w:rFonts w:ascii="Times New Roman" w:hAnsi="Times New Roman" w:cs="Times New Roman"/>
+          <w:sz w:val="22"/>
+          <w:szCs w:val="22"/>
+          <w:highlight w:val="yellow"/>
+        </w:rPr>
+        <w:t xml:space="preserve"> == "</w:t>
+      </w:r>
+      <w:proofErr w:type="spellStart"/>
+      <w:r>
+        <w:rPr>
+          <w:rFonts w:ascii="Times New Roman" w:hAnsi="Times New Roman" w:cs="Times New Roman"/>
+          <w:sz w:val="22"/>
+          <w:szCs w:val="22"/>
+          <w:highlight w:val="yellow"/>
+        </w:rPr>
+        <w:t>user_agrees_to_pay_spousal_support</w:t>
+      </w:r>
+      <w:proofErr w:type="spellEnd"/>
+      <w:proofErr w:type="gramStart"/>
+      <w:r>
+        <w:rPr>
+          <w:rFonts w:ascii="Times New Roman" w:hAnsi="Times New Roman" w:cs="Times New Roman"/>
+          <w:sz w:val="22"/>
+          <w:szCs w:val="22"/>
+          <w:highlight w:val="yellow"/>
+        </w:rPr>
+        <w:t>"</w:t>
+      </w:r>
+      <w:r>
+        <w:rPr>
+          <w:rFonts w:ascii="Times New Roman" w:hAnsi="Times New Roman" w:cs="Times New Roman"/>
+          <w:sz w:val="22"/>
+          <w:szCs w:val="22"/>
+          <w:highlight w:val="yellow"/>
+        </w:rPr>
+        <w:t xml:space="preserve"> </w:t>
+      </w:r>
+      <w:r>
+        <w:rPr>
+          <w:rFonts w:ascii="Times New Roman" w:hAnsi="Times New Roman" w:cs="Times New Roman"/>
+          <w:sz w:val="22"/>
+          <w:szCs w:val="22"/>
+          <w:highlight w:val="yellow"/>
+        </w:rPr>
+        <w:t>%}</w:t>
+      </w:r>
+      <w:proofErr w:type="gramEnd"/>
+    </w:p>
+    <w:p>
+      <w:pPr>
+        <w:spacing w:after="0" w:line="276" w:lineRule="auto"/>
+        <w:rPr>
+          <w:rFonts w:ascii="Times New Roman" w:hAnsi="Times New Roman" w:cs="Times New Roman"/>
+          <w:sz w:val="22"/>
+          <w:szCs w:val="22"/>
+        </w:rPr>
+      </w:pPr>
+      <w:proofErr w:type="gramStart"/>
+      <w:r>
+        <w:rPr>
+          <w:rFonts w:ascii="Times New Roman" w:hAnsi="Times New Roman" w:cs="Times New Roman"/>
+          <w:sz w:val="22"/>
+          <w:szCs w:val="22"/>
+        </w:rPr>
+        <w:t>[ ]</w:t>
+      </w:r>
+      <w:proofErr w:type="gramEnd"/>
+      <w:r>
+        <w:rPr>
+          <w:rFonts w:ascii="Times New Roman" w:hAnsi="Times New Roman" w:cs="Times New Roman"/>
+          <w:sz w:val="22"/>
+          <w:szCs w:val="22"/>
+        </w:rPr>
+        <w:t xml:space="preserve"> Proposed Uniform Spousal Support Order</w:t>
+      </w:r>
+    </w:p>
+    <w:p>
+      <w:pPr>
+        <w:spacing w:after="0" w:line="240" w:lineRule="auto"/>
+        <w:rPr>
+          <w:rFonts w:ascii="Times New Roman" w:hAnsi="Times New Roman" w:cs="Times New Roman"/>
+          <w:sz w:val="22"/>
+          <w:szCs w:val="22"/>
+        </w:rPr>
+      </w:pPr>
+      <w:r>
+        <w:rPr>
+          <w:rFonts w:ascii="Times New Roman" w:hAnsi="Times New Roman" w:cs="Times New Roman"/>
+          <w:sz w:val="22"/>
+          <w:szCs w:val="22"/>
+          <w:highlight w:val="yellow"/>
+        </w:rPr>
+        <w:t xml:space="preserve">{%p </w:t>
+      </w:r>
+      <w:proofErr w:type="gramStart"/>
+      <w:r>
+        <w:rPr>
+          <w:rFonts w:ascii="Times New Roman" w:hAnsi="Times New Roman" w:cs="Times New Roman"/>
+          <w:sz w:val="22"/>
+          <w:szCs w:val="22"/>
+          <w:highlight w:val="yellow"/>
+        </w:rPr>
+        <w:t>endif %}</w:t>
+      </w:r>
+      <w:proofErr w:type="gramEnd"/>
+    </w:p>
+    <w:p>
+      <w:pPr>
+        <w:spacing w:after="0" w:line="276" w:lineRule="auto"/>
+        <w:rPr>
+          <w:rFonts w:ascii="Times New Roman" w:hAnsi="Times New Roman" w:cs="Times New Roman"/>
+          <w:sz w:val="22"/>
+          <w:szCs w:val="22"/>
+        </w:rPr>
+      </w:pPr>
+      <w:proofErr w:type="gramStart"/>
+      <w:r>
+        <w:rPr>
+          <w:rFonts w:ascii="Times New Roman" w:hAnsi="Times New Roman" w:cs="Times New Roman"/>
+          <w:sz w:val="22"/>
+          <w:szCs w:val="22"/>
+        </w:rPr>
+        <w:t>[ ]</w:t>
+      </w:r>
+      <w:proofErr w:type="gramEnd"/>
+      <w:r>
+        <w:rPr>
+          <w:rFonts w:ascii="Times New Roman" w:hAnsi="Times New Roman" w:cs="Times New Roman"/>
+          <w:sz w:val="22"/>
+          <w:szCs w:val="22"/>
+        </w:rPr>
+        <w:t xml:space="preserve"> Judgment of Divorce</w:t>
+      </w:r>
+    </w:p>
+    <w:p>
+      <w:pPr>
+        <w:spacing w:after="0" w:line="240" w:lineRule="auto"/>
+        <w:rPr>
+          <w:rFonts w:ascii="Times New Roman" w:hAnsi="Times New Roman" w:cs="Times New Roman"/>
+          <w:sz w:val="22"/>
+          <w:szCs w:val="22"/>
+        </w:rPr>
+      </w:pPr>
+      <w:r>
+        <w:rPr>
+          <w:rFonts w:ascii="Times New Roman" w:hAnsi="Times New Roman" w:cs="Times New Roman"/>
+          <w:sz w:val="22"/>
+          <w:szCs w:val="22"/>
+          <w:highlight w:val="yellow"/>
+        </w:rPr>
+        <w:t xml:space="preserve">{%p if </w:t>
+      </w:r>
+      <w:proofErr w:type="spellStart"/>
+      <w:r>
+        <w:rPr>
+          <w:rFonts w:ascii="Times New Roman" w:hAnsi="Times New Roman" w:cs="Times New Roman"/>
+          <w:sz w:val="22"/>
+          <w:szCs w:val="22"/>
+          <w:highlight w:val="yellow"/>
+        </w:rPr>
+        <w:t>there_are_marital_</w:t>
+      </w:r>
+      <w:proofErr w:type="gramStart"/>
+      <w:r>
+        <w:rPr>
+          <w:rFonts w:ascii="Times New Roman" w:hAnsi="Times New Roman" w:cs="Times New Roman"/>
+          <w:sz w:val="22"/>
+          <w:szCs w:val="22"/>
+          <w:highlight w:val="yellow"/>
+        </w:rPr>
+        <w:t>children</w:t>
+      </w:r>
+      <w:proofErr w:type="spellEnd"/>
+      <w:r>
+        <w:rPr>
+          <w:rFonts w:ascii="Times New Roman" w:hAnsi="Times New Roman" w:cs="Times New Roman"/>
+          <w:sz w:val="22"/>
+          <w:szCs w:val="22"/>
+          <w:highlight w:val="yellow"/>
+        </w:rPr>
+        <w:t xml:space="preserve"> </w:t>
+      </w:r>
+      <w:r>
+        <w:rPr>
+          <w:rFonts w:ascii="Times New Roman" w:hAnsi="Times New Roman" w:cs="Times New Roman"/>
+          <w:sz w:val="22"/>
+          <w:szCs w:val="22"/>
+          <w:highlight w:val="yellow"/>
+        </w:rPr>
+        <w:t>%}</w:t>
+      </w:r>
+      <w:proofErr w:type="gramEnd"/>
+    </w:p>
+    <w:p>
+      <w:pPr>
+        <w:spacing w:after="0" w:line="276" w:lineRule="auto"/>
+        <w:rPr>
+          <w:rFonts w:ascii="Times New Roman" w:hAnsi="Times New Roman" w:cs="Times New Roman"/>
+          <w:sz w:val="22"/>
+          <w:szCs w:val="22"/>
+        </w:rPr>
+      </w:pPr>
+      <w:proofErr w:type="gramStart"/>
+      <w:r>
+        <w:rPr>
+          <w:rFonts w:ascii="Times New Roman" w:hAnsi="Times New Roman" w:cs="Times New Roman"/>
+          <w:sz w:val="22"/>
+          <w:szCs w:val="22"/>
+        </w:rPr>
+        <w:t>[ ]</w:t>
+      </w:r>
+      <w:proofErr w:type="gramEnd"/>
+      <w:r>
+        <w:rPr>
+          <w:rFonts w:ascii="Times New Roman" w:hAnsi="Times New Roman" w:cs="Times New Roman"/>
+          <w:sz w:val="22"/>
+          <w:szCs w:val="22"/>
+        </w:rPr>
+        <w:t xml:space="preserve"> Uniform Child Support Order</w:t>
+      </w:r>
+    </w:p>
+    <w:p>
+      <w:pPr>
+        <w:spacing w:after="0" w:line="240" w:lineRule="auto"/>
+        <w:rPr>
+          <w:rFonts w:ascii="Times New Roman" w:hAnsi="Times New Roman" w:cs="Times New Roman"/>
+          <w:sz w:val="22"/>
+          <w:szCs w:val="22"/>
+        </w:rPr>
+      </w:pPr>
+      <w:r>
+        <w:rPr>
+          <w:rFonts w:ascii="Times New Roman" w:hAnsi="Times New Roman" w:cs="Times New Roman"/>
+          <w:sz w:val="22"/>
+          <w:szCs w:val="22"/>
+          <w:highlight w:val="yellow"/>
+        </w:rPr>
+        <w:t xml:space="preserve">{%p </w:t>
+      </w:r>
+      <w:proofErr w:type="gramStart"/>
+      <w:r>
+        <w:rPr>
+          <w:rFonts w:ascii="Times New Roman" w:hAnsi="Times New Roman" w:cs="Times New Roman"/>
+          <w:sz w:val="22"/>
+          <w:szCs w:val="22"/>
+          <w:highlight w:val="yellow"/>
+        </w:rPr>
+        <w:t>endif %}</w:t>
+      </w:r>
+      <w:proofErr w:type="gramEnd"/>
+    </w:p>
+    <w:p>
+      <w:pPr>
+        <w:spacing w:after="0" w:line="240" w:lineRule="auto"/>
+        <w:rPr>
+          <w:rFonts w:ascii="Times New Roman" w:hAnsi="Times New Roman" w:cs="Times New Roman"/>
+          <w:sz w:val="22"/>
+          <w:szCs w:val="22"/>
+        </w:rPr>
+      </w:pPr>
+      <w:r>
+        <w:rPr>
+          <w:rFonts w:ascii="Times New Roman" w:hAnsi="Times New Roman" w:cs="Times New Roman"/>
+          <w:sz w:val="22"/>
+          <w:szCs w:val="22"/>
+          <w:highlight w:val="yellow"/>
+        </w:rPr>
+        <w:t xml:space="preserve">{%p if </w:t>
+      </w:r>
+      <w:proofErr w:type="spellStart"/>
+      <w:r>
+        <w:rPr>
+          <w:rFonts w:ascii="Times New Roman" w:hAnsi="Times New Roman" w:cs="Times New Roman"/>
+          <w:sz w:val="22"/>
+          <w:szCs w:val="22"/>
+          <w:highlight w:val="yellow"/>
+        </w:rPr>
+        <w:t>user_wants_post_divorce_support</w:t>
+      </w:r>
+      <w:proofErr w:type="spellEnd"/>
+      <w:r>
+        <w:rPr>
+          <w:rFonts w:ascii="Times New Roman" w:hAnsi="Times New Roman" w:cs="Times New Roman"/>
+          <w:sz w:val="22"/>
+          <w:szCs w:val="22"/>
+          <w:highlight w:val="yellow"/>
+        </w:rPr>
+        <w:t xml:space="preserve"> or </w:t>
+      </w:r>
+      <w:proofErr w:type="spellStart"/>
+      <w:r>
+        <w:rPr>
+          <w:rFonts w:ascii="Times New Roman" w:hAnsi="Times New Roman" w:cs="Times New Roman"/>
+          <w:sz w:val="22"/>
+          <w:szCs w:val="22"/>
+          <w:highlight w:val="yellow"/>
+        </w:rPr>
+        <w:t>spousal_support_provisions</w:t>
+      </w:r>
+      <w:proofErr w:type="spellEnd"/>
+      <w:r>
+        <w:rPr>
+          <w:rFonts w:ascii="Times New Roman" w:hAnsi="Times New Roman" w:cs="Times New Roman"/>
+          <w:sz w:val="22"/>
+          <w:szCs w:val="22"/>
+          <w:highlight w:val="yellow"/>
+        </w:rPr>
+        <w:t xml:space="preserve"> == "</w:t>
+      </w:r>
+      <w:proofErr w:type="spellStart"/>
+      <w:r>
+        <w:rPr>
+          <w:rFonts w:ascii="Times New Roman" w:hAnsi="Times New Roman" w:cs="Times New Roman"/>
+          <w:sz w:val="22"/>
+          <w:szCs w:val="22"/>
+          <w:highlight w:val="yellow"/>
+        </w:rPr>
+        <w:t>user_agrees_to_pay_spousal_support</w:t>
+      </w:r>
+      <w:proofErr w:type="spellEnd"/>
+      <w:proofErr w:type="gramStart"/>
+      <w:r>
+        <w:rPr>
+          <w:rFonts w:ascii="Times New Roman" w:hAnsi="Times New Roman" w:cs="Times New Roman"/>
+          <w:sz w:val="22"/>
+          <w:szCs w:val="22"/>
+          <w:highlight w:val="yellow"/>
+        </w:rPr>
+        <w:t>"</w:t>
+      </w:r>
+      <w:r>
+        <w:rPr>
+          <w:rFonts w:ascii="Times New Roman" w:hAnsi="Times New Roman" w:cs="Times New Roman"/>
+          <w:sz w:val="22"/>
+          <w:szCs w:val="22"/>
+          <w:highlight w:val="yellow"/>
+        </w:rPr>
+        <w:t xml:space="preserve"> </w:t>
+      </w:r>
+      <w:r>
+        <w:rPr>
+          <w:rFonts w:ascii="Times New Roman" w:hAnsi="Times New Roman" w:cs="Times New Roman"/>
+          <w:sz w:val="22"/>
+          <w:szCs w:val="22"/>
+          <w:highlight w:val="yellow"/>
+        </w:rPr>
+        <w:t>%}</w:t>
+      </w:r>
+      <w:proofErr w:type="gramEnd"/>
+    </w:p>
+    <w:p>
+      <w:pPr>
+        <w:spacing w:after="0" w:line="276" w:lineRule="auto"/>
+        <w:rPr>
+          <w:rFonts w:ascii="Times New Roman" w:hAnsi="Times New Roman" w:cs="Times New Roman"/>
+          <w:sz w:val="22"/>
+          <w:szCs w:val="22"/>
+        </w:rPr>
+      </w:pPr>
+      <w:proofErr w:type="gramStart"/>
+      <w:r>
+        <w:rPr>
+          <w:rFonts w:ascii="Times New Roman" w:hAnsi="Times New Roman" w:cs="Times New Roman"/>
+          <w:sz w:val="22"/>
+          <w:szCs w:val="22"/>
+        </w:rPr>
+        <w:t>[ ]</w:t>
+      </w:r>
+      <w:proofErr w:type="gramEnd"/>
+      <w:r>
+        <w:rPr>
+          <w:rFonts w:ascii="Times New Roman" w:hAnsi="Times New Roman" w:cs="Times New Roman"/>
+          <w:sz w:val="22"/>
+          <w:szCs w:val="22"/>
+        </w:rPr>
+        <w:t xml:space="preserve"> Uniform Spousal Support Order</w:t>
+      </w:r>
+    </w:p>
+    <w:p>
+      <w:pPr>
+        <w:spacing w:after="0" w:line="240" w:lineRule="auto"/>
+        <w:rPr>
+          <w:rFonts w:ascii="Times New Roman" w:hAnsi="Times New Roman" w:cs="Times New Roman"/>
+          <w:sz w:val="22"/>
+          <w:szCs w:val="22"/>
+        </w:rPr>
+      </w:pPr>
+      <w:r>
+        <w:rPr>
+          <w:rFonts w:ascii="Times New Roman" w:hAnsi="Times New Roman" w:cs="Times New Roman"/>
+          <w:sz w:val="22"/>
+          <w:szCs w:val="22"/>
+          <w:highlight w:val="yellow"/>
+        </w:rPr>
+        <w:t xml:space="preserve">{%p </w:t>
+      </w:r>
+      <w:proofErr w:type="gramStart"/>
+      <w:r>
+        <w:rPr>
+          <w:rFonts w:ascii="Times New Roman" w:hAnsi="Times New Roman" w:cs="Times New Roman"/>
+          <w:sz w:val="22"/>
+          <w:szCs w:val="22"/>
+          <w:highlight w:val="yellow"/>
+        </w:rPr>
+        <w:t>endif %}</w:t>
+      </w:r>
+      <w:proofErr w:type="gramEnd"/>
+    </w:p>
+    <w:p>
+      <w:pPr>
+        <w:spacing w:after="0" w:line="240" w:lineRule="auto"/>
+        <w:rPr>
+          <w:rFonts w:ascii="Times New Roman" w:hAnsi="Times New Roman" w:cs="Times New Roman"/>
+          <w:sz w:val="22"/>
+          <w:szCs w:val="22"/>
+        </w:rPr>
+      </w:pPr>
+      <w:r>
+        <w:rPr>
+          <w:rFonts w:ascii="Times New Roman" w:hAnsi="Times New Roman" w:cs="Times New Roman"/>
+          <w:sz w:val="22"/>
+          <w:szCs w:val="22"/>
+          <w:highlight w:val="yellow"/>
+        </w:rPr>
+        <w:t xml:space="preserve">{%p </w:t>
+      </w:r>
+      <w:r>
+        <w:rPr>
+          <w:rFonts w:ascii="Times New Roman" w:hAnsi="Times New Roman" w:cs="Times New Roman"/>
+          <w:sz w:val="22"/>
+          <w:szCs w:val="22"/>
+          <w:highlight w:val="yellow"/>
+        </w:rPr>
+        <w:t>if foc_100_</w:t>
+      </w:r>
+      <w:proofErr w:type="gramStart"/>
+      <w:r>
+        <w:rPr>
+          <w:rFonts w:ascii="Times New Roman" w:hAnsi="Times New Roman" w:cs="Times New Roman"/>
+          <w:sz w:val="22"/>
+          <w:szCs w:val="22"/>
+          <w:highlight w:val="yellow"/>
+        </w:rPr>
+        <w:t>full.enabled</w:t>
+      </w:r>
+      <w:proofErr w:type="gramEnd"/>
+      <w:r>
+        <w:rPr>
+          <w:rFonts w:ascii="Times New Roman" w:hAnsi="Times New Roman" w:cs="Times New Roman"/>
+          <w:sz w:val="22"/>
+          <w:szCs w:val="22"/>
+          <w:highlight w:val="yellow"/>
+        </w:rPr>
+        <w:t xml:space="preserve"> </w:t>
+      </w:r>
+      <w:r>
+        <w:rPr>
+          <w:rFonts w:ascii="Times New Roman" w:hAnsi="Times New Roman" w:cs="Times New Roman"/>
+          <w:sz w:val="22"/>
+          <w:szCs w:val="22"/>
+          <w:highlight w:val="yellow"/>
+        </w:rPr>
+        <w:t>%</w:t>
+      </w:r>
+      <w:r>
+        <w:rPr>
+          <w:rFonts w:ascii="Times New Roman" w:hAnsi="Times New Roman" w:cs="Times New Roman"/>
+          <w:sz w:val="22"/>
+          <w:szCs w:val="22"/>
+          <w:highlight w:val="yellow"/>
+        </w:rPr>
+        <w:t>}</w:t>
+      </w:r>
+    </w:p>
+    <w:p>
+      <w:pPr>
+        <w:spacing w:after="0" w:line="276" w:lineRule="auto"/>
+        <w:rPr>
+          <w:rFonts w:ascii="Times New Roman" w:hAnsi="Times New Roman" w:cs="Times New Roman"/>
+          <w:sz w:val="22"/>
+          <w:szCs w:val="22"/>
+        </w:rPr>
+      </w:pPr>
+      <w:proofErr w:type="gramStart"/>
+      <w:r>
+        <w:rPr>
+          <w:rFonts w:ascii="Times New Roman" w:hAnsi="Times New Roman" w:cs="Times New Roman"/>
+          <w:sz w:val="22"/>
+          <w:szCs w:val="22"/>
+        </w:rPr>
+        <w:t>[ ]</w:t>
+      </w:r>
+      <w:proofErr w:type="gramEnd"/>
+      <w:r>
+        <w:rPr>
+          <w:rFonts w:ascii="Times New Roman" w:hAnsi="Times New Roman" w:cs="Times New Roman"/>
+          <w:sz w:val="22"/>
+          <w:szCs w:val="22"/>
+        </w:rPr>
+        <w:t xml:space="preserve"> Domestic Relations Judgment Information Form</w:t>
+      </w:r>
+    </w:p>
+    <w:p>
+      <w:pPr>
+        <w:spacing w:after="0" w:line="240" w:lineRule="auto"/>
+        <w:rPr>
+          <w:rFonts w:ascii="Times New Roman" w:hAnsi="Times New Roman" w:cs="Times New Roman"/>
+          <w:sz w:val="22"/>
+          <w:szCs w:val="22"/>
+        </w:rPr>
+      </w:pPr>
+      <w:r>
+        <w:rPr>
+          <w:rFonts w:ascii="Times New Roman" w:hAnsi="Times New Roman" w:cs="Times New Roman"/>
+          <w:sz w:val="22"/>
+          <w:szCs w:val="22"/>
+          <w:highlight w:val="yellow"/>
+        </w:rPr>
+        <w:t xml:space="preserve">{%p </w:t>
+      </w:r>
+      <w:proofErr w:type="gramStart"/>
+      <w:r>
+        <w:rPr>
+          <w:rFonts w:ascii="Times New Roman" w:hAnsi="Times New Roman" w:cs="Times New Roman"/>
+          <w:sz w:val="22"/>
+          <w:szCs w:val="22"/>
+          <w:highlight w:val="yellow"/>
+        </w:rPr>
+        <w:t>endif %}</w:t>
+      </w:r>
+      <w:proofErr w:type="gramEnd"/>
+    </w:p>
+    <w:p>
+      <w:pPr>
+        <w:spacing w:after="0" w:line="276" w:lineRule="auto"/>
+        <w:rPr>
+          <w:rFonts w:ascii="Times New Roman" w:hAnsi="Times New Roman" w:cs="Times New Roman"/>
+          <w:sz w:val="22"/>
+          <w:szCs w:val="22"/>
+        </w:rPr>
+      </w:pPr>
+      <w:proofErr w:type="gramStart"/>
+      <w:r>
+        <w:rPr>
+          <w:rFonts w:ascii="Times New Roman" w:hAnsi="Times New Roman" w:cs="Times New Roman"/>
+          <w:sz w:val="22"/>
+          <w:szCs w:val="22"/>
+        </w:rPr>
+        <w:t>[ ]</w:t>
+      </w:r>
+      <w:proofErr w:type="gramEnd"/>
+      <w:r>
+        <w:rPr>
+          <w:rFonts w:ascii="Times New Roman" w:hAnsi="Times New Roman" w:cs="Times New Roman"/>
+          <w:sz w:val="22"/>
+          <w:szCs w:val="22"/>
+        </w:rPr>
+        <w:t xml:space="preserve"> Domestic Relations Verified Financial Information Form</w:t>
+      </w:r>
+    </w:p>
+    <w:p>
+      <w:pPr>
+        <w:spacing w:after="0" w:line="240" w:lineRule="auto"/>
+        <w:rPr>
+          <w:rFonts w:ascii="Times New Roman" w:hAnsi="Times New Roman" w:cs="Times New Roman"/>
+          <w:sz w:val="22"/>
+          <w:szCs w:val="22"/>
+        </w:rPr>
+      </w:pPr>
+      <w:r>
+        <w:rPr>
+          <w:rFonts w:ascii="Times New Roman" w:hAnsi="Times New Roman" w:cs="Times New Roman"/>
+          <w:sz w:val="22"/>
+          <w:szCs w:val="22"/>
           <w:highlight w:val="cyan"/>
         </w:rPr>
         <w:t>{%</w:t>
@@ -2476,7 +3688,16 @@
           <w:szCs w:val="22"/>
           <w:highlight w:val="cyan"/>
         </w:rPr>
-        <w:t>tool_ID</w:t>
+        <w:t>tool</w:t>
+      </w:r>
+      <w:r>
+        <w:rPr>
+          <w:rFonts w:ascii="Times New Roman" w:hAnsi="Times New Roman" w:cs="Times New Roman"/>
+          <w:sz w:val="22"/>
+          <w:szCs w:val="22"/>
+          <w:highlight w:val="cyan"/>
+        </w:rPr>
+        <w:t>_ID</w:t>
       </w:r>
       <w:proofErr w:type="spellEnd"/>
       <w:r>
@@ -2486,7 +3707,16 @@
           <w:szCs w:val="22"/>
           <w:highlight w:val="cyan"/>
         </w:rPr>
-        <w:t xml:space="preserve"> == “</w:t>
+        <w:t xml:space="preserve"> == </w:t>
+      </w:r>
+      <w:r>
+        <w:rPr>
+          <w:rFonts w:ascii="Times New Roman" w:hAnsi="Times New Roman" w:cs="Times New Roman"/>
+          <w:sz w:val="22"/>
+          <w:szCs w:val="22"/>
+          <w:highlight w:val="cyan"/>
+        </w:rPr>
+        <w:t>“</w:t>
       </w:r>
       <w:proofErr w:type="spellStart"/>
       <w:r>
@@ -2496,7 +3726,16 @@
           <w:szCs w:val="22"/>
           <w:highlight w:val="cyan"/>
         </w:rPr>
-        <w:t>divorce_answer</w:t>
+        <w:t>divorce</w:t>
+      </w:r>
+      <w:r>
+        <w:rPr>
+          <w:rFonts w:ascii="Times New Roman" w:hAnsi="Times New Roman" w:cs="Times New Roman"/>
+          <w:sz w:val="22"/>
+          <w:szCs w:val="22"/>
+          <w:highlight w:val="cyan"/>
+        </w:rPr>
+        <w:t>_complaint</w:t>
       </w:r>
       <w:proofErr w:type="spellEnd"/>
       <w:r>
@@ -2543,7 +3782,15 @@
           <w:sz w:val="22"/>
           <w:szCs w:val="22"/>
         </w:rPr>
-        <w:t xml:space="preserve"> Default Request and Entry</w:t>
+        <w:t xml:space="preserve"> </w:t>
+      </w:r>
+      <w:r>
+        <w:rPr>
+          <w:rFonts w:ascii="Times New Roman" w:hAnsi="Times New Roman" w:cs="Times New Roman"/>
+          <w:sz w:val="22"/>
+          <w:szCs w:val="22"/>
+        </w:rPr>
+        <w:t>Default Request and Entry</w:t>
       </w:r>
     </w:p>
     <w:p>
@@ -3220,1025 +4467,7 @@
           <w:szCs w:val="22"/>
           <w:highlight w:val="yellow"/>
         </w:rPr>
-        <w:t xml:space="preserve">{%p </w:t>
-      </w:r>
-      <w:proofErr w:type="gramStart"/>
-      <w:r>
-        <w:rPr>
-          <w:rFonts w:ascii="Times New Roman" w:hAnsi="Times New Roman" w:cs="Times New Roman"/>
-          <w:sz w:val="22"/>
-          <w:szCs w:val="22"/>
-          <w:highlight w:val="yellow"/>
-        </w:rPr>
-        <w:t>endif %}</w:t>
-      </w:r>
-      <w:proofErr w:type="gramEnd"/>
-    </w:p>
-    <w:p>
-      <w:pPr>
-        <w:spacing w:after="0" w:line="240" w:lineRule="auto"/>
-        <w:rPr>
-          <w:rFonts w:ascii="Times New Roman" w:hAnsi="Times New Roman" w:cs="Times New Roman"/>
-          <w:sz w:val="22"/>
-          <w:szCs w:val="22"/>
-        </w:rPr>
-      </w:pPr>
-      <w:r>
-        <w:rPr>
-          <w:rFonts w:ascii="Times New Roman" w:hAnsi="Times New Roman" w:cs="Times New Roman"/>
-          <w:sz w:val="22"/>
-          <w:szCs w:val="22"/>
-          <w:highlight w:val="yellow"/>
-        </w:rPr>
-        <w:t xml:space="preserve">{%p </w:t>
-      </w:r>
-      <w:r>
-        <w:rPr>
-          <w:rFonts w:ascii="Times New Roman" w:hAnsi="Times New Roman" w:cs="Times New Roman"/>
-          <w:sz w:val="22"/>
-          <w:szCs w:val="22"/>
-          <w:highlight w:val="yellow"/>
-        </w:rPr>
-        <w:t>if foc_100_</w:t>
-      </w:r>
-      <w:proofErr w:type="gramStart"/>
-      <w:r>
-        <w:rPr>
-          <w:rFonts w:ascii="Times New Roman" w:hAnsi="Times New Roman" w:cs="Times New Roman"/>
-          <w:sz w:val="22"/>
-          <w:szCs w:val="22"/>
-          <w:highlight w:val="yellow"/>
-        </w:rPr>
-        <w:t>full.enabled</w:t>
-      </w:r>
-      <w:proofErr w:type="gramEnd"/>
-      <w:r>
-        <w:rPr>
-          <w:rFonts w:ascii="Times New Roman" w:hAnsi="Times New Roman" w:cs="Times New Roman"/>
-          <w:sz w:val="22"/>
-          <w:szCs w:val="22"/>
-          <w:highlight w:val="yellow"/>
-        </w:rPr>
-        <w:t xml:space="preserve"> </w:t>
-      </w:r>
-      <w:r>
-        <w:rPr>
-          <w:rFonts w:ascii="Times New Roman" w:hAnsi="Times New Roman" w:cs="Times New Roman"/>
-          <w:sz w:val="22"/>
-          <w:szCs w:val="22"/>
-          <w:highlight w:val="yellow"/>
-        </w:rPr>
-        <w:t>%</w:t>
-      </w:r>
-      <w:r>
-        <w:rPr>
-          <w:rFonts w:ascii="Times New Roman" w:hAnsi="Times New Roman" w:cs="Times New Roman"/>
-          <w:sz w:val="22"/>
-          <w:szCs w:val="22"/>
-          <w:highlight w:val="yellow"/>
-        </w:rPr>
-        <w:t>}</w:t>
-      </w:r>
-    </w:p>
-    <w:p>
-      <w:pPr>
-        <w:spacing w:after="0" w:line="276" w:lineRule="auto"/>
-        <w:rPr>
-          <w:rFonts w:ascii="Times New Roman" w:hAnsi="Times New Roman" w:cs="Times New Roman"/>
-          <w:sz w:val="22"/>
-          <w:szCs w:val="22"/>
-        </w:rPr>
-      </w:pPr>
-      <w:proofErr w:type="gramStart"/>
-      <w:r>
-        <w:rPr>
-          <w:rFonts w:ascii="Times New Roman" w:hAnsi="Times New Roman" w:cs="Times New Roman"/>
-          <w:sz w:val="22"/>
-          <w:szCs w:val="22"/>
-        </w:rPr>
-        <w:t>[ ]</w:t>
-      </w:r>
-      <w:proofErr w:type="gramEnd"/>
-      <w:r>
-        <w:rPr>
-          <w:rFonts w:ascii="Times New Roman" w:hAnsi="Times New Roman" w:cs="Times New Roman"/>
-          <w:sz w:val="22"/>
-          <w:szCs w:val="22"/>
-        </w:rPr>
-        <w:t xml:space="preserve"> Domestic Relations Judgment Information Form</w:t>
-      </w:r>
-    </w:p>
-    <w:p>
-      <w:pPr>
-        <w:spacing w:after="0" w:line="240" w:lineRule="auto"/>
-        <w:rPr>
-          <w:rFonts w:ascii="Times New Roman" w:hAnsi="Times New Roman" w:cs="Times New Roman"/>
-          <w:sz w:val="22"/>
-          <w:szCs w:val="22"/>
-        </w:rPr>
-      </w:pPr>
-      <w:r>
-        <w:rPr>
-          <w:rFonts w:ascii="Times New Roman" w:hAnsi="Times New Roman" w:cs="Times New Roman"/>
-          <w:sz w:val="22"/>
-          <w:szCs w:val="22"/>
-          <w:highlight w:val="yellow"/>
-        </w:rPr>
-        <w:t xml:space="preserve">{%p </w:t>
-      </w:r>
-      <w:proofErr w:type="gramStart"/>
-      <w:r>
-        <w:rPr>
-          <w:rFonts w:ascii="Times New Roman" w:hAnsi="Times New Roman" w:cs="Times New Roman"/>
-          <w:sz w:val="22"/>
-          <w:szCs w:val="22"/>
-          <w:highlight w:val="yellow"/>
-        </w:rPr>
-        <w:t>endif %}</w:t>
-      </w:r>
-      <w:proofErr w:type="gramEnd"/>
-    </w:p>
-    <w:p>
-      <w:pPr>
-        <w:spacing w:after="0" w:line="276" w:lineRule="auto"/>
-        <w:rPr>
-          <w:rFonts w:ascii="Times New Roman" w:hAnsi="Times New Roman" w:cs="Times New Roman"/>
-          <w:sz w:val="22"/>
-          <w:szCs w:val="22"/>
-        </w:rPr>
-      </w:pPr>
-      <w:proofErr w:type="gramStart"/>
-      <w:r>
-        <w:rPr>
-          <w:rFonts w:ascii="Times New Roman" w:hAnsi="Times New Roman" w:cs="Times New Roman"/>
-          <w:sz w:val="22"/>
-          <w:szCs w:val="22"/>
-        </w:rPr>
-        <w:t>[ ]</w:t>
-      </w:r>
-      <w:proofErr w:type="gramEnd"/>
-      <w:r>
-        <w:rPr>
-          <w:rFonts w:ascii="Times New Roman" w:hAnsi="Times New Roman" w:cs="Times New Roman"/>
-          <w:sz w:val="22"/>
-          <w:szCs w:val="22"/>
-        </w:rPr>
-        <w:t xml:space="preserve"> Domestic Relations Verified Financial Information Form</w:t>
-      </w:r>
-    </w:p>
-    <w:p>
-      <w:pPr>
-        <w:spacing w:after="0" w:line="240" w:lineRule="auto"/>
-        <w:rPr>
-          <w:rFonts w:ascii="Times New Roman" w:hAnsi="Times New Roman" w:cs="Times New Roman"/>
-          <w:sz w:val="22"/>
-          <w:szCs w:val="22"/>
-        </w:rPr>
-      </w:pPr>
-      <w:r>
-        <w:rPr>
-          <w:rFonts w:ascii="Times New Roman" w:hAnsi="Times New Roman" w:cs="Times New Roman"/>
-          <w:sz w:val="22"/>
-          <w:szCs w:val="22"/>
-          <w:highlight w:val="cyan"/>
-        </w:rPr>
-        <w:t>{%</w:t>
-      </w:r>
-      <w:r>
-        <w:rPr>
-          <w:rFonts w:ascii="Times New Roman" w:hAnsi="Times New Roman" w:cs="Times New Roman"/>
-          <w:sz w:val="22"/>
-          <w:szCs w:val="22"/>
-          <w:highlight w:val="cyan"/>
-        </w:rPr>
-        <w:t>p</w:t>
-      </w:r>
-      <w:r>
-        <w:rPr>
-          <w:rFonts w:ascii="Times New Roman" w:hAnsi="Times New Roman" w:cs="Times New Roman"/>
-          <w:sz w:val="22"/>
-          <w:szCs w:val="22"/>
-          <w:highlight w:val="cyan"/>
-        </w:rPr>
-        <w:t xml:space="preserve"> </w:t>
-      </w:r>
-      <w:proofErr w:type="spellStart"/>
-      <w:r>
-        <w:rPr>
-          <w:rFonts w:ascii="Times New Roman" w:hAnsi="Times New Roman" w:cs="Times New Roman"/>
-          <w:sz w:val="22"/>
-          <w:szCs w:val="22"/>
-          <w:highlight w:val="cyan"/>
-        </w:rPr>
-        <w:t>el</w:t>
-      </w:r>
-      <w:r>
-        <w:rPr>
-          <w:rFonts w:ascii="Times New Roman" w:hAnsi="Times New Roman" w:cs="Times New Roman"/>
-          <w:sz w:val="22"/>
-          <w:szCs w:val="22"/>
-          <w:highlight w:val="cyan"/>
-        </w:rPr>
-        <w:t>if</w:t>
-      </w:r>
-      <w:proofErr w:type="spellEnd"/>
-      <w:r>
-        <w:rPr>
-          <w:rFonts w:ascii="Times New Roman" w:hAnsi="Times New Roman" w:cs="Times New Roman"/>
-          <w:sz w:val="22"/>
-          <w:szCs w:val="22"/>
-          <w:highlight w:val="cyan"/>
-        </w:rPr>
-        <w:t xml:space="preserve"> </w:t>
-      </w:r>
-      <w:proofErr w:type="spellStart"/>
-      <w:r>
-        <w:rPr>
-          <w:rFonts w:ascii="Times New Roman" w:hAnsi="Times New Roman" w:cs="Times New Roman"/>
-          <w:sz w:val="22"/>
-          <w:szCs w:val="22"/>
-          <w:highlight w:val="cyan"/>
-        </w:rPr>
-        <w:t>tool</w:t>
-      </w:r>
-      <w:r>
-        <w:rPr>
-          <w:rFonts w:ascii="Times New Roman" w:hAnsi="Times New Roman" w:cs="Times New Roman"/>
-          <w:sz w:val="22"/>
-          <w:szCs w:val="22"/>
-          <w:highlight w:val="cyan"/>
-        </w:rPr>
-        <w:t>_ID</w:t>
-      </w:r>
-      <w:proofErr w:type="spellEnd"/>
-      <w:r>
-        <w:rPr>
-          <w:rFonts w:ascii="Times New Roman" w:hAnsi="Times New Roman" w:cs="Times New Roman"/>
-          <w:sz w:val="22"/>
-          <w:szCs w:val="22"/>
-          <w:highlight w:val="cyan"/>
-        </w:rPr>
-        <w:t xml:space="preserve"> == </w:t>
-      </w:r>
-      <w:r>
-        <w:rPr>
-          <w:rFonts w:ascii="Times New Roman" w:hAnsi="Times New Roman" w:cs="Times New Roman"/>
-          <w:sz w:val="22"/>
-          <w:szCs w:val="22"/>
-          <w:highlight w:val="cyan"/>
-        </w:rPr>
-        <w:t>“</w:t>
-      </w:r>
-      <w:proofErr w:type="spellStart"/>
-      <w:r>
-        <w:rPr>
-          <w:rFonts w:ascii="Times New Roman" w:hAnsi="Times New Roman" w:cs="Times New Roman"/>
-          <w:sz w:val="22"/>
-          <w:szCs w:val="22"/>
-          <w:highlight w:val="cyan"/>
-        </w:rPr>
-        <w:t>divorce</w:t>
-      </w:r>
-      <w:r>
-        <w:rPr>
-          <w:rFonts w:ascii="Times New Roman" w:hAnsi="Times New Roman" w:cs="Times New Roman"/>
-          <w:sz w:val="22"/>
-          <w:szCs w:val="22"/>
-          <w:highlight w:val="cyan"/>
-        </w:rPr>
-        <w:t>_complaint</w:t>
-      </w:r>
-      <w:proofErr w:type="spellEnd"/>
-      <w:r>
-        <w:rPr>
-          <w:rFonts w:ascii="Times New Roman" w:hAnsi="Times New Roman" w:cs="Times New Roman"/>
-          <w:sz w:val="22"/>
-          <w:szCs w:val="22"/>
-          <w:highlight w:val="cyan"/>
-        </w:rPr>
-        <w:t>”</w:t>
-      </w:r>
-      <w:r>
-        <w:rPr>
-          <w:rFonts w:ascii="Times New Roman" w:hAnsi="Times New Roman" w:cs="Times New Roman"/>
-          <w:sz w:val="22"/>
-          <w:szCs w:val="22"/>
-          <w:highlight w:val="cyan"/>
-        </w:rPr>
-        <w:t xml:space="preserve"> %}</w:t>
-      </w:r>
-    </w:p>
-    <w:p>
-      <w:pPr>
-        <w:spacing w:after="0" w:line="276" w:lineRule="auto"/>
-        <w:rPr>
-          <w:rFonts w:ascii="Times New Roman" w:hAnsi="Times New Roman" w:cs="Times New Roman"/>
-          <w:sz w:val="22"/>
-          <w:szCs w:val="22"/>
-        </w:rPr>
-      </w:pPr>
-      <w:proofErr w:type="gramStart"/>
-      <w:r>
-        <w:rPr>
-          <w:rFonts w:ascii="Times New Roman" w:hAnsi="Times New Roman" w:cs="Times New Roman"/>
-          <w:sz w:val="22"/>
-          <w:szCs w:val="22"/>
-        </w:rPr>
-        <w:t>[ ]</w:t>
-      </w:r>
-      <w:proofErr w:type="gramEnd"/>
-      <w:r>
-        <w:rPr>
-          <w:rFonts w:ascii="Times New Roman" w:hAnsi="Times New Roman" w:cs="Times New Roman"/>
-          <w:sz w:val="22"/>
-          <w:szCs w:val="22"/>
-        </w:rPr>
-        <w:t xml:space="preserve"> </w:t>
-      </w:r>
-      <w:r>
-        <w:rPr>
-          <w:rFonts w:ascii="Times New Roman" w:hAnsi="Times New Roman" w:cs="Times New Roman"/>
-          <w:sz w:val="22"/>
-          <w:szCs w:val="22"/>
-        </w:rPr>
-        <w:t>Default Request and Entry</w:t>
-      </w:r>
-    </w:p>
-    <w:p>
-      <w:pPr>
-        <w:spacing w:after="0" w:line="276" w:lineRule="auto"/>
-        <w:rPr>
-          <w:rFonts w:ascii="Times New Roman" w:hAnsi="Times New Roman" w:cs="Times New Roman"/>
-          <w:sz w:val="22"/>
-          <w:szCs w:val="22"/>
-        </w:rPr>
-      </w:pPr>
-      <w:proofErr w:type="gramStart"/>
-      <w:r>
-        <w:rPr>
-          <w:rFonts w:ascii="Times New Roman" w:hAnsi="Times New Roman" w:cs="Times New Roman"/>
-          <w:sz w:val="22"/>
-          <w:szCs w:val="22"/>
-        </w:rPr>
-        <w:t>[ ]</w:t>
-      </w:r>
-      <w:proofErr w:type="gramEnd"/>
-      <w:r>
-        <w:rPr>
-          <w:rFonts w:ascii="Times New Roman" w:hAnsi="Times New Roman" w:cs="Times New Roman"/>
-          <w:sz w:val="22"/>
-          <w:szCs w:val="22"/>
-        </w:rPr>
-        <w:t xml:space="preserve"> Notice of Hearing</w:t>
-      </w:r>
-    </w:p>
-    <w:p>
-      <w:pPr>
-        <w:spacing w:after="0" w:line="276" w:lineRule="auto"/>
-        <w:rPr>
-          <w:rFonts w:ascii="Times New Roman" w:hAnsi="Times New Roman" w:cs="Times New Roman"/>
-          <w:sz w:val="22"/>
-          <w:szCs w:val="22"/>
-        </w:rPr>
-      </w:pPr>
-      <w:proofErr w:type="gramStart"/>
-      <w:r>
-        <w:rPr>
-          <w:rFonts w:ascii="Times New Roman" w:hAnsi="Times New Roman" w:cs="Times New Roman"/>
-          <w:sz w:val="22"/>
-          <w:szCs w:val="22"/>
-        </w:rPr>
-        <w:t>[ ]</w:t>
-      </w:r>
-      <w:proofErr w:type="gramEnd"/>
-      <w:r>
-        <w:rPr>
-          <w:rFonts w:ascii="Times New Roman" w:hAnsi="Times New Roman" w:cs="Times New Roman"/>
-          <w:sz w:val="22"/>
-          <w:szCs w:val="22"/>
-        </w:rPr>
-        <w:t xml:space="preserve"> Notice of Hearing and Motion for Entry of Consent Judgment of Divorce</w:t>
-      </w:r>
-    </w:p>
-    <w:p>
-      <w:pPr>
-        <w:spacing w:after="0" w:line="276" w:lineRule="auto"/>
-        <w:rPr>
-          <w:rFonts w:ascii="Times New Roman" w:hAnsi="Times New Roman" w:cs="Times New Roman"/>
-          <w:sz w:val="22"/>
-          <w:szCs w:val="22"/>
-        </w:rPr>
-      </w:pPr>
-      <w:proofErr w:type="gramStart"/>
-      <w:r>
-        <w:rPr>
-          <w:rFonts w:ascii="Times New Roman" w:hAnsi="Times New Roman" w:cs="Times New Roman"/>
-          <w:sz w:val="22"/>
-          <w:szCs w:val="22"/>
-        </w:rPr>
-        <w:t>[ ]</w:t>
-      </w:r>
-      <w:proofErr w:type="gramEnd"/>
-      <w:r>
-        <w:rPr>
-          <w:rFonts w:ascii="Times New Roman" w:hAnsi="Times New Roman" w:cs="Times New Roman"/>
-          <w:sz w:val="22"/>
-          <w:szCs w:val="22"/>
-        </w:rPr>
-        <w:t xml:space="preserve"> Notice of Hearing and Motion for Entry of Default Judgment of Divorce</w:t>
-      </w:r>
-    </w:p>
-    <w:p>
-      <w:pPr>
-        <w:spacing w:after="0" w:line="276" w:lineRule="auto"/>
-        <w:rPr>
-          <w:rFonts w:ascii="Times New Roman" w:hAnsi="Times New Roman" w:cs="Times New Roman"/>
-          <w:sz w:val="22"/>
-          <w:szCs w:val="22"/>
-        </w:rPr>
-      </w:pPr>
-      <w:proofErr w:type="gramStart"/>
-      <w:r>
-        <w:rPr>
-          <w:rFonts w:ascii="Times New Roman" w:hAnsi="Times New Roman" w:cs="Times New Roman"/>
-          <w:sz w:val="22"/>
-          <w:szCs w:val="22"/>
-        </w:rPr>
-        <w:t>[ ]</w:t>
-      </w:r>
-      <w:proofErr w:type="gramEnd"/>
-      <w:r>
-        <w:rPr>
-          <w:rFonts w:ascii="Times New Roman" w:hAnsi="Times New Roman" w:cs="Times New Roman"/>
-          <w:sz w:val="22"/>
-          <w:szCs w:val="22"/>
-        </w:rPr>
-        <w:t xml:space="preserve"> Proposed Judgment of Divorce</w:t>
-      </w:r>
-    </w:p>
-    <w:p>
-      <w:pPr>
-        <w:spacing w:after="0" w:line="240" w:lineRule="auto"/>
-        <w:rPr>
-          <w:rFonts w:ascii="Times New Roman" w:hAnsi="Times New Roman" w:cs="Times New Roman"/>
-          <w:sz w:val="22"/>
-          <w:szCs w:val="22"/>
-        </w:rPr>
-      </w:pPr>
-      <w:r>
-        <w:rPr>
-          <w:rFonts w:ascii="Times New Roman" w:hAnsi="Times New Roman" w:cs="Times New Roman"/>
-          <w:sz w:val="22"/>
-          <w:szCs w:val="22"/>
-          <w:highlight w:val="yellow"/>
-        </w:rPr>
-        <w:t xml:space="preserve">{%p if </w:t>
-      </w:r>
-      <w:proofErr w:type="spellStart"/>
-      <w:r>
-        <w:rPr>
-          <w:rFonts w:ascii="Times New Roman" w:hAnsi="Times New Roman" w:cs="Times New Roman"/>
-          <w:sz w:val="22"/>
-          <w:szCs w:val="22"/>
-          <w:highlight w:val="yellow"/>
-        </w:rPr>
-        <w:t>there_are_marital_</w:t>
-      </w:r>
-      <w:proofErr w:type="gramStart"/>
-      <w:r>
-        <w:rPr>
-          <w:rFonts w:ascii="Times New Roman" w:hAnsi="Times New Roman" w:cs="Times New Roman"/>
-          <w:sz w:val="22"/>
-          <w:szCs w:val="22"/>
-          <w:highlight w:val="yellow"/>
-        </w:rPr>
-        <w:t>children</w:t>
-      </w:r>
-      <w:proofErr w:type="spellEnd"/>
-      <w:r>
-        <w:rPr>
-          <w:rFonts w:ascii="Times New Roman" w:hAnsi="Times New Roman" w:cs="Times New Roman"/>
-          <w:sz w:val="22"/>
-          <w:szCs w:val="22"/>
-          <w:highlight w:val="yellow"/>
-        </w:rPr>
-        <w:t xml:space="preserve"> </w:t>
-      </w:r>
-      <w:r>
-        <w:rPr>
-          <w:rFonts w:ascii="Times New Roman" w:hAnsi="Times New Roman" w:cs="Times New Roman"/>
-          <w:sz w:val="22"/>
-          <w:szCs w:val="22"/>
-          <w:highlight w:val="yellow"/>
-        </w:rPr>
-        <w:t>%}</w:t>
-      </w:r>
-      <w:proofErr w:type="gramEnd"/>
-    </w:p>
-    <w:p>
-      <w:pPr>
-        <w:spacing w:after="0" w:line="276" w:lineRule="auto"/>
-        <w:rPr>
-          <w:rFonts w:ascii="Times New Roman" w:hAnsi="Times New Roman" w:cs="Times New Roman"/>
-          <w:sz w:val="22"/>
-          <w:szCs w:val="22"/>
-        </w:rPr>
-      </w:pPr>
-      <w:proofErr w:type="gramStart"/>
-      <w:r>
-        <w:rPr>
-          <w:rFonts w:ascii="Times New Roman" w:hAnsi="Times New Roman" w:cs="Times New Roman"/>
-          <w:sz w:val="22"/>
-          <w:szCs w:val="22"/>
-        </w:rPr>
-        <w:t>[ ]</w:t>
-      </w:r>
-      <w:proofErr w:type="gramEnd"/>
-      <w:r>
-        <w:rPr>
-          <w:rFonts w:ascii="Times New Roman" w:hAnsi="Times New Roman" w:cs="Times New Roman"/>
-          <w:sz w:val="22"/>
-          <w:szCs w:val="22"/>
-        </w:rPr>
-        <w:t xml:space="preserve"> Proposed Uniform Child Support Order</w:t>
-      </w:r>
-    </w:p>
-    <w:p>
-      <w:pPr>
-        <w:spacing w:after="0" w:line="240" w:lineRule="auto"/>
-        <w:rPr>
-          <w:rFonts w:ascii="Times New Roman" w:hAnsi="Times New Roman" w:cs="Times New Roman"/>
-          <w:sz w:val="22"/>
-          <w:szCs w:val="22"/>
-        </w:rPr>
-      </w:pPr>
-      <w:r>
-        <w:rPr>
-          <w:rFonts w:ascii="Times New Roman" w:hAnsi="Times New Roman" w:cs="Times New Roman"/>
-          <w:sz w:val="22"/>
-          <w:szCs w:val="22"/>
-          <w:highlight w:val="yellow"/>
-        </w:rPr>
-        <w:t xml:space="preserve">{%p </w:t>
-      </w:r>
-      <w:proofErr w:type="gramStart"/>
-      <w:r>
-        <w:rPr>
-          <w:rFonts w:ascii="Times New Roman" w:hAnsi="Times New Roman" w:cs="Times New Roman"/>
-          <w:sz w:val="22"/>
-          <w:szCs w:val="22"/>
-          <w:highlight w:val="yellow"/>
-        </w:rPr>
-        <w:t>endif %}</w:t>
-      </w:r>
-      <w:proofErr w:type="gramEnd"/>
-    </w:p>
-    <w:p>
-      <w:pPr>
-        <w:spacing w:after="0" w:line="240" w:lineRule="auto"/>
-        <w:rPr>
-          <w:rFonts w:ascii="Times New Roman" w:hAnsi="Times New Roman" w:cs="Times New Roman"/>
-          <w:sz w:val="22"/>
-          <w:szCs w:val="22"/>
-        </w:rPr>
-      </w:pPr>
-      <w:r>
-        <w:rPr>
-          <w:rFonts w:ascii="Times New Roman" w:hAnsi="Times New Roman" w:cs="Times New Roman"/>
-          <w:sz w:val="22"/>
-          <w:szCs w:val="22"/>
-          <w:highlight w:val="yellow"/>
-        </w:rPr>
-        <w:t xml:space="preserve">{%p if </w:t>
-      </w:r>
-      <w:proofErr w:type="spellStart"/>
-      <w:r>
-        <w:rPr>
-          <w:rFonts w:ascii="Times New Roman" w:hAnsi="Times New Roman" w:cs="Times New Roman"/>
-          <w:sz w:val="22"/>
-          <w:szCs w:val="22"/>
-          <w:highlight w:val="yellow"/>
-        </w:rPr>
-        <w:t>user_wants_post_divorce_support</w:t>
-      </w:r>
-      <w:proofErr w:type="spellEnd"/>
-      <w:r>
-        <w:rPr>
-          <w:rFonts w:ascii="Times New Roman" w:hAnsi="Times New Roman" w:cs="Times New Roman"/>
-          <w:sz w:val="22"/>
-          <w:szCs w:val="22"/>
-          <w:highlight w:val="yellow"/>
-        </w:rPr>
-        <w:t xml:space="preserve"> or </w:t>
-      </w:r>
-      <w:proofErr w:type="spellStart"/>
-      <w:r>
-        <w:rPr>
-          <w:rFonts w:ascii="Times New Roman" w:hAnsi="Times New Roman" w:cs="Times New Roman"/>
-          <w:sz w:val="22"/>
-          <w:szCs w:val="22"/>
-          <w:highlight w:val="yellow"/>
-        </w:rPr>
-        <w:t>spousal_support_provisions</w:t>
-      </w:r>
-      <w:proofErr w:type="spellEnd"/>
-      <w:r>
-        <w:rPr>
-          <w:rFonts w:ascii="Times New Roman" w:hAnsi="Times New Roman" w:cs="Times New Roman"/>
-          <w:sz w:val="22"/>
-          <w:szCs w:val="22"/>
-          <w:highlight w:val="yellow"/>
-        </w:rPr>
-        <w:t xml:space="preserve"> == "</w:t>
-      </w:r>
-      <w:proofErr w:type="spellStart"/>
-      <w:r>
-        <w:rPr>
-          <w:rFonts w:ascii="Times New Roman" w:hAnsi="Times New Roman" w:cs="Times New Roman"/>
-          <w:sz w:val="22"/>
-          <w:szCs w:val="22"/>
-          <w:highlight w:val="yellow"/>
-        </w:rPr>
-        <w:t>user_agrees_to_pay_spousal_support</w:t>
-      </w:r>
-      <w:proofErr w:type="spellEnd"/>
-      <w:proofErr w:type="gramStart"/>
-      <w:r>
-        <w:rPr>
-          <w:rFonts w:ascii="Times New Roman" w:hAnsi="Times New Roman" w:cs="Times New Roman"/>
-          <w:sz w:val="22"/>
-          <w:szCs w:val="22"/>
-          <w:highlight w:val="yellow"/>
-        </w:rPr>
-        <w:t>"</w:t>
-      </w:r>
-      <w:r>
-        <w:rPr>
-          <w:rFonts w:ascii="Times New Roman" w:hAnsi="Times New Roman" w:cs="Times New Roman"/>
-          <w:sz w:val="22"/>
-          <w:szCs w:val="22"/>
-          <w:highlight w:val="yellow"/>
-        </w:rPr>
-        <w:t xml:space="preserve"> </w:t>
-      </w:r>
-      <w:r>
-        <w:rPr>
-          <w:rFonts w:ascii="Times New Roman" w:hAnsi="Times New Roman" w:cs="Times New Roman"/>
-          <w:sz w:val="22"/>
-          <w:szCs w:val="22"/>
-          <w:highlight w:val="yellow"/>
-        </w:rPr>
-        <w:t>%}</w:t>
-      </w:r>
-      <w:proofErr w:type="gramEnd"/>
-    </w:p>
-    <w:p>
-      <w:pPr>
-        <w:spacing w:after="0" w:line="276" w:lineRule="auto"/>
-        <w:rPr>
-          <w:rFonts w:ascii="Times New Roman" w:hAnsi="Times New Roman" w:cs="Times New Roman"/>
-          <w:sz w:val="22"/>
-          <w:szCs w:val="22"/>
-        </w:rPr>
-      </w:pPr>
-      <w:proofErr w:type="gramStart"/>
-      <w:r>
-        <w:rPr>
-          <w:rFonts w:ascii="Times New Roman" w:hAnsi="Times New Roman" w:cs="Times New Roman"/>
-          <w:sz w:val="22"/>
-          <w:szCs w:val="22"/>
-        </w:rPr>
-        <w:t>[ ]</w:t>
-      </w:r>
-      <w:proofErr w:type="gramEnd"/>
-      <w:r>
-        <w:rPr>
-          <w:rFonts w:ascii="Times New Roman" w:hAnsi="Times New Roman" w:cs="Times New Roman"/>
-          <w:sz w:val="22"/>
-          <w:szCs w:val="22"/>
-        </w:rPr>
-        <w:t xml:space="preserve"> Proposed Uniform Spousal Support Order</w:t>
-      </w:r>
-    </w:p>
-    <w:p>
-      <w:pPr>
-        <w:spacing w:after="0" w:line="240" w:lineRule="auto"/>
-        <w:rPr>
-          <w:rFonts w:ascii="Times New Roman" w:hAnsi="Times New Roman" w:cs="Times New Roman"/>
-          <w:sz w:val="22"/>
-          <w:szCs w:val="22"/>
-        </w:rPr>
-      </w:pPr>
-      <w:r>
-        <w:rPr>
-          <w:rFonts w:ascii="Times New Roman" w:hAnsi="Times New Roman" w:cs="Times New Roman"/>
-          <w:sz w:val="22"/>
-          <w:szCs w:val="22"/>
-          <w:highlight w:val="yellow"/>
-        </w:rPr>
-        <w:t xml:space="preserve">{%p </w:t>
-      </w:r>
-      <w:proofErr w:type="gramStart"/>
-      <w:r>
-        <w:rPr>
-          <w:rFonts w:ascii="Times New Roman" w:hAnsi="Times New Roman" w:cs="Times New Roman"/>
-          <w:sz w:val="22"/>
-          <w:szCs w:val="22"/>
-          <w:highlight w:val="yellow"/>
-        </w:rPr>
-        <w:t>endif %}</w:t>
-      </w:r>
-      <w:proofErr w:type="gramEnd"/>
-    </w:p>
-    <w:p>
-      <w:pPr>
-        <w:spacing w:after="0" w:line="276" w:lineRule="auto"/>
-        <w:rPr>
-          <w:rFonts w:ascii="Times New Roman" w:hAnsi="Times New Roman" w:cs="Times New Roman"/>
-          <w:sz w:val="22"/>
-          <w:szCs w:val="22"/>
-        </w:rPr>
-      </w:pPr>
-      <w:proofErr w:type="gramStart"/>
-      <w:r>
-        <w:rPr>
-          <w:rFonts w:ascii="Times New Roman" w:hAnsi="Times New Roman" w:cs="Times New Roman"/>
-          <w:sz w:val="22"/>
-          <w:szCs w:val="22"/>
-        </w:rPr>
-        <w:t>[ ]</w:t>
-      </w:r>
-      <w:proofErr w:type="gramEnd"/>
-      <w:r>
-        <w:rPr>
-          <w:rFonts w:ascii="Times New Roman" w:hAnsi="Times New Roman" w:cs="Times New Roman"/>
-          <w:sz w:val="22"/>
-          <w:szCs w:val="22"/>
-        </w:rPr>
-        <w:t xml:space="preserve"> Judgment of Divorce</w:t>
-      </w:r>
-    </w:p>
-    <w:p>
-      <w:pPr>
-        <w:spacing w:after="0" w:line="240" w:lineRule="auto"/>
-        <w:rPr>
-          <w:rFonts w:ascii="Times New Roman" w:hAnsi="Times New Roman" w:cs="Times New Roman"/>
-          <w:sz w:val="22"/>
-          <w:szCs w:val="22"/>
-        </w:rPr>
-      </w:pPr>
-      <w:r>
-        <w:rPr>
-          <w:rFonts w:ascii="Times New Roman" w:hAnsi="Times New Roman" w:cs="Times New Roman"/>
-          <w:sz w:val="22"/>
-          <w:szCs w:val="22"/>
-          <w:highlight w:val="yellow"/>
-        </w:rPr>
-        <w:t xml:space="preserve">{%p if </w:t>
-      </w:r>
-      <w:proofErr w:type="spellStart"/>
-      <w:r>
-        <w:rPr>
-          <w:rFonts w:ascii="Times New Roman" w:hAnsi="Times New Roman" w:cs="Times New Roman"/>
-          <w:sz w:val="22"/>
-          <w:szCs w:val="22"/>
-          <w:highlight w:val="yellow"/>
-        </w:rPr>
-        <w:t>there_are_marital_</w:t>
-      </w:r>
-      <w:proofErr w:type="gramStart"/>
-      <w:r>
-        <w:rPr>
-          <w:rFonts w:ascii="Times New Roman" w:hAnsi="Times New Roman" w:cs="Times New Roman"/>
-          <w:sz w:val="22"/>
-          <w:szCs w:val="22"/>
-          <w:highlight w:val="yellow"/>
-        </w:rPr>
-        <w:t>children</w:t>
-      </w:r>
-      <w:proofErr w:type="spellEnd"/>
-      <w:r>
-        <w:rPr>
-          <w:rFonts w:ascii="Times New Roman" w:hAnsi="Times New Roman" w:cs="Times New Roman"/>
-          <w:sz w:val="22"/>
-          <w:szCs w:val="22"/>
-          <w:highlight w:val="yellow"/>
-        </w:rPr>
-        <w:t xml:space="preserve"> </w:t>
-      </w:r>
-      <w:r>
-        <w:rPr>
-          <w:rFonts w:ascii="Times New Roman" w:hAnsi="Times New Roman" w:cs="Times New Roman"/>
-          <w:sz w:val="22"/>
-          <w:szCs w:val="22"/>
-          <w:highlight w:val="yellow"/>
-        </w:rPr>
-        <w:t>%}</w:t>
-      </w:r>
-      <w:proofErr w:type="gramEnd"/>
-    </w:p>
-    <w:p>
-      <w:pPr>
-        <w:spacing w:after="0" w:line="276" w:lineRule="auto"/>
-        <w:rPr>
-          <w:rFonts w:ascii="Times New Roman" w:hAnsi="Times New Roman" w:cs="Times New Roman"/>
-          <w:sz w:val="22"/>
-          <w:szCs w:val="22"/>
-        </w:rPr>
-      </w:pPr>
-      <w:proofErr w:type="gramStart"/>
-      <w:r>
-        <w:rPr>
-          <w:rFonts w:ascii="Times New Roman" w:hAnsi="Times New Roman" w:cs="Times New Roman"/>
-          <w:sz w:val="22"/>
-          <w:szCs w:val="22"/>
-        </w:rPr>
-        <w:t>[ ]</w:t>
-      </w:r>
-      <w:proofErr w:type="gramEnd"/>
-      <w:r>
-        <w:rPr>
-          <w:rFonts w:ascii="Times New Roman" w:hAnsi="Times New Roman" w:cs="Times New Roman"/>
-          <w:sz w:val="22"/>
-          <w:szCs w:val="22"/>
-        </w:rPr>
-        <w:t xml:space="preserve"> Uniform Child Support Order</w:t>
-      </w:r>
-    </w:p>
-    <w:p>
-      <w:pPr>
-        <w:spacing w:after="0" w:line="240" w:lineRule="auto"/>
-        <w:rPr>
-          <w:rFonts w:ascii="Times New Roman" w:hAnsi="Times New Roman" w:cs="Times New Roman"/>
-          <w:sz w:val="22"/>
-          <w:szCs w:val="22"/>
-        </w:rPr>
-      </w:pPr>
-      <w:r>
-        <w:rPr>
-          <w:rFonts w:ascii="Times New Roman" w:hAnsi="Times New Roman" w:cs="Times New Roman"/>
-          <w:sz w:val="22"/>
-          <w:szCs w:val="22"/>
-          <w:highlight w:val="yellow"/>
-        </w:rPr>
-        <w:t xml:space="preserve">{%p </w:t>
-      </w:r>
-      <w:proofErr w:type="gramStart"/>
-      <w:r>
-        <w:rPr>
-          <w:rFonts w:ascii="Times New Roman" w:hAnsi="Times New Roman" w:cs="Times New Roman"/>
-          <w:sz w:val="22"/>
-          <w:szCs w:val="22"/>
-          <w:highlight w:val="yellow"/>
-        </w:rPr>
-        <w:t>endif %}</w:t>
-      </w:r>
-      <w:proofErr w:type="gramEnd"/>
-    </w:p>
-    <w:p>
-      <w:pPr>
-        <w:spacing w:after="0" w:line="240" w:lineRule="auto"/>
-        <w:rPr>
-          <w:rFonts w:ascii="Times New Roman" w:hAnsi="Times New Roman" w:cs="Times New Roman"/>
-          <w:sz w:val="22"/>
-          <w:szCs w:val="22"/>
-        </w:rPr>
-      </w:pPr>
-      <w:r>
-        <w:rPr>
-          <w:rFonts w:ascii="Times New Roman" w:hAnsi="Times New Roman" w:cs="Times New Roman"/>
-          <w:sz w:val="22"/>
-          <w:szCs w:val="22"/>
-          <w:highlight w:val="yellow"/>
-        </w:rPr>
         <w:lastRenderedPageBreak/>
-        <w:t xml:space="preserve">{%p if </w:t>
-      </w:r>
-      <w:proofErr w:type="spellStart"/>
-      <w:r>
-        <w:rPr>
-          <w:rFonts w:ascii="Times New Roman" w:hAnsi="Times New Roman" w:cs="Times New Roman"/>
-          <w:sz w:val="22"/>
-          <w:szCs w:val="22"/>
-          <w:highlight w:val="yellow"/>
-        </w:rPr>
-        <w:t>user_wants_post_divorce_support</w:t>
-      </w:r>
-      <w:proofErr w:type="spellEnd"/>
-      <w:r>
-        <w:rPr>
-          <w:rFonts w:ascii="Times New Roman" w:hAnsi="Times New Roman" w:cs="Times New Roman"/>
-          <w:sz w:val="22"/>
-          <w:szCs w:val="22"/>
-          <w:highlight w:val="yellow"/>
-        </w:rPr>
-        <w:t xml:space="preserve"> or </w:t>
-      </w:r>
-      <w:proofErr w:type="spellStart"/>
-      <w:r>
-        <w:rPr>
-          <w:rFonts w:ascii="Times New Roman" w:hAnsi="Times New Roman" w:cs="Times New Roman"/>
-          <w:sz w:val="22"/>
-          <w:szCs w:val="22"/>
-          <w:highlight w:val="yellow"/>
-        </w:rPr>
-        <w:t>spousal_support_provisions</w:t>
-      </w:r>
-      <w:proofErr w:type="spellEnd"/>
-      <w:r>
-        <w:rPr>
-          <w:rFonts w:ascii="Times New Roman" w:hAnsi="Times New Roman" w:cs="Times New Roman"/>
-          <w:sz w:val="22"/>
-          <w:szCs w:val="22"/>
-          <w:highlight w:val="yellow"/>
-        </w:rPr>
-        <w:t xml:space="preserve"> == "</w:t>
-      </w:r>
-      <w:proofErr w:type="spellStart"/>
-      <w:r>
-        <w:rPr>
-          <w:rFonts w:ascii="Times New Roman" w:hAnsi="Times New Roman" w:cs="Times New Roman"/>
-          <w:sz w:val="22"/>
-          <w:szCs w:val="22"/>
-          <w:highlight w:val="yellow"/>
-        </w:rPr>
-        <w:t>user_agrees_to_pay_spousal_support</w:t>
-      </w:r>
-      <w:proofErr w:type="spellEnd"/>
-      <w:proofErr w:type="gramStart"/>
-      <w:r>
-        <w:rPr>
-          <w:rFonts w:ascii="Times New Roman" w:hAnsi="Times New Roman" w:cs="Times New Roman"/>
-          <w:sz w:val="22"/>
-          <w:szCs w:val="22"/>
-          <w:highlight w:val="yellow"/>
-        </w:rPr>
-        <w:t>"</w:t>
-      </w:r>
-      <w:r>
-        <w:rPr>
-          <w:rFonts w:ascii="Times New Roman" w:hAnsi="Times New Roman" w:cs="Times New Roman"/>
-          <w:sz w:val="22"/>
-          <w:szCs w:val="22"/>
-          <w:highlight w:val="yellow"/>
-        </w:rPr>
-        <w:t xml:space="preserve"> </w:t>
-      </w:r>
-      <w:r>
-        <w:rPr>
-          <w:rFonts w:ascii="Times New Roman" w:hAnsi="Times New Roman" w:cs="Times New Roman"/>
-          <w:sz w:val="22"/>
-          <w:szCs w:val="22"/>
-          <w:highlight w:val="yellow"/>
-        </w:rPr>
-        <w:t>%}</w:t>
-      </w:r>
-      <w:proofErr w:type="gramEnd"/>
-    </w:p>
-    <w:p>
-      <w:pPr>
-        <w:spacing w:after="0" w:line="276" w:lineRule="auto"/>
-        <w:rPr>
-          <w:rFonts w:ascii="Times New Roman" w:hAnsi="Times New Roman" w:cs="Times New Roman"/>
-          <w:sz w:val="22"/>
-          <w:szCs w:val="22"/>
-        </w:rPr>
-      </w:pPr>
-      <w:proofErr w:type="gramStart"/>
-      <w:r>
-        <w:rPr>
-          <w:rFonts w:ascii="Times New Roman" w:hAnsi="Times New Roman" w:cs="Times New Roman"/>
-          <w:sz w:val="22"/>
-          <w:szCs w:val="22"/>
-        </w:rPr>
-        <w:t>[ ]</w:t>
-      </w:r>
-      <w:proofErr w:type="gramEnd"/>
-      <w:r>
-        <w:rPr>
-          <w:rFonts w:ascii="Times New Roman" w:hAnsi="Times New Roman" w:cs="Times New Roman"/>
-          <w:sz w:val="22"/>
-          <w:szCs w:val="22"/>
-        </w:rPr>
-        <w:t xml:space="preserve"> Uniform Spousal Support Order</w:t>
-      </w:r>
-    </w:p>
-    <w:p>
-      <w:pPr>
-        <w:spacing w:after="0" w:line="240" w:lineRule="auto"/>
-        <w:rPr>
-          <w:rFonts w:ascii="Times New Roman" w:hAnsi="Times New Roman" w:cs="Times New Roman"/>
-          <w:sz w:val="22"/>
-          <w:szCs w:val="22"/>
-        </w:rPr>
-      </w:pPr>
-      <w:r>
-        <w:rPr>
-          <w:rFonts w:ascii="Times New Roman" w:hAnsi="Times New Roman" w:cs="Times New Roman"/>
-          <w:sz w:val="22"/>
-          <w:szCs w:val="22"/>
-          <w:highlight w:val="yellow"/>
-        </w:rPr>
         <w:t xml:space="preserve">{%p </w:t>
       </w:r>
       <w:proofErr w:type="gramStart"/>
@@ -5422,7 +5651,7 @@
       <w:pPr>
         <w:keepNext/>
         <w:keepLines/>
-        <w:spacing w:after="0" w:line="276" w:lineRule="auto"/>
+        <w:spacing w:after="0" w:line="480" w:lineRule="auto"/>
         <w:rPr>
           <w:rFonts w:ascii="Times New Roman" w:hAnsi="Times New Roman" w:cs="Times New Roman"/>
           <w:sz w:val="22"/>
@@ -5442,372 +5671,218 @@
       <w:pPr>
         <w:keepNext/>
         <w:keepLines/>
-        <w:spacing w:after="0" w:line="276" w:lineRule="auto"/>
-        <w:rPr>
-          <w:rFonts w:ascii="Times New Roman" w:hAnsi="Times New Roman" w:cs="Times New Roman"/>
-          <w:sz w:val="22"/>
-          <w:szCs w:val="22"/>
-        </w:rPr>
-      </w:pPr>
-    </w:p>
-    <w:tbl>
-      <w:tblPr>
-        <w:tblStyle w:val="TableGrid"/>
-        <w:tblW w:w="0" w:type="auto"/>
-        <w:tblBorders>
-          <w:top w:val="none" w:sz="0" w:space="0" w:color="auto"/>
-          <w:left w:val="none" w:sz="0" w:space="0" w:color="auto"/>
-          <w:bottom w:val="none" w:sz="0" w:space="0" w:color="auto"/>
-          <w:right w:val="none" w:sz="0" w:space="0" w:color="auto"/>
-          <w:insideH w:val="none" w:sz="0" w:space="0" w:color="auto"/>
-          <w:insideV w:val="none" w:sz="0" w:space="0" w:color="auto"/>
-        </w:tblBorders>
-        <w:tblLook w:val="04A0" w:firstRow="1" w:lastRow="0" w:firstColumn="1" w:lastColumn="0" w:noHBand="0" w:noVBand="1"/>
-      </w:tblPr>
-      <w:tblGrid>
-        <w:gridCol w:w="2610"/>
-        <w:gridCol w:w="5935"/>
-      </w:tblGrid>
-      <w:tr>
-        <w:tc>
-          <w:tcPr>
-            <w:tcW w:w="2610" w:type="dxa"/>
-          </w:tcPr>
-          <w:p>
-            <w:pPr>
-              <w:keepNext/>
-              <w:keepLines/>
-              <w:spacing w:line="276" w:lineRule="auto"/>
-              <w:ind w:left="-107"/>
-              <w:rPr>
-                <w:rFonts w:ascii="Times New Roman" w:hAnsi="Times New Roman" w:cs="Times New Roman"/>
-                <w:sz w:val="22"/>
-                <w:szCs w:val="22"/>
-              </w:rPr>
-            </w:pPr>
-            <w:r>
-              <w:rPr>
-                <w:rFonts w:ascii="Times New Roman" w:hAnsi="Times New Roman" w:cs="Times New Roman"/>
-                <w:sz w:val="22"/>
-                <w:szCs w:val="22"/>
-              </w:rPr>
-              <w:t>Date: _________________</w:t>
-            </w:r>
-          </w:p>
-          <w:p>
-            <w:pPr>
-              <w:keepNext/>
-              <w:keepLines/>
-              <w:spacing w:line="480" w:lineRule="auto"/>
-              <w:rPr>
-                <w:rFonts w:ascii="Times New Roman" w:hAnsi="Times New Roman" w:cs="Times New Roman"/>
-                <w:sz w:val="22"/>
-                <w:szCs w:val="22"/>
-              </w:rPr>
-            </w:pPr>
-          </w:p>
-        </w:tc>
-        <w:tc>
-          <w:tcPr>
-            <w:tcW w:w="5935" w:type="dxa"/>
-          </w:tcPr>
-          <w:p>
-            <w:pPr>
-              <w:keepNext/>
-              <w:keepLines/>
-              <w:spacing w:after="240"/>
-              <w:ind w:left="607"/>
-              <w:jc w:val="right"/>
-              <w:rPr>
-                <w:rFonts w:ascii="Times New Roman" w:hAnsi="Times New Roman" w:cs="Times New Roman"/>
-                <w:sz w:val="22"/>
-                <w:szCs w:val="22"/>
-              </w:rPr>
-            </w:pPr>
-            <w:r>
-              <w:rPr>
-                <w:rFonts w:ascii="Times New Roman" w:hAnsi="Times New Roman" w:cs="Times New Roman"/>
-                <w:sz w:val="22"/>
-                <w:szCs w:val="22"/>
-              </w:rPr>
-              <w:t>Signa</w:t>
-            </w:r>
-            <w:r>
-              <w:rPr>
-                <w:rFonts w:ascii="Times New Roman" w:hAnsi="Times New Roman" w:cs="Times New Roman"/>
-                <w:sz w:val="22"/>
-                <w:szCs w:val="22"/>
-              </w:rPr>
-              <w:t>tur</w:t>
-            </w:r>
-            <w:r>
-              <w:rPr>
-                <w:rFonts w:ascii="Times New Roman" w:hAnsi="Times New Roman" w:cs="Times New Roman"/>
-                <w:sz w:val="22"/>
-                <w:szCs w:val="22"/>
-              </w:rPr>
-              <w:t xml:space="preserve">e:        </w:t>
-            </w:r>
-            <w:r>
-              <w:rPr>
-                <w:rFonts w:ascii="Times New Roman" w:hAnsi="Times New Roman" w:cs="Times New Roman"/>
-                <w:sz w:val="22"/>
-                <w:szCs w:val="22"/>
-              </w:rPr>
-              <w:t>__________________________________</w:t>
-            </w:r>
-          </w:p>
-          <w:p>
-            <w:pPr>
-              <w:keepNext/>
-              <w:keepLines/>
-              <w:spacing w:line="360" w:lineRule="auto"/>
-              <w:ind w:left="615"/>
-              <w:rPr>
-                <w:rFonts w:ascii="Times New Roman" w:hAnsi="Times New Roman" w:cs="Times New Roman"/>
-                <w:sz w:val="22"/>
-                <w:szCs w:val="22"/>
-              </w:rPr>
-            </w:pPr>
-            <w:r>
-              <w:rPr>
-                <w:rFonts w:ascii="Times New Roman" w:hAnsi="Times New Roman" w:cs="Times New Roman"/>
-                <w:sz w:val="22"/>
-                <w:szCs w:val="22"/>
-              </w:rPr>
-              <w:t xml:space="preserve">Print Name:  </w:t>
-            </w:r>
-            <w:proofErr w:type="gramStart"/>
-            <w:r>
-              <w:rPr>
-                <w:rFonts w:ascii="Times New Roman" w:hAnsi="Times New Roman" w:cs="Times New Roman"/>
-                <w:sz w:val="22"/>
-                <w:szCs w:val="22"/>
-              </w:rPr>
-              <w:t xml:space="preserve">   </w:t>
-            </w:r>
-            <w:r>
-              <w:rPr>
-                <w:rFonts w:ascii="Times New Roman" w:hAnsi="Times New Roman" w:cs="Times New Roman"/>
-                <w:sz w:val="22"/>
-                <w:szCs w:val="22"/>
-                <w:u w:val="single"/>
-              </w:rPr>
-              <w:t>{{ plaintiffs</w:t>
-            </w:r>
-            <w:proofErr w:type="gramEnd"/>
-            <w:r>
-              <w:rPr>
-                <w:rFonts w:ascii="Times New Roman" w:hAnsi="Times New Roman" w:cs="Times New Roman"/>
-                <w:sz w:val="22"/>
-                <w:szCs w:val="22"/>
-                <w:u w:val="single"/>
-              </w:rPr>
-              <w:t>[0].</w:t>
-            </w:r>
-            <w:proofErr w:type="spellStart"/>
-            <w:r>
-              <w:rPr>
-                <w:rFonts w:ascii="Times New Roman" w:hAnsi="Times New Roman" w:cs="Times New Roman"/>
-                <w:sz w:val="22"/>
-                <w:szCs w:val="22"/>
-                <w:u w:val="single"/>
-              </w:rPr>
-              <w:t>name_</w:t>
-            </w:r>
-            <w:proofErr w:type="gramStart"/>
-            <w:r>
-              <w:rPr>
-                <w:rFonts w:ascii="Times New Roman" w:hAnsi="Times New Roman" w:cs="Times New Roman"/>
-                <w:sz w:val="22"/>
-                <w:szCs w:val="22"/>
-                <w:u w:val="single"/>
-              </w:rPr>
-              <w:t>full</w:t>
-            </w:r>
-            <w:proofErr w:type="spellEnd"/>
-            <w:r>
-              <w:rPr>
-                <w:rFonts w:ascii="Times New Roman" w:hAnsi="Times New Roman" w:cs="Times New Roman"/>
-                <w:sz w:val="22"/>
-                <w:szCs w:val="22"/>
-                <w:u w:val="single"/>
-              </w:rPr>
-              <w:t>() }</w:t>
-            </w:r>
-            <w:proofErr w:type="gramEnd"/>
-            <w:r>
-              <w:rPr>
-                <w:rFonts w:ascii="Times New Roman" w:hAnsi="Times New Roman" w:cs="Times New Roman"/>
-                <w:sz w:val="22"/>
-                <w:szCs w:val="22"/>
-                <w:u w:val="single"/>
-              </w:rPr>
-              <w:t xml:space="preserve">} </w:t>
-            </w:r>
-          </w:p>
-          <w:p>
-            <w:pPr>
-              <w:keepNext/>
-              <w:keepLines/>
-              <w:ind w:left="2047"/>
-              <w:rPr>
-                <w:rFonts w:ascii="Times New Roman" w:hAnsi="Times New Roman" w:cs="Times New Roman"/>
-                <w:sz w:val="22"/>
-                <w:szCs w:val="22"/>
-              </w:rPr>
-            </w:pPr>
-            <w:r>
-              <w:rPr>
-                <w:rFonts w:ascii="Times New Roman" w:hAnsi="Times New Roman" w:cs="Times New Roman"/>
-                <w:sz w:val="22"/>
-                <w:szCs w:val="22"/>
-                <w:highlight w:val="yellow"/>
-              </w:rPr>
-              <w:t xml:space="preserve">{% if </w:t>
-            </w:r>
-            <w:proofErr w:type="spellStart"/>
-            <w:r>
-              <w:rPr>
-                <w:rFonts w:ascii="Times New Roman" w:hAnsi="Times New Roman" w:cs="Times New Roman"/>
-                <w:sz w:val="22"/>
-                <w:szCs w:val="22"/>
-                <w:highlight w:val="yellow"/>
-              </w:rPr>
-              <w:t>user_ask_role</w:t>
-            </w:r>
-            <w:proofErr w:type="spellEnd"/>
-            <w:r>
-              <w:rPr>
-                <w:rFonts w:ascii="Times New Roman" w:hAnsi="Times New Roman" w:cs="Times New Roman"/>
-                <w:sz w:val="22"/>
-                <w:szCs w:val="22"/>
-                <w:highlight w:val="yellow"/>
-              </w:rPr>
-              <w:t xml:space="preserve"> == “plaintiff” </w:t>
-            </w:r>
-            <w:proofErr w:type="gramStart"/>
-            <w:r>
-              <w:rPr>
-                <w:rFonts w:ascii="Times New Roman" w:hAnsi="Times New Roman" w:cs="Times New Roman"/>
-                <w:sz w:val="22"/>
-                <w:szCs w:val="22"/>
-                <w:highlight w:val="yellow"/>
-              </w:rPr>
-              <w:t>%}</w:t>
-            </w:r>
-            <w:r>
-              <w:rPr>
-                <w:rFonts w:ascii="Times New Roman" w:hAnsi="Times New Roman" w:cs="Times New Roman"/>
-                <w:sz w:val="22"/>
-                <w:szCs w:val="22"/>
-              </w:rPr>
-              <w:t>Plaintiff</w:t>
-            </w:r>
-            <w:proofErr w:type="gramEnd"/>
-            <w:r>
-              <w:rPr>
-                <w:rFonts w:ascii="Times New Roman" w:hAnsi="Times New Roman" w:cs="Times New Roman"/>
-                <w:sz w:val="22"/>
-                <w:szCs w:val="22"/>
-                <w:highlight w:val="yellow"/>
-              </w:rPr>
-              <w:t xml:space="preserve">{% else </w:t>
-            </w:r>
-            <w:proofErr w:type="gramStart"/>
-            <w:r>
-              <w:rPr>
-                <w:rFonts w:ascii="Times New Roman" w:hAnsi="Times New Roman" w:cs="Times New Roman"/>
-                <w:sz w:val="22"/>
-                <w:szCs w:val="22"/>
-                <w:highlight w:val="yellow"/>
-              </w:rPr>
-              <w:t>%}</w:t>
-            </w:r>
-            <w:r>
-              <w:rPr>
-                <w:rFonts w:ascii="Times New Roman" w:hAnsi="Times New Roman" w:cs="Times New Roman"/>
-                <w:sz w:val="22"/>
-                <w:szCs w:val="22"/>
-              </w:rPr>
-              <w:t>Defendant</w:t>
-            </w:r>
-            <w:proofErr w:type="gramEnd"/>
-            <w:r>
-              <w:rPr>
-                <w:rFonts w:ascii="Times New Roman" w:hAnsi="Times New Roman" w:cs="Times New Roman"/>
-                <w:sz w:val="22"/>
-                <w:szCs w:val="22"/>
-                <w:highlight w:val="yellow"/>
-              </w:rPr>
-              <w:t>{% endif %}</w:t>
-            </w:r>
-            <w:r>
-              <w:rPr>
-                <w:rFonts w:ascii="Times New Roman" w:hAnsi="Times New Roman" w:cs="Times New Roman"/>
-                <w:sz w:val="22"/>
-                <w:szCs w:val="22"/>
-              </w:rPr>
-              <w:t xml:space="preserve">, </w:t>
-            </w:r>
-            <w:r>
-              <w:rPr>
-                <w:rFonts w:ascii="Times New Roman" w:hAnsi="Times New Roman" w:cs="Times New Roman"/>
-                <w:sz w:val="22"/>
-                <w:szCs w:val="22"/>
-              </w:rPr>
-              <w:t>Self-represented</w:t>
-            </w:r>
-          </w:p>
-        </w:tc>
-      </w:tr>
-      <w:tr>
-        <w:tc>
-          <w:tcPr>
-            <w:tcW w:w="2610" w:type="dxa"/>
-          </w:tcPr>
-          <w:p>
-            <w:pPr>
-              <w:keepLines/>
-              <w:spacing w:line="276" w:lineRule="auto"/>
-              <w:ind w:left="-107"/>
-              <w:rPr>
-                <w:rFonts w:ascii="Times New Roman" w:hAnsi="Times New Roman" w:cs="Times New Roman"/>
-                <w:sz w:val="22"/>
-                <w:szCs w:val="22"/>
-              </w:rPr>
-            </w:pPr>
-          </w:p>
-        </w:tc>
-        <w:tc>
-          <w:tcPr>
-            <w:tcW w:w="5935" w:type="dxa"/>
-          </w:tcPr>
-          <w:p>
-            <w:pPr>
-              <w:keepLines/>
-              <w:spacing w:after="240"/>
-              <w:ind w:left="607"/>
-              <w:jc w:val="right"/>
-              <w:rPr>
-                <w:rFonts w:ascii="Times New Roman" w:hAnsi="Times New Roman" w:cs="Times New Roman"/>
-                <w:sz w:val="22"/>
-                <w:szCs w:val="22"/>
-              </w:rPr>
-            </w:pPr>
-          </w:p>
-        </w:tc>
-      </w:tr>
-    </w:tbl>
-    <w:p>
-      <w:pPr>
-        <w:spacing w:after="0" w:line="480" w:lineRule="auto"/>
-        <w:rPr>
-          <w:rFonts w:ascii="Times New Roman" w:hAnsi="Times New Roman" w:cs="Times New Roman"/>
-          <w:sz w:val="22"/>
-          <w:szCs w:val="22"/>
-        </w:rPr>
-      </w:pPr>
+        <w:spacing w:after="0" w:line="360" w:lineRule="auto"/>
+        <w:rPr>
+          <w:rFonts w:ascii="Times New Roman" w:hAnsi="Times New Roman" w:cs="Times New Roman"/>
+          <w:sz w:val="22"/>
+          <w:szCs w:val="22"/>
+        </w:rPr>
+      </w:pPr>
+      <w:r>
+        <w:rPr>
+          <w:rFonts w:ascii="Times New Roman" w:hAnsi="Times New Roman" w:cs="Times New Roman"/>
+          <w:sz w:val="22"/>
+          <w:szCs w:val="22"/>
+        </w:rPr>
+        <w:t>Date: ________________</w:t>
+      </w:r>
+      <w:proofErr w:type="gramStart"/>
+      <w:r>
+        <w:rPr>
+          <w:rFonts w:ascii="Times New Roman" w:hAnsi="Times New Roman" w:cs="Times New Roman"/>
+          <w:sz w:val="22"/>
+          <w:szCs w:val="22"/>
+        </w:rPr>
+        <w:t>_</w:t>
+      </w:r>
+      <w:r>
+        <w:rPr>
+          <w:rFonts w:ascii="Times New Roman" w:hAnsi="Times New Roman" w:cs="Times New Roman"/>
+          <w:sz w:val="22"/>
+          <w:szCs w:val="22"/>
+        </w:rPr>
+        <w:tab/>
+      </w:r>
+      <w:r>
+        <w:rPr>
+          <w:rFonts w:ascii="Times New Roman" w:hAnsi="Times New Roman" w:cs="Times New Roman"/>
+          <w:sz w:val="22"/>
+          <w:szCs w:val="22"/>
+        </w:rPr>
+        <w:tab/>
+        <w:t>Signe</w:t>
+      </w:r>
+      <w:r>
+        <w:rPr>
+          <w:rFonts w:ascii="Times New Roman" w:hAnsi="Times New Roman" w:cs="Times New Roman"/>
+          <w:sz w:val="22"/>
+          <w:szCs w:val="22"/>
+        </w:rPr>
+        <w:t>d</w:t>
+      </w:r>
+      <w:proofErr w:type="gramEnd"/>
+      <w:r>
+        <w:rPr>
+          <w:rFonts w:ascii="Times New Roman" w:hAnsi="Times New Roman" w:cs="Times New Roman"/>
+          <w:sz w:val="22"/>
+          <w:szCs w:val="22"/>
+        </w:rPr>
+        <w:t xml:space="preserve">:  </w:t>
+      </w:r>
+      <w:r>
+        <w:rPr>
+          <w:rFonts w:ascii="Times New Roman" w:hAnsi="Times New Roman" w:cs="Times New Roman"/>
+          <w:sz w:val="22"/>
+          <w:szCs w:val="22"/>
+        </w:rPr>
+        <w:t>_________</w:t>
+      </w:r>
+      <w:r>
+        <w:rPr>
+          <w:rFonts w:ascii="Times New Roman" w:hAnsi="Times New Roman" w:cs="Times New Roman"/>
+          <w:sz w:val="22"/>
+          <w:szCs w:val="22"/>
+        </w:rPr>
+        <w:t>__________________________________</w:t>
+      </w:r>
+    </w:p>
+    <w:p>
+      <w:pPr>
+        <w:keepNext/>
+        <w:keepLines/>
+        <w:tabs>
+          <w:tab w:val="left" w:pos="9360"/>
+        </w:tabs>
+        <w:spacing w:after="0" w:line="240" w:lineRule="auto"/>
+        <w:ind w:left="4320"/>
+        <w:rPr>
+          <w:rFonts w:ascii="Times New Roman" w:hAnsi="Times New Roman" w:cs="Times New Roman"/>
+          <w:sz w:val="22"/>
+          <w:szCs w:val="22"/>
+        </w:rPr>
+      </w:pPr>
+      <w:proofErr w:type="gramStart"/>
+      <w:r>
+        <w:rPr>
+          <w:rFonts w:ascii="Times New Roman" w:hAnsi="Times New Roman" w:cs="Times New Roman"/>
+          <w:sz w:val="20"/>
+          <w:szCs w:val="20"/>
+        </w:rPr>
+        <w:t>{{ plaintiffs</w:t>
+      </w:r>
+      <w:proofErr w:type="gramEnd"/>
+      <w:r>
+        <w:rPr>
+          <w:rFonts w:ascii="Times New Roman" w:hAnsi="Times New Roman" w:cs="Times New Roman"/>
+          <w:sz w:val="20"/>
+          <w:szCs w:val="20"/>
+        </w:rPr>
+        <w:t>[0</w:t>
+      </w:r>
+      <w:proofErr w:type="gramStart"/>
+      <w:r>
+        <w:rPr>
+          <w:rFonts w:ascii="Times New Roman" w:hAnsi="Times New Roman" w:cs="Times New Roman"/>
+          <w:sz w:val="20"/>
+          <w:szCs w:val="20"/>
+        </w:rPr>
+        <w:t xml:space="preserve">] </w:t>
+      </w:r>
+      <w:r>
+        <w:rPr>
+          <w:rFonts w:ascii="Times New Roman" w:hAnsi="Times New Roman" w:cs="Times New Roman"/>
+          <w:sz w:val="20"/>
+          <w:szCs w:val="20"/>
+        </w:rPr>
+        <w:t>}</w:t>
+      </w:r>
+      <w:proofErr w:type="gramEnd"/>
+      <w:r>
+        <w:rPr>
+          <w:rFonts w:ascii="Times New Roman" w:hAnsi="Times New Roman" w:cs="Times New Roman"/>
+          <w:sz w:val="20"/>
+          <w:szCs w:val="20"/>
+        </w:rPr>
+        <w:t>}</w:t>
+      </w:r>
+      <w:r>
+        <w:rPr>
+          <w:rFonts w:ascii="Times New Roman" w:hAnsi="Times New Roman" w:cs="Times New Roman"/>
+          <w:sz w:val="20"/>
+          <w:szCs w:val="20"/>
+        </w:rPr>
+        <w:t xml:space="preserve">, </w:t>
+      </w:r>
+      <w:r>
+        <w:rPr>
+          <w:rFonts w:ascii="Times New Roman" w:hAnsi="Times New Roman" w:cs="Times New Roman"/>
+          <w:sz w:val="20"/>
+          <w:szCs w:val="20"/>
+        </w:rPr>
+        <w:t xml:space="preserve">{% if </w:t>
+      </w:r>
+      <w:proofErr w:type="spellStart"/>
+      <w:r>
+        <w:rPr>
+          <w:rFonts w:ascii="Times New Roman" w:hAnsi="Times New Roman" w:cs="Times New Roman"/>
+          <w:sz w:val="20"/>
+          <w:szCs w:val="20"/>
+        </w:rPr>
+        <w:t>user_ask_role</w:t>
+      </w:r>
+      <w:proofErr w:type="spellEnd"/>
+      <w:r>
+        <w:rPr>
+          <w:rFonts w:ascii="Times New Roman" w:hAnsi="Times New Roman" w:cs="Times New Roman"/>
+          <w:sz w:val="20"/>
+          <w:szCs w:val="20"/>
+        </w:rPr>
+        <w:t xml:space="preserve"> == “plaintiff” </w:t>
+      </w:r>
+      <w:proofErr w:type="gramStart"/>
+      <w:r>
+        <w:rPr>
+          <w:rFonts w:ascii="Times New Roman" w:hAnsi="Times New Roman" w:cs="Times New Roman"/>
+          <w:sz w:val="20"/>
+          <w:szCs w:val="20"/>
+        </w:rPr>
+        <w:t>%}Plaintiff</w:t>
+      </w:r>
+      <w:proofErr w:type="gramEnd"/>
+      <w:r>
+        <w:rPr>
+          <w:rFonts w:ascii="Times New Roman" w:hAnsi="Times New Roman" w:cs="Times New Roman"/>
+          <w:sz w:val="20"/>
+          <w:szCs w:val="20"/>
+        </w:rPr>
+        <w:t>{% else</w:t>
+      </w:r>
+      <w:r>
+        <w:rPr>
+          <w:rFonts w:ascii="Times New Roman" w:hAnsi="Times New Roman" w:cs="Times New Roman"/>
+          <w:sz w:val="20"/>
+          <w:szCs w:val="20"/>
+        </w:rPr>
+        <w:t xml:space="preserve"> </w:t>
+      </w:r>
+      <w:proofErr w:type="gramStart"/>
+      <w:r>
+        <w:rPr>
+          <w:rFonts w:ascii="Times New Roman" w:hAnsi="Times New Roman" w:cs="Times New Roman"/>
+          <w:sz w:val="20"/>
+          <w:szCs w:val="20"/>
+        </w:rPr>
+        <w:t>%}Defendant</w:t>
+      </w:r>
+      <w:proofErr w:type="gramEnd"/>
+      <w:r>
+        <w:rPr>
+          <w:rFonts w:ascii="Times New Roman" w:hAnsi="Times New Roman" w:cs="Times New Roman"/>
+          <w:sz w:val="20"/>
+          <w:szCs w:val="20"/>
+        </w:rPr>
+        <w:t>{% endif %}, Self-represented</w:t>
+      </w:r>
     </w:p>
     <w:sectPr>
       <w:type w:val="continuous"/>
@@ -5848,85 +5923,11 @@
 
 <file path=word/footer1.xml><?xml version="1.0" encoding="utf-8"?>
 <w:ftr xmlns:wpc="http://schemas.microsoft.com/office/word/2010/wordprocessingCanvas" xmlns:cx="http://schemas.microsoft.com/office/drawing/2014/chartex" xmlns:cx1="http://schemas.microsoft.com/office/drawing/2015/9/8/chartex" xmlns:cx2="http://schemas.microsoft.com/office/drawing/2015/10/21/chartex" xmlns:cx3="http://schemas.microsoft.com/office/drawing/2016/5/9/chartex" xmlns:cx4="http://schemas.microsoft.com/office/drawing/2016/5/10/chartex" xmlns:cx5="http://schemas.microsoft.com/office/drawing/2016/5/11/chartex" xmlns:cx6="http://schemas.microsoft.com/office/drawing/2016/5/12/chartex" xmlns:cx7="http://schemas.microsoft.com/office/drawing/2016/5/13/chartex" xmlns:cx8="http://schemas.microsoft.com/office/drawing/2016/5/14/chartex" xmlns:mc="http://schemas.openxmlformats.org/markup-compatibility/2006" xmlns:aink="http://schemas.microsoft.com/office/drawing/2016/ink" xmlns:am3d="http://schemas.microsoft.com/office/drawing/2017/model3d" xmlns:o="urn:schemas-microsoft-com:office:office" xmlns:oel="http://schemas.microsoft.com/office/2019/extlst" xmlns:r="http://schemas.openxmlformats.org/officeDocument/2006/relationships" xmlns:m="http://schemas.openxmlformats.org/officeDocument/2006/math" xmlns:v="urn:schemas-microsoft-com:vml" xmlns:wp14="http://schemas.microsoft.com/office/word/2010/wordprocessingDrawing" xmlns:wp="http://schemas.openxmlformats.org/drawingml/2006/wordprocessingDrawing" xmlns:w10="urn:schemas-microsoft-com:office:word" xmlns:w="http://schemas.openxmlformats.org/wordprocessingml/2006/main" xmlns:w14="http://schemas.microsoft.com/office/word/2010/wordml" xmlns:w15="http://schemas.microsoft.com/office/word/2012/wordml" xmlns:w16cex="http://schemas.microsoft.com/office/word/2018/wordml/cex" xmlns:w16cid="http://schemas.microsoft.com/office/word/2016/wordml/cid" xmlns:w16="http://schemas.microsoft.com/office/word/2018/wordml" xmlns:w16du="http://schemas.microsoft.com/office/word/2023/wordml/word16du" xmlns:w16sdtdh="http://schemas.microsoft.com/office/word/2020/wordml/sdtdatahash" xmlns:w16sdtfl="http://schemas.microsoft.com/office/word/2024/wordml/sdtformatlock" xmlns:w16se="http://schemas.microsoft.com/office/word/2015/wordml/symex" xmlns:wpg="http://schemas.microsoft.com/office/word/2010/wordprocessingGroup" xmlns:wpi="http://schemas.microsoft.com/office/word/2010/wordprocessingInk" xmlns:wne="http://schemas.microsoft.com/office/word/2006/wordml" xmlns:wps="http://schemas.microsoft.com/office/word/2010/wordprocessingShape" mc:Ignorable="w14 w15 w16se w16cid w16 w16cex w16sdtdh w16sdtfl w16du wp14">
-  <w:sdt>
-    <w:sdtPr>
-      <w:id w:val="537705685"/>
-      <w:docPartObj>
-        <w:docPartGallery w:val="Page Numbers (Bottom of Page)"/>
-        <w:docPartUnique/>
-      </w:docPartObj>
-    </w:sdtPr>
-    <w:sdtEndPr>
-      <w:rPr>
-        <w:rFonts w:ascii="Times New Roman" w:hAnsi="Times New Roman" w:cs="Times New Roman"/>
-        <w:noProof/>
-        <w:sz w:val="22"/>
-        <w:szCs w:val="22"/>
-      </w:rPr>
-    </w:sdtEndPr>
-    <w:sdtContent>
-      <w:p>
-        <w:pPr>
-          <w:pStyle w:val="Footer"/>
-          <w:rPr>
-            <w:rFonts w:ascii="Times New Roman" w:hAnsi="Times New Roman" w:cs="Times New Roman"/>
-            <w:sz w:val="22"/>
-            <w:szCs w:val="22"/>
-          </w:rPr>
-        </w:pPr>
-        <w:r>
-          <w:rPr>
-            <w:rFonts w:ascii="Times New Roman" w:hAnsi="Times New Roman" w:cs="Times New Roman"/>
-            <w:sz w:val="22"/>
-            <w:szCs w:val="22"/>
-          </w:rPr>
-          <w:t xml:space="preserve">Page </w:t>
-        </w:r>
-        <w:r>
-          <w:rPr>
-            <w:rFonts w:ascii="Times New Roman" w:hAnsi="Times New Roman" w:cs="Times New Roman"/>
-            <w:sz w:val="22"/>
-            <w:szCs w:val="22"/>
-          </w:rPr>
-          <w:fldChar w:fldCharType="begin"/>
-        </w:r>
-        <w:r>
-          <w:rPr>
-            <w:rFonts w:ascii="Times New Roman" w:hAnsi="Times New Roman" w:cs="Times New Roman"/>
-            <w:sz w:val="22"/>
-            <w:szCs w:val="22"/>
-          </w:rPr>
-          <w:instrText xml:space="preserve"> PAGE   \* MERGEFORMAT </w:instrText>
-        </w:r>
-        <w:r>
-          <w:rPr>
-            <w:rFonts w:ascii="Times New Roman" w:hAnsi="Times New Roman" w:cs="Times New Roman"/>
-            <w:sz w:val="22"/>
-            <w:szCs w:val="22"/>
-          </w:rPr>
-          <w:fldChar w:fldCharType="separate"/>
-        </w:r>
-        <w:r>
-          <w:rPr>
-            <w:rFonts w:ascii="Times New Roman" w:hAnsi="Times New Roman" w:cs="Times New Roman"/>
-            <w:noProof/>
-            <w:sz w:val="22"/>
-            <w:szCs w:val="22"/>
-          </w:rPr>
-          <w:t>2</w:t>
-        </w:r>
-        <w:r>
-          <w:rPr>
-            <w:rFonts w:ascii="Times New Roman" w:hAnsi="Times New Roman" w:cs="Times New Roman"/>
-            <w:noProof/>
-            <w:sz w:val="22"/>
-            <w:szCs w:val="22"/>
-          </w:rPr>
-          <w:fldChar w:fldCharType="end"/>
-        </w:r>
-      </w:p>
-    </w:sdtContent>
-  </w:sdt>
+  <w:p>
+    <w:pPr>
+      <w:pStyle w:val="Footer"/>
+    </w:pPr>
+  </w:p>
 </w:ftr>
 </file>
 

</xml_diff>